<commit_message>
Assigned each section of the document to a team member.
</commit_message>
<xml_diff>
--- a/ACE1_Phase1.docx
+++ b/ACE1_Phase1.docx
@@ -7,34 +7,65 @@
         <w:pStyle w:val="Heading1"/>
       </w:pPr>
       <w:r>
-        <w:t>Introduction</w:t>
-      </w:r>
-    </w:p>
-    <w:p>
-      <w:pPr>
-        <w:pStyle w:val="Heading1"/>
-      </w:pPr>
-      <w:r>
-        <w:t>Main Components</w:t>
-      </w:r>
-    </w:p>
-    <w:p>
-      <w:pPr>
-        <w:pStyle w:val="Heading1"/>
-      </w:pPr>
-      <w:r>
-        <w:t>Capabilities of Main Components</w:t>
-      </w:r>
-    </w:p>
-    <w:p>
-      <w:pPr>
-        <w:pStyle w:val="Heading1"/>
-      </w:pPr>
-      <w:r>
-        <w:t>Device Functionalities</w:t>
+        <w:t>Introdu</w:t>
       </w:r>
       <w:bookmarkStart w:id="0" w:name="_GoBack"/>
       <w:bookmarkEnd w:id="0"/>
+      <w:r>
+        <w:t>ction</w:t>
+      </w:r>
+      <w:r>
+        <w:t xml:space="preserve"> – Marc</w:t>
+      </w:r>
+    </w:p>
+    <w:p>
+      <w:pPr>
+        <w:pStyle w:val="Heading1"/>
+      </w:pPr>
+      <w:r>
+        <w:t>Idea - Marc</w:t>
+      </w:r>
+    </w:p>
+    <w:p>
+      <w:pPr>
+        <w:pStyle w:val="Heading1"/>
+      </w:pPr>
+      <w:r>
+        <w:t>Main Components</w:t>
+      </w:r>
+      <w:r>
+        <w:t xml:space="preserve"> - Marc</w:t>
+      </w:r>
+    </w:p>
+    <w:p>
+      <w:pPr>
+        <w:pStyle w:val="Heading1"/>
+      </w:pPr>
+      <w:r>
+        <w:t>Capabilities of Main Components</w:t>
+      </w:r>
+      <w:r>
+        <w:t xml:space="preserve"> – Will assign once we have clarification of </w:t>
+      </w:r>
+      <w:proofErr w:type="spellStart"/>
+      <w:r>
+        <w:t>whats</w:t>
+      </w:r>
+      <w:proofErr w:type="spellEnd"/>
+      <w:r>
+        <w:t xml:space="preserve"> required here</w:t>
+      </w:r>
+    </w:p>
+    <w:p>
+      <w:pPr>
+        <w:pStyle w:val="Heading1"/>
+      </w:pPr>
+      <w:r>
+        <w:t>Device Functionalities</w:t>
+      </w:r>
+      <w:r>
+        <w:t xml:space="preserve"> - Robert</w:t>
+      </w:r>
     </w:p>
     <w:p>
       <w:pPr>
@@ -43,6 +74,9 @@
       <w:r>
         <w:t>Hardware Design</w:t>
       </w:r>
+      <w:r>
+        <w:t xml:space="preserve"> - Patrick</w:t>
+      </w:r>
     </w:p>
     <w:p>
       <w:pPr>
@@ -51,13 +85,30 @@
       <w:r>
         <w:t>Software Design</w:t>
       </w:r>
-    </w:p>
-    <w:p>
-      <w:pPr>
-        <w:pStyle w:val="Heading1"/>
-      </w:pPr>
-      <w:r>
-        <w:t>GANT Chart</w:t>
+      <w:r>
+        <w:t xml:space="preserve"> - Mark</w:t>
+      </w:r>
+    </w:p>
+    <w:p>
+      <w:pPr>
+        <w:pStyle w:val="Heading1"/>
+      </w:pPr>
+      <w:r>
+        <w:t>GANT</w:t>
+      </w:r>
+      <w:r>
+        <w:t>T</w:t>
+      </w:r>
+      <w:r>
+        <w:t xml:space="preserve"> </w:t>
+      </w:r>
+      <w:proofErr w:type="gramStart"/>
+      <w:r>
+        <w:t>Chart</w:t>
+      </w:r>
+      <w:proofErr w:type="gramEnd"/>
+      <w:r>
+        <w:t xml:space="preserve"> - All</w:t>
       </w:r>
     </w:p>
     <w:p>
@@ -67,6 +118,9 @@
       <w:r>
         <w:t>Components Price List</w:t>
       </w:r>
+      <w:r>
+        <w:t xml:space="preserve"> - Mark</w:t>
+      </w:r>
     </w:p>
     <w:p>
       <w:pPr>
@@ -75,6 +129,9 @@
       <w:r>
         <w:t>Current Progress</w:t>
       </w:r>
+      <w:r>
+        <w:t xml:space="preserve"> – Last weekly report</w:t>
+      </w:r>
     </w:p>
     <w:p>
       <w:pPr>
@@ -82,6 +139,9 @@
       </w:pPr>
       <w:r>
         <w:t>Conclusion</w:t>
+      </w:r>
+      <w:r>
+        <w:t xml:space="preserve"> - All</w:t>
       </w:r>
     </w:p>
     <w:p>

</xml_diff>

<commit_message>
Merged Mark's SW design section into the Phase 1 document.
</commit_message>
<xml_diff>
--- a/ACE1_Phase1.docx
+++ b/ACE1_Phase1.docx
@@ -2,6 +2,2190 @@
 <file path=word/document.xml><?xml version="1.0" encoding="utf-8"?>
 <w:document xmlns:wpc="http://schemas.microsoft.com/office/word/2010/wordprocessingCanvas" xmlns:mc="http://schemas.openxmlformats.org/markup-compatibility/2006" xmlns:o="urn:schemas-microsoft-com:office:office" xmlns:r="http://schemas.openxmlformats.org/officeDocument/2006/relationships" xmlns:m="http://schemas.openxmlformats.org/officeDocument/2006/math" xmlns:v="urn:schemas-microsoft-com:vml" xmlns:wp14="http://schemas.microsoft.com/office/word/2010/wordprocessingDrawing" xmlns:wp="http://schemas.openxmlformats.org/drawingml/2006/wordprocessingDrawing" xmlns:w10="urn:schemas-microsoft-com:office:word" xmlns:w="http://schemas.openxmlformats.org/wordprocessingml/2006/main" xmlns:w14="http://schemas.microsoft.com/office/word/2010/wordml" xmlns:w15="http://schemas.microsoft.com/office/word/2012/wordml" xmlns:wpg="http://schemas.microsoft.com/office/word/2010/wordprocessingGroup" xmlns:wpi="http://schemas.microsoft.com/office/word/2010/wordprocessingInk" xmlns:wne="http://schemas.microsoft.com/office/word/2006/wordml" xmlns:wps="http://schemas.microsoft.com/office/word/2010/wordprocessingShape" mc:Ignorable="w14 w15 wp14">
   <w:body>
+    <w:sdt>
+      <w:sdtPr>
+        <w:id w:val="-1030337075"/>
+        <w:docPartObj>
+          <w:docPartGallery w:val="Table of Contents"/>
+          <w:docPartUnique/>
+        </w:docPartObj>
+      </w:sdtPr>
+      <w:sdtEndPr>
+        <w:rPr>
+          <w:rFonts w:asciiTheme="minorHAnsi" w:eastAsiaTheme="minorHAnsi" w:hAnsiTheme="minorHAnsi" w:cstheme="minorBidi"/>
+          <w:b/>
+          <w:bCs/>
+          <w:noProof/>
+          <w:color w:val="auto"/>
+          <w:sz w:val="22"/>
+          <w:szCs w:val="22"/>
+          <w:lang w:val="en-GB"/>
+        </w:rPr>
+      </w:sdtEndPr>
+      <w:sdtContent>
+        <w:p>
+          <w:pPr>
+            <w:pStyle w:val="TOCHeading"/>
+          </w:pPr>
+          <w:r>
+            <w:t>Contents</w:t>
+          </w:r>
+        </w:p>
+        <w:p>
+          <w:pPr>
+            <w:pStyle w:val="TOC1"/>
+            <w:tabs>
+              <w:tab w:val="left" w:pos="440"/>
+              <w:tab w:val="right" w:leader="dot" w:pos="9016"/>
+            </w:tabs>
+            <w:rPr>
+              <w:rFonts w:eastAsiaTheme="minorEastAsia"/>
+              <w:noProof/>
+              <w:lang w:eastAsia="en-GB"/>
+            </w:rPr>
+          </w:pPr>
+          <w:r>
+            <w:fldChar w:fldCharType="begin"/>
+          </w:r>
+          <w:r>
+            <w:instrText xml:space="preserve"> TOC \o "1-3" \h \z \u </w:instrText>
+          </w:r>
+          <w:r>
+            <w:fldChar w:fldCharType="separate"/>
+          </w:r>
+          <w:hyperlink w:anchor="_Toc402274973" w:history="1">
+            <w:r>
+              <w:rPr>
+                <w:rStyle w:val="Hyperlink"/>
+                <w:noProof/>
+              </w:rPr>
+              <w:t>1</w:t>
+            </w:r>
+            <w:r>
+              <w:rPr>
+                <w:rFonts w:eastAsiaTheme="minorEastAsia"/>
+                <w:noProof/>
+                <w:lang w:eastAsia="en-GB"/>
+              </w:rPr>
+              <w:tab/>
+            </w:r>
+            <w:r>
+              <w:rPr>
+                <w:rStyle w:val="Hyperlink"/>
+                <w:noProof/>
+              </w:rPr>
+              <w:t>Abstract</w:t>
+            </w:r>
+            <w:r>
+              <w:rPr>
+                <w:noProof/>
+                <w:webHidden/>
+              </w:rPr>
+              <w:tab/>
+            </w:r>
+            <w:r>
+              <w:rPr>
+                <w:noProof/>
+                <w:webHidden/>
+              </w:rPr>
+              <w:fldChar w:fldCharType="begin"/>
+            </w:r>
+            <w:r>
+              <w:rPr>
+                <w:noProof/>
+                <w:webHidden/>
+              </w:rPr>
+              <w:instrText xml:space="preserve"> PAGEREF _Toc402274973 \h </w:instrText>
+            </w:r>
+            <w:r>
+              <w:rPr>
+                <w:noProof/>
+                <w:webHidden/>
+              </w:rPr>
+            </w:r>
+            <w:r>
+              <w:rPr>
+                <w:noProof/>
+                <w:webHidden/>
+              </w:rPr>
+              <w:fldChar w:fldCharType="separate"/>
+            </w:r>
+            <w:r>
+              <w:rPr>
+                <w:noProof/>
+                <w:webHidden/>
+              </w:rPr>
+              <w:t>2</w:t>
+            </w:r>
+            <w:r>
+              <w:rPr>
+                <w:noProof/>
+                <w:webHidden/>
+              </w:rPr>
+              <w:fldChar w:fldCharType="end"/>
+            </w:r>
+          </w:hyperlink>
+        </w:p>
+        <w:p>
+          <w:pPr>
+            <w:pStyle w:val="TOC1"/>
+            <w:tabs>
+              <w:tab w:val="left" w:pos="440"/>
+              <w:tab w:val="right" w:leader="dot" w:pos="9016"/>
+            </w:tabs>
+            <w:rPr>
+              <w:rFonts w:eastAsiaTheme="minorEastAsia"/>
+              <w:noProof/>
+              <w:lang w:eastAsia="en-GB"/>
+            </w:rPr>
+          </w:pPr>
+          <w:hyperlink w:anchor="_Toc402274974" w:history="1">
+            <w:r>
+              <w:rPr>
+                <w:rStyle w:val="Hyperlink"/>
+                <w:noProof/>
+              </w:rPr>
+              <w:t>2</w:t>
+            </w:r>
+            <w:r>
+              <w:rPr>
+                <w:rFonts w:eastAsiaTheme="minorEastAsia"/>
+                <w:noProof/>
+                <w:lang w:eastAsia="en-GB"/>
+              </w:rPr>
+              <w:tab/>
+            </w:r>
+            <w:r>
+              <w:rPr>
+                <w:rStyle w:val="Hyperlink"/>
+                <w:noProof/>
+              </w:rPr>
+              <w:t>Idea</w:t>
+            </w:r>
+            <w:r>
+              <w:rPr>
+                <w:noProof/>
+                <w:webHidden/>
+              </w:rPr>
+              <w:tab/>
+            </w:r>
+            <w:r>
+              <w:rPr>
+                <w:noProof/>
+                <w:webHidden/>
+              </w:rPr>
+              <w:fldChar w:fldCharType="begin"/>
+            </w:r>
+            <w:r>
+              <w:rPr>
+                <w:noProof/>
+                <w:webHidden/>
+              </w:rPr>
+              <w:instrText xml:space="preserve"> PAGEREF _Toc402274974 \h </w:instrText>
+            </w:r>
+            <w:r>
+              <w:rPr>
+                <w:noProof/>
+                <w:webHidden/>
+              </w:rPr>
+            </w:r>
+            <w:r>
+              <w:rPr>
+                <w:noProof/>
+                <w:webHidden/>
+              </w:rPr>
+              <w:fldChar w:fldCharType="separate"/>
+            </w:r>
+            <w:r>
+              <w:rPr>
+                <w:noProof/>
+                <w:webHidden/>
+              </w:rPr>
+              <w:t>3</w:t>
+            </w:r>
+            <w:r>
+              <w:rPr>
+                <w:noProof/>
+                <w:webHidden/>
+              </w:rPr>
+              <w:fldChar w:fldCharType="end"/>
+            </w:r>
+          </w:hyperlink>
+        </w:p>
+        <w:p>
+          <w:pPr>
+            <w:pStyle w:val="TOC1"/>
+            <w:tabs>
+              <w:tab w:val="left" w:pos="440"/>
+              <w:tab w:val="right" w:leader="dot" w:pos="9016"/>
+            </w:tabs>
+            <w:rPr>
+              <w:rFonts w:eastAsiaTheme="minorEastAsia"/>
+              <w:noProof/>
+              <w:lang w:eastAsia="en-GB"/>
+            </w:rPr>
+          </w:pPr>
+          <w:hyperlink w:anchor="_Toc402274975" w:history="1">
+            <w:r>
+              <w:rPr>
+                <w:rStyle w:val="Hyperlink"/>
+                <w:noProof/>
+              </w:rPr>
+              <w:t>3</w:t>
+            </w:r>
+            <w:r>
+              <w:rPr>
+                <w:rFonts w:eastAsiaTheme="minorEastAsia"/>
+                <w:noProof/>
+                <w:lang w:eastAsia="en-GB"/>
+              </w:rPr>
+              <w:tab/>
+            </w:r>
+            <w:r>
+              <w:rPr>
+                <w:rStyle w:val="Hyperlink"/>
+                <w:noProof/>
+              </w:rPr>
+              <w:t>Main Components</w:t>
+            </w:r>
+            <w:r>
+              <w:rPr>
+                <w:noProof/>
+                <w:webHidden/>
+              </w:rPr>
+              <w:tab/>
+            </w:r>
+            <w:r>
+              <w:rPr>
+                <w:noProof/>
+                <w:webHidden/>
+              </w:rPr>
+              <w:fldChar w:fldCharType="begin"/>
+            </w:r>
+            <w:r>
+              <w:rPr>
+                <w:noProof/>
+                <w:webHidden/>
+              </w:rPr>
+              <w:instrText xml:space="preserve"> PAGEREF _Toc402274975 \h </w:instrText>
+            </w:r>
+            <w:r>
+              <w:rPr>
+                <w:noProof/>
+                <w:webHidden/>
+              </w:rPr>
+            </w:r>
+            <w:r>
+              <w:rPr>
+                <w:noProof/>
+                <w:webHidden/>
+              </w:rPr>
+              <w:fldChar w:fldCharType="separate"/>
+            </w:r>
+            <w:r>
+              <w:rPr>
+                <w:noProof/>
+                <w:webHidden/>
+              </w:rPr>
+              <w:t>3</w:t>
+            </w:r>
+            <w:r>
+              <w:rPr>
+                <w:noProof/>
+                <w:webHidden/>
+              </w:rPr>
+              <w:fldChar w:fldCharType="end"/>
+            </w:r>
+          </w:hyperlink>
+        </w:p>
+        <w:p>
+          <w:pPr>
+            <w:pStyle w:val="TOC2"/>
+            <w:tabs>
+              <w:tab w:val="left" w:pos="880"/>
+              <w:tab w:val="right" w:leader="dot" w:pos="9016"/>
+            </w:tabs>
+            <w:rPr>
+              <w:rFonts w:eastAsiaTheme="minorEastAsia"/>
+              <w:noProof/>
+              <w:lang w:eastAsia="en-GB"/>
+            </w:rPr>
+          </w:pPr>
+          <w:hyperlink w:anchor="_Toc402274976" w:history="1">
+            <w:r>
+              <w:rPr>
+                <w:rStyle w:val="Hyperlink"/>
+                <w:noProof/>
+              </w:rPr>
+              <w:t>3.1</w:t>
+            </w:r>
+            <w:r>
+              <w:rPr>
+                <w:rFonts w:eastAsiaTheme="minorEastAsia"/>
+                <w:noProof/>
+                <w:lang w:eastAsia="en-GB"/>
+              </w:rPr>
+              <w:tab/>
+            </w:r>
+            <w:r>
+              <w:rPr>
+                <w:rStyle w:val="Hyperlink"/>
+                <w:noProof/>
+              </w:rPr>
+              <w:t>OBDII</w:t>
+            </w:r>
+            <w:r>
+              <w:rPr>
+                <w:noProof/>
+                <w:webHidden/>
+              </w:rPr>
+              <w:tab/>
+            </w:r>
+            <w:r>
+              <w:rPr>
+                <w:noProof/>
+                <w:webHidden/>
+              </w:rPr>
+              <w:fldChar w:fldCharType="begin"/>
+            </w:r>
+            <w:r>
+              <w:rPr>
+                <w:noProof/>
+                <w:webHidden/>
+              </w:rPr>
+              <w:instrText xml:space="preserve"> PAGEREF _Toc402274976 \h </w:instrText>
+            </w:r>
+            <w:r>
+              <w:rPr>
+                <w:noProof/>
+                <w:webHidden/>
+              </w:rPr>
+            </w:r>
+            <w:r>
+              <w:rPr>
+                <w:noProof/>
+                <w:webHidden/>
+              </w:rPr>
+              <w:fldChar w:fldCharType="separate"/>
+            </w:r>
+            <w:r>
+              <w:rPr>
+                <w:noProof/>
+                <w:webHidden/>
+              </w:rPr>
+              <w:t>3</w:t>
+            </w:r>
+            <w:r>
+              <w:rPr>
+                <w:noProof/>
+                <w:webHidden/>
+              </w:rPr>
+              <w:fldChar w:fldCharType="end"/>
+            </w:r>
+          </w:hyperlink>
+        </w:p>
+        <w:p>
+          <w:pPr>
+            <w:pStyle w:val="TOC2"/>
+            <w:tabs>
+              <w:tab w:val="left" w:pos="880"/>
+              <w:tab w:val="right" w:leader="dot" w:pos="9016"/>
+            </w:tabs>
+            <w:rPr>
+              <w:rFonts w:eastAsiaTheme="minorEastAsia"/>
+              <w:noProof/>
+              <w:lang w:eastAsia="en-GB"/>
+            </w:rPr>
+          </w:pPr>
+          <w:hyperlink w:anchor="_Toc402274977" w:history="1">
+            <w:r>
+              <w:rPr>
+                <w:rStyle w:val="Hyperlink"/>
+                <w:noProof/>
+              </w:rPr>
+              <w:t>3.2</w:t>
+            </w:r>
+            <w:r>
+              <w:rPr>
+                <w:rFonts w:eastAsiaTheme="minorEastAsia"/>
+                <w:noProof/>
+                <w:lang w:eastAsia="en-GB"/>
+              </w:rPr>
+              <w:tab/>
+            </w:r>
+            <w:r>
+              <w:rPr>
+                <w:rStyle w:val="Hyperlink"/>
+                <w:noProof/>
+              </w:rPr>
+              <w:t>Raspberry Pi</w:t>
+            </w:r>
+            <w:r>
+              <w:rPr>
+                <w:noProof/>
+                <w:webHidden/>
+              </w:rPr>
+              <w:tab/>
+            </w:r>
+            <w:r>
+              <w:rPr>
+                <w:noProof/>
+                <w:webHidden/>
+              </w:rPr>
+              <w:fldChar w:fldCharType="begin"/>
+            </w:r>
+            <w:r>
+              <w:rPr>
+                <w:noProof/>
+                <w:webHidden/>
+              </w:rPr>
+              <w:instrText xml:space="preserve"> PAGEREF _Toc402274977 \h </w:instrText>
+            </w:r>
+            <w:r>
+              <w:rPr>
+                <w:noProof/>
+                <w:webHidden/>
+              </w:rPr>
+            </w:r>
+            <w:r>
+              <w:rPr>
+                <w:noProof/>
+                <w:webHidden/>
+              </w:rPr>
+              <w:fldChar w:fldCharType="separate"/>
+            </w:r>
+            <w:r>
+              <w:rPr>
+                <w:noProof/>
+                <w:webHidden/>
+              </w:rPr>
+              <w:t>3</w:t>
+            </w:r>
+            <w:r>
+              <w:rPr>
+                <w:noProof/>
+                <w:webHidden/>
+              </w:rPr>
+              <w:fldChar w:fldCharType="end"/>
+            </w:r>
+          </w:hyperlink>
+        </w:p>
+        <w:p>
+          <w:pPr>
+            <w:pStyle w:val="TOC3"/>
+            <w:tabs>
+              <w:tab w:val="left" w:pos="1320"/>
+              <w:tab w:val="right" w:leader="dot" w:pos="9016"/>
+            </w:tabs>
+            <w:rPr>
+              <w:rFonts w:eastAsiaTheme="minorEastAsia"/>
+              <w:noProof/>
+              <w:lang w:eastAsia="en-GB"/>
+            </w:rPr>
+          </w:pPr>
+          <w:hyperlink w:anchor="_Toc402274978" w:history="1">
+            <w:r>
+              <w:rPr>
+                <w:rStyle w:val="Hyperlink"/>
+                <w:noProof/>
+              </w:rPr>
+              <w:t>3.2.1</w:t>
+            </w:r>
+            <w:r>
+              <w:rPr>
+                <w:rFonts w:eastAsiaTheme="minorEastAsia"/>
+                <w:noProof/>
+                <w:lang w:eastAsia="en-GB"/>
+              </w:rPr>
+              <w:tab/>
+            </w:r>
+            <w:r>
+              <w:rPr>
+                <w:rStyle w:val="Hyperlink"/>
+                <w:noProof/>
+              </w:rPr>
+              <w:t>Raspberry Pi Digital Display Monitor</w:t>
+            </w:r>
+            <w:r>
+              <w:rPr>
+                <w:noProof/>
+                <w:webHidden/>
+              </w:rPr>
+              <w:tab/>
+            </w:r>
+            <w:r>
+              <w:rPr>
+                <w:noProof/>
+                <w:webHidden/>
+              </w:rPr>
+              <w:fldChar w:fldCharType="begin"/>
+            </w:r>
+            <w:r>
+              <w:rPr>
+                <w:noProof/>
+                <w:webHidden/>
+              </w:rPr>
+              <w:instrText xml:space="preserve"> PAGEREF _Toc402274978 \h </w:instrText>
+            </w:r>
+            <w:r>
+              <w:rPr>
+                <w:noProof/>
+                <w:webHidden/>
+              </w:rPr>
+            </w:r>
+            <w:r>
+              <w:rPr>
+                <w:noProof/>
+                <w:webHidden/>
+              </w:rPr>
+              <w:fldChar w:fldCharType="separate"/>
+            </w:r>
+            <w:r>
+              <w:rPr>
+                <w:noProof/>
+                <w:webHidden/>
+              </w:rPr>
+              <w:t>4</w:t>
+            </w:r>
+            <w:r>
+              <w:rPr>
+                <w:noProof/>
+                <w:webHidden/>
+              </w:rPr>
+              <w:fldChar w:fldCharType="end"/>
+            </w:r>
+          </w:hyperlink>
+        </w:p>
+        <w:p>
+          <w:pPr>
+            <w:pStyle w:val="TOC2"/>
+            <w:tabs>
+              <w:tab w:val="left" w:pos="880"/>
+              <w:tab w:val="right" w:leader="dot" w:pos="9016"/>
+            </w:tabs>
+            <w:rPr>
+              <w:rFonts w:eastAsiaTheme="minorEastAsia"/>
+              <w:noProof/>
+              <w:lang w:eastAsia="en-GB"/>
+            </w:rPr>
+          </w:pPr>
+          <w:hyperlink w:anchor="_Toc402274979" w:history="1">
+            <w:r>
+              <w:rPr>
+                <w:rStyle w:val="Hyperlink"/>
+                <w:noProof/>
+              </w:rPr>
+              <w:t>3.3</w:t>
+            </w:r>
+            <w:r>
+              <w:rPr>
+                <w:rFonts w:eastAsiaTheme="minorEastAsia"/>
+                <w:noProof/>
+                <w:lang w:eastAsia="en-GB"/>
+              </w:rPr>
+              <w:tab/>
+            </w:r>
+            <w:r>
+              <w:rPr>
+                <w:rStyle w:val="Hyperlink"/>
+                <w:noProof/>
+              </w:rPr>
+              <w:t>GPS Receiver</w:t>
+            </w:r>
+            <w:r>
+              <w:rPr>
+                <w:noProof/>
+                <w:webHidden/>
+              </w:rPr>
+              <w:tab/>
+            </w:r>
+            <w:r>
+              <w:rPr>
+                <w:noProof/>
+                <w:webHidden/>
+              </w:rPr>
+              <w:fldChar w:fldCharType="begin"/>
+            </w:r>
+            <w:r>
+              <w:rPr>
+                <w:noProof/>
+                <w:webHidden/>
+              </w:rPr>
+              <w:instrText xml:space="preserve"> PAGEREF _Toc402274979 \h </w:instrText>
+            </w:r>
+            <w:r>
+              <w:rPr>
+                <w:noProof/>
+                <w:webHidden/>
+              </w:rPr>
+            </w:r>
+            <w:r>
+              <w:rPr>
+                <w:noProof/>
+                <w:webHidden/>
+              </w:rPr>
+              <w:fldChar w:fldCharType="separate"/>
+            </w:r>
+            <w:r>
+              <w:rPr>
+                <w:noProof/>
+                <w:webHidden/>
+              </w:rPr>
+              <w:t>4</w:t>
+            </w:r>
+            <w:r>
+              <w:rPr>
+                <w:noProof/>
+                <w:webHidden/>
+              </w:rPr>
+              <w:fldChar w:fldCharType="end"/>
+            </w:r>
+          </w:hyperlink>
+        </w:p>
+        <w:p>
+          <w:pPr>
+            <w:pStyle w:val="TOC2"/>
+            <w:tabs>
+              <w:tab w:val="left" w:pos="880"/>
+              <w:tab w:val="right" w:leader="dot" w:pos="9016"/>
+            </w:tabs>
+            <w:rPr>
+              <w:rFonts w:eastAsiaTheme="minorEastAsia"/>
+              <w:noProof/>
+              <w:lang w:eastAsia="en-GB"/>
+            </w:rPr>
+          </w:pPr>
+          <w:hyperlink w:anchor="_Toc402274980" w:history="1">
+            <w:r>
+              <w:rPr>
+                <w:rStyle w:val="Hyperlink"/>
+                <w:noProof/>
+              </w:rPr>
+              <w:t>3.4</w:t>
+            </w:r>
+            <w:r>
+              <w:rPr>
+                <w:rFonts w:eastAsiaTheme="minorEastAsia"/>
+                <w:noProof/>
+                <w:lang w:eastAsia="en-GB"/>
+              </w:rPr>
+              <w:tab/>
+            </w:r>
+            <w:r>
+              <w:rPr>
+                <w:rStyle w:val="Hyperlink"/>
+                <w:noProof/>
+              </w:rPr>
+              <w:t>Battery</w:t>
+            </w:r>
+            <w:r>
+              <w:rPr>
+                <w:noProof/>
+                <w:webHidden/>
+              </w:rPr>
+              <w:tab/>
+            </w:r>
+            <w:r>
+              <w:rPr>
+                <w:noProof/>
+                <w:webHidden/>
+              </w:rPr>
+              <w:fldChar w:fldCharType="begin"/>
+            </w:r>
+            <w:r>
+              <w:rPr>
+                <w:noProof/>
+                <w:webHidden/>
+              </w:rPr>
+              <w:instrText xml:space="preserve"> PAGEREF _Toc402274980 \h </w:instrText>
+            </w:r>
+            <w:r>
+              <w:rPr>
+                <w:noProof/>
+                <w:webHidden/>
+              </w:rPr>
+            </w:r>
+            <w:r>
+              <w:rPr>
+                <w:noProof/>
+                <w:webHidden/>
+              </w:rPr>
+              <w:fldChar w:fldCharType="separate"/>
+            </w:r>
+            <w:r>
+              <w:rPr>
+                <w:noProof/>
+                <w:webHidden/>
+              </w:rPr>
+              <w:t>4</w:t>
+            </w:r>
+            <w:r>
+              <w:rPr>
+                <w:noProof/>
+                <w:webHidden/>
+              </w:rPr>
+              <w:fldChar w:fldCharType="end"/>
+            </w:r>
+          </w:hyperlink>
+        </w:p>
+        <w:p>
+          <w:pPr>
+            <w:pStyle w:val="TOC1"/>
+            <w:tabs>
+              <w:tab w:val="left" w:pos="440"/>
+              <w:tab w:val="right" w:leader="dot" w:pos="9016"/>
+            </w:tabs>
+            <w:rPr>
+              <w:rFonts w:eastAsiaTheme="minorEastAsia"/>
+              <w:noProof/>
+              <w:lang w:eastAsia="en-GB"/>
+            </w:rPr>
+          </w:pPr>
+          <w:hyperlink w:anchor="_Toc402274981" w:history="1">
+            <w:r>
+              <w:rPr>
+                <w:rStyle w:val="Hyperlink"/>
+                <w:noProof/>
+              </w:rPr>
+              <w:t>4</w:t>
+            </w:r>
+            <w:r>
+              <w:rPr>
+                <w:rFonts w:eastAsiaTheme="minorEastAsia"/>
+                <w:noProof/>
+                <w:lang w:eastAsia="en-GB"/>
+              </w:rPr>
+              <w:tab/>
+            </w:r>
+            <w:r>
+              <w:rPr>
+                <w:rStyle w:val="Hyperlink"/>
+                <w:noProof/>
+              </w:rPr>
+              <w:t>Core Functionality</w:t>
+            </w:r>
+            <w:r>
+              <w:rPr>
+                <w:noProof/>
+                <w:webHidden/>
+              </w:rPr>
+              <w:tab/>
+            </w:r>
+            <w:r>
+              <w:rPr>
+                <w:noProof/>
+                <w:webHidden/>
+              </w:rPr>
+              <w:fldChar w:fldCharType="begin"/>
+            </w:r>
+            <w:r>
+              <w:rPr>
+                <w:noProof/>
+                <w:webHidden/>
+              </w:rPr>
+              <w:instrText xml:space="preserve"> PAGEREF _Toc402274981 \h </w:instrText>
+            </w:r>
+            <w:r>
+              <w:rPr>
+                <w:noProof/>
+                <w:webHidden/>
+              </w:rPr>
+            </w:r>
+            <w:r>
+              <w:rPr>
+                <w:noProof/>
+                <w:webHidden/>
+              </w:rPr>
+              <w:fldChar w:fldCharType="separate"/>
+            </w:r>
+            <w:r>
+              <w:rPr>
+                <w:noProof/>
+                <w:webHidden/>
+              </w:rPr>
+              <w:t>5</w:t>
+            </w:r>
+            <w:r>
+              <w:rPr>
+                <w:noProof/>
+                <w:webHidden/>
+              </w:rPr>
+              <w:fldChar w:fldCharType="end"/>
+            </w:r>
+          </w:hyperlink>
+        </w:p>
+        <w:p>
+          <w:pPr>
+            <w:pStyle w:val="TOC2"/>
+            <w:tabs>
+              <w:tab w:val="left" w:pos="880"/>
+              <w:tab w:val="right" w:leader="dot" w:pos="9016"/>
+            </w:tabs>
+            <w:rPr>
+              <w:rFonts w:eastAsiaTheme="minorEastAsia"/>
+              <w:noProof/>
+              <w:lang w:eastAsia="en-GB"/>
+            </w:rPr>
+          </w:pPr>
+          <w:hyperlink w:anchor="_Toc402274982" w:history="1">
+            <w:r>
+              <w:rPr>
+                <w:rStyle w:val="Hyperlink"/>
+                <w:noProof/>
+              </w:rPr>
+              <w:t>4.1</w:t>
+            </w:r>
+            <w:r>
+              <w:rPr>
+                <w:rFonts w:eastAsiaTheme="minorEastAsia"/>
+                <w:noProof/>
+                <w:lang w:eastAsia="en-GB"/>
+              </w:rPr>
+              <w:tab/>
+            </w:r>
+            <w:r>
+              <w:rPr>
+                <w:rStyle w:val="Hyperlink"/>
+                <w:noProof/>
+              </w:rPr>
+              <w:t>Real-time information</w:t>
+            </w:r>
+            <w:r>
+              <w:rPr>
+                <w:noProof/>
+                <w:webHidden/>
+              </w:rPr>
+              <w:tab/>
+            </w:r>
+            <w:r>
+              <w:rPr>
+                <w:noProof/>
+                <w:webHidden/>
+              </w:rPr>
+              <w:fldChar w:fldCharType="begin"/>
+            </w:r>
+            <w:r>
+              <w:rPr>
+                <w:noProof/>
+                <w:webHidden/>
+              </w:rPr>
+              <w:instrText xml:space="preserve"> PAGEREF _Toc402274982 \h </w:instrText>
+            </w:r>
+            <w:r>
+              <w:rPr>
+                <w:noProof/>
+                <w:webHidden/>
+              </w:rPr>
+            </w:r>
+            <w:r>
+              <w:rPr>
+                <w:noProof/>
+                <w:webHidden/>
+              </w:rPr>
+              <w:fldChar w:fldCharType="separate"/>
+            </w:r>
+            <w:r>
+              <w:rPr>
+                <w:noProof/>
+                <w:webHidden/>
+              </w:rPr>
+              <w:t>5</w:t>
+            </w:r>
+            <w:r>
+              <w:rPr>
+                <w:noProof/>
+                <w:webHidden/>
+              </w:rPr>
+              <w:fldChar w:fldCharType="end"/>
+            </w:r>
+          </w:hyperlink>
+        </w:p>
+        <w:p>
+          <w:pPr>
+            <w:pStyle w:val="TOC2"/>
+            <w:tabs>
+              <w:tab w:val="left" w:pos="880"/>
+              <w:tab w:val="right" w:leader="dot" w:pos="9016"/>
+            </w:tabs>
+            <w:rPr>
+              <w:rFonts w:eastAsiaTheme="minorEastAsia"/>
+              <w:noProof/>
+              <w:lang w:eastAsia="en-GB"/>
+            </w:rPr>
+          </w:pPr>
+          <w:hyperlink w:anchor="_Toc402274983" w:history="1">
+            <w:r>
+              <w:rPr>
+                <w:rStyle w:val="Hyperlink"/>
+                <w:noProof/>
+              </w:rPr>
+              <w:t>4.2</w:t>
+            </w:r>
+            <w:r>
+              <w:rPr>
+                <w:rFonts w:eastAsiaTheme="minorEastAsia"/>
+                <w:noProof/>
+                <w:lang w:eastAsia="en-GB"/>
+              </w:rPr>
+              <w:tab/>
+            </w:r>
+            <w:r>
+              <w:rPr>
+                <w:rStyle w:val="Hyperlink"/>
+                <w:noProof/>
+              </w:rPr>
+              <w:t>GPS Record Journeys</w:t>
+            </w:r>
+            <w:r>
+              <w:rPr>
+                <w:noProof/>
+                <w:webHidden/>
+              </w:rPr>
+              <w:tab/>
+            </w:r>
+            <w:r>
+              <w:rPr>
+                <w:noProof/>
+                <w:webHidden/>
+              </w:rPr>
+              <w:fldChar w:fldCharType="begin"/>
+            </w:r>
+            <w:r>
+              <w:rPr>
+                <w:noProof/>
+                <w:webHidden/>
+              </w:rPr>
+              <w:instrText xml:space="preserve"> PAGEREF _Toc402274983 \h </w:instrText>
+            </w:r>
+            <w:r>
+              <w:rPr>
+                <w:noProof/>
+                <w:webHidden/>
+              </w:rPr>
+            </w:r>
+            <w:r>
+              <w:rPr>
+                <w:noProof/>
+                <w:webHidden/>
+              </w:rPr>
+              <w:fldChar w:fldCharType="separate"/>
+            </w:r>
+            <w:r>
+              <w:rPr>
+                <w:noProof/>
+                <w:webHidden/>
+              </w:rPr>
+              <w:t>5</w:t>
+            </w:r>
+            <w:r>
+              <w:rPr>
+                <w:noProof/>
+                <w:webHidden/>
+              </w:rPr>
+              <w:fldChar w:fldCharType="end"/>
+            </w:r>
+          </w:hyperlink>
+        </w:p>
+        <w:p>
+          <w:pPr>
+            <w:pStyle w:val="TOC2"/>
+            <w:tabs>
+              <w:tab w:val="left" w:pos="880"/>
+              <w:tab w:val="right" w:leader="dot" w:pos="9016"/>
+            </w:tabs>
+            <w:rPr>
+              <w:rFonts w:eastAsiaTheme="minorEastAsia"/>
+              <w:noProof/>
+              <w:lang w:eastAsia="en-GB"/>
+            </w:rPr>
+          </w:pPr>
+          <w:hyperlink w:anchor="_Toc402274984" w:history="1">
+            <w:r>
+              <w:rPr>
+                <w:rStyle w:val="Hyperlink"/>
+                <w:noProof/>
+              </w:rPr>
+              <w:t>4.3</w:t>
+            </w:r>
+            <w:r>
+              <w:rPr>
+                <w:rFonts w:eastAsiaTheme="minorEastAsia"/>
+                <w:noProof/>
+                <w:lang w:eastAsia="en-GB"/>
+              </w:rPr>
+              <w:tab/>
+            </w:r>
+            <w:r>
+              <w:rPr>
+                <w:rStyle w:val="Hyperlink"/>
+                <w:noProof/>
+              </w:rPr>
+              <w:t>Dashboard Online Service</w:t>
+            </w:r>
+            <w:r>
+              <w:rPr>
+                <w:noProof/>
+                <w:webHidden/>
+              </w:rPr>
+              <w:tab/>
+            </w:r>
+            <w:r>
+              <w:rPr>
+                <w:noProof/>
+                <w:webHidden/>
+              </w:rPr>
+              <w:fldChar w:fldCharType="begin"/>
+            </w:r>
+            <w:r>
+              <w:rPr>
+                <w:noProof/>
+                <w:webHidden/>
+              </w:rPr>
+              <w:instrText xml:space="preserve"> PAGEREF _Toc402274984 \h </w:instrText>
+            </w:r>
+            <w:r>
+              <w:rPr>
+                <w:noProof/>
+                <w:webHidden/>
+              </w:rPr>
+            </w:r>
+            <w:r>
+              <w:rPr>
+                <w:noProof/>
+                <w:webHidden/>
+              </w:rPr>
+              <w:fldChar w:fldCharType="separate"/>
+            </w:r>
+            <w:r>
+              <w:rPr>
+                <w:noProof/>
+                <w:webHidden/>
+              </w:rPr>
+              <w:t>6</w:t>
+            </w:r>
+            <w:r>
+              <w:rPr>
+                <w:noProof/>
+                <w:webHidden/>
+              </w:rPr>
+              <w:fldChar w:fldCharType="end"/>
+            </w:r>
+          </w:hyperlink>
+        </w:p>
+        <w:p>
+          <w:pPr>
+            <w:pStyle w:val="TOC2"/>
+            <w:tabs>
+              <w:tab w:val="left" w:pos="880"/>
+              <w:tab w:val="right" w:leader="dot" w:pos="9016"/>
+            </w:tabs>
+            <w:rPr>
+              <w:rFonts w:eastAsiaTheme="minorEastAsia"/>
+              <w:noProof/>
+              <w:lang w:eastAsia="en-GB"/>
+            </w:rPr>
+          </w:pPr>
+          <w:hyperlink w:anchor="_Toc402274985" w:history="1">
+            <w:r>
+              <w:rPr>
+                <w:rStyle w:val="Hyperlink"/>
+                <w:noProof/>
+              </w:rPr>
+              <w:t>4.4</w:t>
+            </w:r>
+            <w:r>
+              <w:rPr>
+                <w:rFonts w:eastAsiaTheme="minorEastAsia"/>
+                <w:noProof/>
+                <w:lang w:eastAsia="en-GB"/>
+              </w:rPr>
+              <w:tab/>
+            </w:r>
+            <w:r>
+              <w:rPr>
+                <w:rStyle w:val="Hyperlink"/>
+                <w:noProof/>
+              </w:rPr>
+              <w:t>Economic Driving</w:t>
+            </w:r>
+            <w:r>
+              <w:rPr>
+                <w:noProof/>
+                <w:webHidden/>
+              </w:rPr>
+              <w:tab/>
+            </w:r>
+            <w:r>
+              <w:rPr>
+                <w:noProof/>
+                <w:webHidden/>
+              </w:rPr>
+              <w:fldChar w:fldCharType="begin"/>
+            </w:r>
+            <w:r>
+              <w:rPr>
+                <w:noProof/>
+                <w:webHidden/>
+              </w:rPr>
+              <w:instrText xml:space="preserve"> PAGEREF _Toc402274985 \h </w:instrText>
+            </w:r>
+            <w:r>
+              <w:rPr>
+                <w:noProof/>
+                <w:webHidden/>
+              </w:rPr>
+            </w:r>
+            <w:r>
+              <w:rPr>
+                <w:noProof/>
+                <w:webHidden/>
+              </w:rPr>
+              <w:fldChar w:fldCharType="separate"/>
+            </w:r>
+            <w:r>
+              <w:rPr>
+                <w:noProof/>
+                <w:webHidden/>
+              </w:rPr>
+              <w:t>6</w:t>
+            </w:r>
+            <w:r>
+              <w:rPr>
+                <w:noProof/>
+                <w:webHidden/>
+              </w:rPr>
+              <w:fldChar w:fldCharType="end"/>
+            </w:r>
+          </w:hyperlink>
+        </w:p>
+        <w:p>
+          <w:pPr>
+            <w:pStyle w:val="TOC2"/>
+            <w:tabs>
+              <w:tab w:val="left" w:pos="880"/>
+              <w:tab w:val="right" w:leader="dot" w:pos="9016"/>
+            </w:tabs>
+            <w:rPr>
+              <w:rFonts w:eastAsiaTheme="minorEastAsia"/>
+              <w:noProof/>
+              <w:lang w:eastAsia="en-GB"/>
+            </w:rPr>
+          </w:pPr>
+          <w:hyperlink w:anchor="_Toc402274986" w:history="1">
+            <w:r>
+              <w:rPr>
+                <w:rStyle w:val="Hyperlink"/>
+                <w:noProof/>
+              </w:rPr>
+              <w:t>4.5</w:t>
+            </w:r>
+            <w:r>
+              <w:rPr>
+                <w:rFonts w:eastAsiaTheme="minorEastAsia"/>
+                <w:noProof/>
+                <w:lang w:eastAsia="en-GB"/>
+              </w:rPr>
+              <w:tab/>
+            </w:r>
+            <w:r>
+              <w:rPr>
+                <w:rStyle w:val="Hyperlink"/>
+                <w:noProof/>
+              </w:rPr>
+              <w:t>Compared Results</w:t>
+            </w:r>
+            <w:r>
+              <w:rPr>
+                <w:noProof/>
+                <w:webHidden/>
+              </w:rPr>
+              <w:tab/>
+            </w:r>
+            <w:r>
+              <w:rPr>
+                <w:noProof/>
+                <w:webHidden/>
+              </w:rPr>
+              <w:fldChar w:fldCharType="begin"/>
+            </w:r>
+            <w:r>
+              <w:rPr>
+                <w:noProof/>
+                <w:webHidden/>
+              </w:rPr>
+              <w:instrText xml:space="preserve"> PAGEREF _Toc402274986 \h </w:instrText>
+            </w:r>
+            <w:r>
+              <w:rPr>
+                <w:noProof/>
+                <w:webHidden/>
+              </w:rPr>
+            </w:r>
+            <w:r>
+              <w:rPr>
+                <w:noProof/>
+                <w:webHidden/>
+              </w:rPr>
+              <w:fldChar w:fldCharType="separate"/>
+            </w:r>
+            <w:r>
+              <w:rPr>
+                <w:noProof/>
+                <w:webHidden/>
+              </w:rPr>
+              <w:t>6</w:t>
+            </w:r>
+            <w:r>
+              <w:rPr>
+                <w:noProof/>
+                <w:webHidden/>
+              </w:rPr>
+              <w:fldChar w:fldCharType="end"/>
+            </w:r>
+          </w:hyperlink>
+        </w:p>
+        <w:p>
+          <w:pPr>
+            <w:pStyle w:val="TOC1"/>
+            <w:tabs>
+              <w:tab w:val="left" w:pos="440"/>
+              <w:tab w:val="right" w:leader="dot" w:pos="9016"/>
+            </w:tabs>
+            <w:rPr>
+              <w:rFonts w:eastAsiaTheme="minorEastAsia"/>
+              <w:noProof/>
+              <w:lang w:eastAsia="en-GB"/>
+            </w:rPr>
+          </w:pPr>
+          <w:hyperlink w:anchor="_Toc402274987" w:history="1">
+            <w:r>
+              <w:rPr>
+                <w:rStyle w:val="Hyperlink"/>
+                <w:noProof/>
+              </w:rPr>
+              <w:t>5</w:t>
+            </w:r>
+            <w:r>
+              <w:rPr>
+                <w:rFonts w:eastAsiaTheme="minorEastAsia"/>
+                <w:noProof/>
+                <w:lang w:eastAsia="en-GB"/>
+              </w:rPr>
+              <w:tab/>
+            </w:r>
+            <w:r>
+              <w:rPr>
+                <w:rStyle w:val="Hyperlink"/>
+                <w:noProof/>
+              </w:rPr>
+              <w:t>Software Design</w:t>
+            </w:r>
+            <w:r>
+              <w:rPr>
+                <w:noProof/>
+                <w:webHidden/>
+              </w:rPr>
+              <w:tab/>
+            </w:r>
+            <w:r>
+              <w:rPr>
+                <w:noProof/>
+                <w:webHidden/>
+              </w:rPr>
+              <w:fldChar w:fldCharType="begin"/>
+            </w:r>
+            <w:r>
+              <w:rPr>
+                <w:noProof/>
+                <w:webHidden/>
+              </w:rPr>
+              <w:instrText xml:space="preserve"> PAGEREF _Toc402274987 \h </w:instrText>
+            </w:r>
+            <w:r>
+              <w:rPr>
+                <w:noProof/>
+                <w:webHidden/>
+              </w:rPr>
+            </w:r>
+            <w:r>
+              <w:rPr>
+                <w:noProof/>
+                <w:webHidden/>
+              </w:rPr>
+              <w:fldChar w:fldCharType="separate"/>
+            </w:r>
+            <w:r>
+              <w:rPr>
+                <w:noProof/>
+                <w:webHidden/>
+              </w:rPr>
+              <w:t>7</w:t>
+            </w:r>
+            <w:r>
+              <w:rPr>
+                <w:noProof/>
+                <w:webHidden/>
+              </w:rPr>
+              <w:fldChar w:fldCharType="end"/>
+            </w:r>
+          </w:hyperlink>
+        </w:p>
+        <w:p>
+          <w:pPr>
+            <w:pStyle w:val="TOC2"/>
+            <w:tabs>
+              <w:tab w:val="left" w:pos="880"/>
+              <w:tab w:val="right" w:leader="dot" w:pos="9016"/>
+            </w:tabs>
+            <w:rPr>
+              <w:rFonts w:eastAsiaTheme="minorEastAsia"/>
+              <w:noProof/>
+              <w:lang w:eastAsia="en-GB"/>
+            </w:rPr>
+          </w:pPr>
+          <w:hyperlink w:anchor="_Toc402274988" w:history="1">
+            <w:r>
+              <w:rPr>
+                <w:rStyle w:val="Hyperlink"/>
+                <w:noProof/>
+              </w:rPr>
+              <w:t>5.1</w:t>
+            </w:r>
+            <w:r>
+              <w:rPr>
+                <w:rFonts w:eastAsiaTheme="minorEastAsia"/>
+                <w:noProof/>
+                <w:lang w:eastAsia="en-GB"/>
+              </w:rPr>
+              <w:tab/>
+            </w:r>
+            <w:r>
+              <w:rPr>
+                <w:rStyle w:val="Hyperlink"/>
+                <w:noProof/>
+              </w:rPr>
+              <w:t>Web Application Backend</w:t>
+            </w:r>
+            <w:r>
+              <w:rPr>
+                <w:noProof/>
+                <w:webHidden/>
+              </w:rPr>
+              <w:tab/>
+            </w:r>
+            <w:r>
+              <w:rPr>
+                <w:noProof/>
+                <w:webHidden/>
+              </w:rPr>
+              <w:fldChar w:fldCharType="begin"/>
+            </w:r>
+            <w:r>
+              <w:rPr>
+                <w:noProof/>
+                <w:webHidden/>
+              </w:rPr>
+              <w:instrText xml:space="preserve"> PAGEREF _Toc402274988 \h </w:instrText>
+            </w:r>
+            <w:r>
+              <w:rPr>
+                <w:noProof/>
+                <w:webHidden/>
+              </w:rPr>
+            </w:r>
+            <w:r>
+              <w:rPr>
+                <w:noProof/>
+                <w:webHidden/>
+              </w:rPr>
+              <w:fldChar w:fldCharType="separate"/>
+            </w:r>
+            <w:r>
+              <w:rPr>
+                <w:noProof/>
+                <w:webHidden/>
+              </w:rPr>
+              <w:t>7</w:t>
+            </w:r>
+            <w:r>
+              <w:rPr>
+                <w:noProof/>
+                <w:webHidden/>
+              </w:rPr>
+              <w:fldChar w:fldCharType="end"/>
+            </w:r>
+          </w:hyperlink>
+        </w:p>
+        <w:p>
+          <w:pPr>
+            <w:pStyle w:val="TOC2"/>
+            <w:tabs>
+              <w:tab w:val="left" w:pos="880"/>
+              <w:tab w:val="right" w:leader="dot" w:pos="9016"/>
+            </w:tabs>
+            <w:rPr>
+              <w:rFonts w:eastAsiaTheme="minorEastAsia"/>
+              <w:noProof/>
+              <w:lang w:eastAsia="en-GB"/>
+            </w:rPr>
+          </w:pPr>
+          <w:hyperlink w:anchor="_Toc402274989" w:history="1">
+            <w:r>
+              <w:rPr>
+                <w:rStyle w:val="Hyperlink"/>
+                <w:noProof/>
+              </w:rPr>
+              <w:t>5.2</w:t>
+            </w:r>
+            <w:r>
+              <w:rPr>
+                <w:rFonts w:eastAsiaTheme="minorEastAsia"/>
+                <w:noProof/>
+                <w:lang w:eastAsia="en-GB"/>
+              </w:rPr>
+              <w:tab/>
+            </w:r>
+            <w:r>
+              <w:rPr>
+                <w:rStyle w:val="Hyperlink"/>
+                <w:noProof/>
+              </w:rPr>
+              <w:t>GPS &amp; OBD Extractor</w:t>
+            </w:r>
+            <w:r>
+              <w:rPr>
+                <w:noProof/>
+                <w:webHidden/>
+              </w:rPr>
+              <w:tab/>
+            </w:r>
+            <w:r>
+              <w:rPr>
+                <w:noProof/>
+                <w:webHidden/>
+              </w:rPr>
+              <w:fldChar w:fldCharType="begin"/>
+            </w:r>
+            <w:r>
+              <w:rPr>
+                <w:noProof/>
+                <w:webHidden/>
+              </w:rPr>
+              <w:instrText xml:space="preserve"> PAGEREF _Toc402274989 \h </w:instrText>
+            </w:r>
+            <w:r>
+              <w:rPr>
+                <w:noProof/>
+                <w:webHidden/>
+              </w:rPr>
+            </w:r>
+            <w:r>
+              <w:rPr>
+                <w:noProof/>
+                <w:webHidden/>
+              </w:rPr>
+              <w:fldChar w:fldCharType="separate"/>
+            </w:r>
+            <w:r>
+              <w:rPr>
+                <w:noProof/>
+                <w:webHidden/>
+              </w:rPr>
+              <w:t>7</w:t>
+            </w:r>
+            <w:r>
+              <w:rPr>
+                <w:noProof/>
+                <w:webHidden/>
+              </w:rPr>
+              <w:fldChar w:fldCharType="end"/>
+            </w:r>
+          </w:hyperlink>
+        </w:p>
+        <w:p>
+          <w:pPr>
+            <w:pStyle w:val="TOC2"/>
+            <w:tabs>
+              <w:tab w:val="left" w:pos="880"/>
+              <w:tab w:val="right" w:leader="dot" w:pos="9016"/>
+            </w:tabs>
+            <w:rPr>
+              <w:rFonts w:eastAsiaTheme="minorEastAsia"/>
+              <w:noProof/>
+              <w:lang w:eastAsia="en-GB"/>
+            </w:rPr>
+          </w:pPr>
+          <w:hyperlink w:anchor="_Toc402274990" w:history="1">
+            <w:r>
+              <w:rPr>
+                <w:rStyle w:val="Hyperlink"/>
+                <w:noProof/>
+              </w:rPr>
+              <w:t>5.3</w:t>
+            </w:r>
+            <w:r>
+              <w:rPr>
+                <w:rFonts w:eastAsiaTheme="minorEastAsia"/>
+                <w:noProof/>
+                <w:lang w:eastAsia="en-GB"/>
+              </w:rPr>
+              <w:tab/>
+            </w:r>
+            <w:r>
+              <w:rPr>
+                <w:rStyle w:val="Hyperlink"/>
+                <w:noProof/>
+              </w:rPr>
+              <w:t>File Format</w:t>
+            </w:r>
+            <w:r>
+              <w:rPr>
+                <w:noProof/>
+                <w:webHidden/>
+              </w:rPr>
+              <w:tab/>
+            </w:r>
+            <w:r>
+              <w:rPr>
+                <w:noProof/>
+                <w:webHidden/>
+              </w:rPr>
+              <w:fldChar w:fldCharType="begin"/>
+            </w:r>
+            <w:r>
+              <w:rPr>
+                <w:noProof/>
+                <w:webHidden/>
+              </w:rPr>
+              <w:instrText xml:space="preserve"> PAGEREF _Toc402274990 \h </w:instrText>
+            </w:r>
+            <w:r>
+              <w:rPr>
+                <w:noProof/>
+                <w:webHidden/>
+              </w:rPr>
+            </w:r>
+            <w:r>
+              <w:rPr>
+                <w:noProof/>
+                <w:webHidden/>
+              </w:rPr>
+              <w:fldChar w:fldCharType="separate"/>
+            </w:r>
+            <w:r>
+              <w:rPr>
+                <w:noProof/>
+                <w:webHidden/>
+              </w:rPr>
+              <w:t>7</w:t>
+            </w:r>
+            <w:r>
+              <w:rPr>
+                <w:noProof/>
+                <w:webHidden/>
+              </w:rPr>
+              <w:fldChar w:fldCharType="end"/>
+            </w:r>
+          </w:hyperlink>
+        </w:p>
+        <w:p>
+          <w:pPr>
+            <w:pStyle w:val="TOC2"/>
+            <w:tabs>
+              <w:tab w:val="left" w:pos="880"/>
+              <w:tab w:val="right" w:leader="dot" w:pos="9016"/>
+            </w:tabs>
+            <w:rPr>
+              <w:rFonts w:eastAsiaTheme="minorEastAsia"/>
+              <w:noProof/>
+              <w:lang w:eastAsia="en-GB"/>
+            </w:rPr>
+          </w:pPr>
+          <w:hyperlink w:anchor="_Toc402274991" w:history="1">
+            <w:r>
+              <w:rPr>
+                <w:rStyle w:val="Hyperlink"/>
+                <w:noProof/>
+              </w:rPr>
+              <w:t>5.4</w:t>
+            </w:r>
+            <w:r>
+              <w:rPr>
+                <w:rFonts w:eastAsiaTheme="minorEastAsia"/>
+                <w:noProof/>
+                <w:lang w:eastAsia="en-GB"/>
+              </w:rPr>
+              <w:tab/>
+            </w:r>
+            <w:r>
+              <w:rPr>
+                <w:rStyle w:val="Hyperlink"/>
+                <w:noProof/>
+              </w:rPr>
+              <w:t>Render Data to Screen</w:t>
+            </w:r>
+            <w:r>
+              <w:rPr>
+                <w:noProof/>
+                <w:webHidden/>
+              </w:rPr>
+              <w:tab/>
+            </w:r>
+            <w:r>
+              <w:rPr>
+                <w:noProof/>
+                <w:webHidden/>
+              </w:rPr>
+              <w:fldChar w:fldCharType="begin"/>
+            </w:r>
+            <w:r>
+              <w:rPr>
+                <w:noProof/>
+                <w:webHidden/>
+              </w:rPr>
+              <w:instrText xml:space="preserve"> PAGEREF _Toc402274991 \h </w:instrText>
+            </w:r>
+            <w:r>
+              <w:rPr>
+                <w:noProof/>
+                <w:webHidden/>
+              </w:rPr>
+            </w:r>
+            <w:r>
+              <w:rPr>
+                <w:noProof/>
+                <w:webHidden/>
+              </w:rPr>
+              <w:fldChar w:fldCharType="separate"/>
+            </w:r>
+            <w:r>
+              <w:rPr>
+                <w:noProof/>
+                <w:webHidden/>
+              </w:rPr>
+              <w:t>8</w:t>
+            </w:r>
+            <w:r>
+              <w:rPr>
+                <w:noProof/>
+                <w:webHidden/>
+              </w:rPr>
+              <w:fldChar w:fldCharType="end"/>
+            </w:r>
+          </w:hyperlink>
+        </w:p>
+        <w:p>
+          <w:pPr>
+            <w:pStyle w:val="TOC2"/>
+            <w:tabs>
+              <w:tab w:val="left" w:pos="880"/>
+              <w:tab w:val="right" w:leader="dot" w:pos="9016"/>
+            </w:tabs>
+            <w:rPr>
+              <w:rFonts w:eastAsiaTheme="minorEastAsia"/>
+              <w:noProof/>
+              <w:lang w:eastAsia="en-GB"/>
+            </w:rPr>
+          </w:pPr>
+          <w:hyperlink w:anchor="_Toc402274992" w:history="1">
+            <w:r>
+              <w:rPr>
+                <w:rStyle w:val="Hyperlink"/>
+                <w:noProof/>
+              </w:rPr>
+              <w:t>5.5</w:t>
+            </w:r>
+            <w:r>
+              <w:rPr>
+                <w:rFonts w:eastAsiaTheme="minorEastAsia"/>
+                <w:noProof/>
+                <w:lang w:eastAsia="en-GB"/>
+              </w:rPr>
+              <w:tab/>
+            </w:r>
+            <w:r>
+              <w:rPr>
+                <w:rStyle w:val="Hyperlink"/>
+                <w:noProof/>
+              </w:rPr>
+              <w:t>Development Cycle</w:t>
+            </w:r>
+            <w:r>
+              <w:rPr>
+                <w:noProof/>
+                <w:webHidden/>
+              </w:rPr>
+              <w:tab/>
+            </w:r>
+            <w:r>
+              <w:rPr>
+                <w:noProof/>
+                <w:webHidden/>
+              </w:rPr>
+              <w:fldChar w:fldCharType="begin"/>
+            </w:r>
+            <w:r>
+              <w:rPr>
+                <w:noProof/>
+                <w:webHidden/>
+              </w:rPr>
+              <w:instrText xml:space="preserve"> PAGEREF _Toc402274992 \h </w:instrText>
+            </w:r>
+            <w:r>
+              <w:rPr>
+                <w:noProof/>
+                <w:webHidden/>
+              </w:rPr>
+            </w:r>
+            <w:r>
+              <w:rPr>
+                <w:noProof/>
+                <w:webHidden/>
+              </w:rPr>
+              <w:fldChar w:fldCharType="separate"/>
+            </w:r>
+            <w:r>
+              <w:rPr>
+                <w:noProof/>
+                <w:webHidden/>
+              </w:rPr>
+              <w:t>8</w:t>
+            </w:r>
+            <w:r>
+              <w:rPr>
+                <w:noProof/>
+                <w:webHidden/>
+              </w:rPr>
+              <w:fldChar w:fldCharType="end"/>
+            </w:r>
+          </w:hyperlink>
+        </w:p>
+        <w:p>
+          <w:pPr>
+            <w:pStyle w:val="TOC1"/>
+            <w:tabs>
+              <w:tab w:val="left" w:pos="440"/>
+              <w:tab w:val="right" w:leader="dot" w:pos="9016"/>
+            </w:tabs>
+            <w:rPr>
+              <w:rFonts w:eastAsiaTheme="minorEastAsia"/>
+              <w:noProof/>
+              <w:lang w:eastAsia="en-GB"/>
+            </w:rPr>
+          </w:pPr>
+          <w:hyperlink w:anchor="_Toc402274993" w:history="1">
+            <w:r>
+              <w:rPr>
+                <w:rStyle w:val="Hyperlink"/>
+                <w:noProof/>
+              </w:rPr>
+              <w:t>6</w:t>
+            </w:r>
+            <w:r>
+              <w:rPr>
+                <w:rFonts w:eastAsiaTheme="minorEastAsia"/>
+                <w:noProof/>
+                <w:lang w:eastAsia="en-GB"/>
+              </w:rPr>
+              <w:tab/>
+            </w:r>
+            <w:r>
+              <w:rPr>
+                <w:rStyle w:val="Hyperlink"/>
+                <w:noProof/>
+              </w:rPr>
+              <w:t>References</w:t>
+            </w:r>
+            <w:r>
+              <w:rPr>
+                <w:noProof/>
+                <w:webHidden/>
+              </w:rPr>
+              <w:tab/>
+            </w:r>
+            <w:r>
+              <w:rPr>
+                <w:noProof/>
+                <w:webHidden/>
+              </w:rPr>
+              <w:fldChar w:fldCharType="begin"/>
+            </w:r>
+            <w:r>
+              <w:rPr>
+                <w:noProof/>
+                <w:webHidden/>
+              </w:rPr>
+              <w:instrText xml:space="preserve"> PAGEREF _Toc402274993 \h </w:instrText>
+            </w:r>
+            <w:r>
+              <w:rPr>
+                <w:noProof/>
+                <w:webHidden/>
+              </w:rPr>
+            </w:r>
+            <w:r>
+              <w:rPr>
+                <w:noProof/>
+                <w:webHidden/>
+              </w:rPr>
+              <w:fldChar w:fldCharType="separate"/>
+            </w:r>
+            <w:r>
+              <w:rPr>
+                <w:noProof/>
+                <w:webHidden/>
+              </w:rPr>
+              <w:t>9</w:t>
+            </w:r>
+            <w:r>
+              <w:rPr>
+                <w:noProof/>
+                <w:webHidden/>
+              </w:rPr>
+              <w:fldChar w:fldCharType="end"/>
+            </w:r>
+          </w:hyperlink>
+        </w:p>
+        <w:p>
+          <w:r>
+            <w:rPr>
+              <w:b/>
+              <w:bCs/>
+              <w:noProof/>
+            </w:rPr>
+            <w:fldChar w:fldCharType="end"/>
+          </w:r>
+        </w:p>
+      </w:sdtContent>
+    </w:sdt>
+    <w:p>
+      <w:pPr>
+        <w:pStyle w:val="TableofFigures"/>
+        <w:tabs>
+          <w:tab w:val="right" w:leader="dot" w:pos="9016"/>
+        </w:tabs>
+        <w:rPr>
+          <w:color w:val="4F81BD" w:themeColor="accent1"/>
+          <w:sz w:val="32"/>
+          <w:szCs w:val="32"/>
+        </w:rPr>
+      </w:pPr>
+    </w:p>
+    <w:p>
+      <w:pPr>
+        <w:spacing w:after="0"/>
+        <w:rPr>
+          <w:color w:val="365F91" w:themeColor="accent1" w:themeShade="BF"/>
+          <w:sz w:val="32"/>
+          <w:szCs w:val="32"/>
+        </w:rPr>
+      </w:pPr>
+      <w:r>
+        <w:rPr>
+          <w:color w:val="365F91" w:themeColor="accent1" w:themeShade="BF"/>
+          <w:sz w:val="32"/>
+          <w:szCs w:val="32"/>
+        </w:rPr>
+        <w:t>Table of Figures</w:t>
+      </w:r>
+    </w:p>
+    <w:p>
+      <w:pPr>
+        <w:pStyle w:val="TableofFigures"/>
+        <w:tabs>
+          <w:tab w:val="right" w:leader="dot" w:pos="9016"/>
+        </w:tabs>
+        <w:rPr>
+          <w:rFonts w:eastAsiaTheme="minorEastAsia"/>
+          <w:noProof/>
+          <w:lang w:eastAsia="en-GB"/>
+        </w:rPr>
+      </w:pPr>
+      <w:r>
+        <w:fldChar w:fldCharType="begin"/>
+      </w:r>
+      <w:r>
+        <w:instrText xml:space="preserve"> TOC \h \z \c "Figure" </w:instrText>
+      </w:r>
+      <w:r>
+        <w:fldChar w:fldCharType="separate"/>
+      </w:r>
+      <w:hyperlink w:anchor="_Toc402274994" w:history="1">
+        <w:r>
+          <w:rPr>
+            <w:rStyle w:val="Hyperlink"/>
+            <w:noProof/>
+          </w:rPr>
+          <w:t>Figure 1: ELM327 - OBDII device</w:t>
+        </w:r>
+        <w:r>
+          <w:rPr>
+            <w:noProof/>
+            <w:webHidden/>
+          </w:rPr>
+          <w:tab/>
+        </w:r>
+        <w:r>
+          <w:rPr>
+            <w:noProof/>
+            <w:webHidden/>
+          </w:rPr>
+          <w:fldChar w:fldCharType="begin"/>
+        </w:r>
+        <w:r>
+          <w:rPr>
+            <w:noProof/>
+            <w:webHidden/>
+          </w:rPr>
+          <w:instrText xml:space="preserve"> PAGEREF _Toc402274994 \h </w:instrText>
+        </w:r>
+        <w:r>
+          <w:rPr>
+            <w:noProof/>
+            <w:webHidden/>
+          </w:rPr>
+        </w:r>
+        <w:r>
+          <w:rPr>
+            <w:noProof/>
+            <w:webHidden/>
+          </w:rPr>
+          <w:fldChar w:fldCharType="separate"/>
+        </w:r>
+        <w:r>
+          <w:rPr>
+            <w:noProof/>
+            <w:webHidden/>
+          </w:rPr>
+          <w:t>3</w:t>
+        </w:r>
+        <w:r>
+          <w:rPr>
+            <w:noProof/>
+            <w:webHidden/>
+          </w:rPr>
+          <w:fldChar w:fldCharType="end"/>
+        </w:r>
+      </w:hyperlink>
+    </w:p>
+    <w:p>
+      <w:pPr>
+        <w:pStyle w:val="TableofFigures"/>
+        <w:tabs>
+          <w:tab w:val="right" w:leader="dot" w:pos="9016"/>
+        </w:tabs>
+        <w:rPr>
+          <w:rFonts w:eastAsiaTheme="minorEastAsia"/>
+          <w:noProof/>
+          <w:lang w:eastAsia="en-GB"/>
+        </w:rPr>
+      </w:pPr>
+      <w:hyperlink w:anchor="_Toc402274995" w:history="1">
+        <w:r>
+          <w:rPr>
+            <w:rStyle w:val="Hyperlink"/>
+            <w:noProof/>
+          </w:rPr>
+          <w:t>Figure 2: Raspberry Pi b+</w:t>
+        </w:r>
+        <w:r>
+          <w:rPr>
+            <w:noProof/>
+            <w:webHidden/>
+          </w:rPr>
+          <w:tab/>
+        </w:r>
+        <w:r>
+          <w:rPr>
+            <w:noProof/>
+            <w:webHidden/>
+          </w:rPr>
+          <w:fldChar w:fldCharType="begin"/>
+        </w:r>
+        <w:r>
+          <w:rPr>
+            <w:noProof/>
+            <w:webHidden/>
+          </w:rPr>
+          <w:instrText xml:space="preserve"> PAGEREF _Toc402274995 \h </w:instrText>
+        </w:r>
+        <w:r>
+          <w:rPr>
+            <w:noProof/>
+            <w:webHidden/>
+          </w:rPr>
+        </w:r>
+        <w:r>
+          <w:rPr>
+            <w:noProof/>
+            <w:webHidden/>
+          </w:rPr>
+          <w:fldChar w:fldCharType="separate"/>
+        </w:r>
+        <w:r>
+          <w:rPr>
+            <w:noProof/>
+            <w:webHidden/>
+          </w:rPr>
+          <w:t>4</w:t>
+        </w:r>
+        <w:r>
+          <w:rPr>
+            <w:noProof/>
+            <w:webHidden/>
+          </w:rPr>
+          <w:fldChar w:fldCharType="end"/>
+        </w:r>
+      </w:hyperlink>
+    </w:p>
+    <w:p>
+      <w:pPr>
+        <w:pStyle w:val="TableofFigures"/>
+        <w:tabs>
+          <w:tab w:val="right" w:leader="dot" w:pos="9016"/>
+        </w:tabs>
+        <w:rPr>
+          <w:rFonts w:eastAsiaTheme="minorEastAsia"/>
+          <w:noProof/>
+          <w:lang w:eastAsia="en-GB"/>
+        </w:rPr>
+      </w:pPr>
+      <w:hyperlink w:anchor="_Toc402274996" w:history="1">
+        <w:r>
+          <w:rPr>
+            <w:rStyle w:val="Hyperlink"/>
+            <w:noProof/>
+          </w:rPr>
+          <w:t>Figure 3: Example route colouring - Nike Running App</w:t>
+        </w:r>
+        <w:r>
+          <w:rPr>
+            <w:noProof/>
+            <w:webHidden/>
+          </w:rPr>
+          <w:tab/>
+        </w:r>
+        <w:r>
+          <w:rPr>
+            <w:noProof/>
+            <w:webHidden/>
+          </w:rPr>
+          <w:fldChar w:fldCharType="begin"/>
+        </w:r>
+        <w:r>
+          <w:rPr>
+            <w:noProof/>
+            <w:webHidden/>
+          </w:rPr>
+          <w:instrText xml:space="preserve"> PAGEREF _Toc402274996 \h </w:instrText>
+        </w:r>
+        <w:r>
+          <w:rPr>
+            <w:noProof/>
+            <w:webHidden/>
+          </w:rPr>
+        </w:r>
+        <w:r>
+          <w:rPr>
+            <w:noProof/>
+            <w:webHidden/>
+          </w:rPr>
+          <w:fldChar w:fldCharType="separate"/>
+        </w:r>
+        <w:r>
+          <w:rPr>
+            <w:noProof/>
+            <w:webHidden/>
+          </w:rPr>
+          <w:t>5</w:t>
+        </w:r>
+        <w:r>
+          <w:rPr>
+            <w:noProof/>
+            <w:webHidden/>
+          </w:rPr>
+          <w:fldChar w:fldCharType="end"/>
+        </w:r>
+      </w:hyperlink>
+    </w:p>
+    <w:p>
+      <w:pPr>
+        <w:pStyle w:val="TableofFigures"/>
+        <w:tabs>
+          <w:tab w:val="right" w:leader="dot" w:pos="9016"/>
+        </w:tabs>
+        <w:rPr>
+          <w:rFonts w:eastAsiaTheme="minorEastAsia"/>
+          <w:noProof/>
+          <w:lang w:eastAsia="en-GB"/>
+        </w:rPr>
+      </w:pPr>
+      <w:hyperlink w:anchor="_Toc402274997" w:history="1">
+        <w:r>
+          <w:rPr>
+            <w:rStyle w:val="Hyperlink"/>
+            <w:noProof/>
+          </w:rPr>
+          <w:t>Figure 4: JSON file structure</w:t>
+        </w:r>
+        <w:r>
+          <w:rPr>
+            <w:noProof/>
+            <w:webHidden/>
+          </w:rPr>
+          <w:tab/>
+        </w:r>
+        <w:r>
+          <w:rPr>
+            <w:noProof/>
+            <w:webHidden/>
+          </w:rPr>
+          <w:fldChar w:fldCharType="begin"/>
+        </w:r>
+        <w:r>
+          <w:rPr>
+            <w:noProof/>
+            <w:webHidden/>
+          </w:rPr>
+          <w:instrText xml:space="preserve"> PAGEREF _Toc402274997 \h </w:instrText>
+        </w:r>
+        <w:r>
+          <w:rPr>
+            <w:noProof/>
+            <w:webHidden/>
+          </w:rPr>
+        </w:r>
+        <w:r>
+          <w:rPr>
+            <w:noProof/>
+            <w:webHidden/>
+          </w:rPr>
+          <w:fldChar w:fldCharType="separate"/>
+        </w:r>
+        <w:r>
+          <w:rPr>
+            <w:noProof/>
+            <w:webHidden/>
+          </w:rPr>
+          <w:t>8</w:t>
+        </w:r>
+        <w:r>
+          <w:rPr>
+            <w:noProof/>
+            <w:webHidden/>
+          </w:rPr>
+          <w:fldChar w:fldCharType="end"/>
+        </w:r>
+      </w:hyperlink>
+    </w:p>
+    <w:p>
+      <w:r>
+        <w:fldChar w:fldCharType="end"/>
+      </w:r>
+      <w:r>
+        <w:br w:type="page"/>
+      </w:r>
+    </w:p>
     <w:p>
       <w:pPr>
         <w:pStyle w:val="Heading1"/>
@@ -9,12 +2193,14 @@
           <w:rFonts w:asciiTheme="minorHAnsi" w:hAnsiTheme="minorHAnsi"/>
         </w:rPr>
       </w:pPr>
+      <w:bookmarkStart w:id="0" w:name="_Toc402274973"/>
       <w:r>
         <w:rPr>
           <w:rFonts w:asciiTheme="minorHAnsi" w:hAnsiTheme="minorHAnsi"/>
         </w:rPr>
         <w:t>Abstract</w:t>
       </w:r>
+      <w:bookmarkEnd w:id="0"/>
     </w:p>
     <w:p>
       <w:r>
@@ -30,299 +2216,105 @@
       <w:pPr>
         <w:pStyle w:val="Heading1"/>
       </w:pPr>
+      <w:bookmarkStart w:id="1" w:name="_Toc402274974"/>
       <w:r>
         <w:lastRenderedPageBreak/>
         <w:t>Idea</w:t>
       </w:r>
-    </w:p>
-    <w:p>
-      <w:pPr>
-        <w:pStyle w:val="Heading2"/>
-        <w:numPr>
-          <w:ilvl w:val="0"/>
-          <w:numId w:val="0"/>
-        </w:numPr>
-        <w:rPr>
-          <w:rFonts w:asciiTheme="minorHAnsi" w:hAnsiTheme="minorHAnsi"/>
-        </w:rPr>
-      </w:pPr>
-      <w:r>
-        <w:rPr>
-          <w:rFonts w:asciiTheme="minorHAnsi" w:hAnsiTheme="minorHAnsi"/>
-          <w:color w:val="auto"/>
-          <w:sz w:val="22"/>
-          <w:szCs w:val="22"/>
-        </w:rPr>
+      <w:bookmarkEnd w:id="1"/>
+    </w:p>
+    <w:p>
+      <w:r>
         <w:t xml:space="preserve">We have decided to create a device which we have </w:t>
       </w:r>
       <w:r>
-        <w:rPr>
-          <w:rFonts w:asciiTheme="minorHAnsi" w:hAnsiTheme="minorHAnsi"/>
-          <w:color w:val="auto"/>
-          <w:sz w:val="22"/>
-          <w:szCs w:val="22"/>
-        </w:rPr>
         <w:t>named</w:t>
       </w:r>
       <w:r>
-        <w:rPr>
-          <w:rFonts w:asciiTheme="minorHAnsi" w:hAnsiTheme="minorHAnsi"/>
-          <w:color w:val="auto"/>
-          <w:sz w:val="22"/>
-          <w:szCs w:val="22"/>
-        </w:rPr>
         <w:t xml:space="preserve"> </w:t>
       </w:r>
       <w:r>
-        <w:rPr>
-          <w:rFonts w:asciiTheme="minorHAnsi" w:hAnsiTheme="minorHAnsi"/>
-          <w:color w:val="auto"/>
-          <w:sz w:val="22"/>
-          <w:szCs w:val="22"/>
-        </w:rPr>
         <w:t xml:space="preserve">Progressive Improvement in Motoring Proficiency for Economic Driving </w:t>
       </w:r>
       <w:r>
-        <w:rPr>
-          <w:rFonts w:asciiTheme="minorHAnsi" w:hAnsiTheme="minorHAnsi"/>
-          <w:color w:val="auto"/>
-          <w:sz w:val="22"/>
-          <w:szCs w:val="22"/>
-        </w:rPr>
         <w:t>(</w:t>
       </w:r>
       <w:r>
-        <w:rPr>
-          <w:rFonts w:asciiTheme="minorHAnsi" w:hAnsiTheme="minorHAnsi"/>
-          <w:color w:val="auto"/>
-          <w:sz w:val="22"/>
-          <w:szCs w:val="22"/>
-        </w:rPr>
         <w:t>PIMPED</w:t>
       </w:r>
       <w:r>
-        <w:rPr>
-          <w:rFonts w:asciiTheme="minorHAnsi" w:hAnsiTheme="minorHAnsi"/>
-          <w:color w:val="auto"/>
-          <w:sz w:val="22"/>
-          <w:szCs w:val="22"/>
-        </w:rPr>
         <w:t>).</w:t>
       </w:r>
       <w:r>
-        <w:rPr>
-          <w:rFonts w:asciiTheme="minorHAnsi" w:hAnsiTheme="minorHAnsi"/>
-          <w:color w:val="auto"/>
-          <w:sz w:val="22"/>
-          <w:szCs w:val="22"/>
-        </w:rPr>
         <w:t xml:space="preserve"> </w:t>
       </w:r>
       <w:r>
-        <w:rPr>
-          <w:rFonts w:asciiTheme="minorHAnsi" w:hAnsiTheme="minorHAnsi"/>
-          <w:color w:val="auto"/>
-          <w:sz w:val="22"/>
-          <w:szCs w:val="22"/>
-        </w:rPr>
         <w:t>PIMPED</w:t>
       </w:r>
       <w:r>
-        <w:rPr>
-          <w:rFonts w:asciiTheme="minorHAnsi" w:hAnsiTheme="minorHAnsi"/>
-          <w:color w:val="auto"/>
-          <w:sz w:val="22"/>
-          <w:szCs w:val="22"/>
-        </w:rPr>
         <w:t xml:space="preserve"> will allow a user to connect to their cars </w:t>
       </w:r>
       <w:r>
-        <w:rPr>
-          <w:rFonts w:asciiTheme="minorHAnsi" w:hAnsiTheme="minorHAnsi"/>
-          <w:color w:val="auto"/>
-          <w:sz w:val="22"/>
-          <w:szCs w:val="22"/>
-        </w:rPr>
         <w:t>on-board</w:t>
       </w:r>
       <w:r>
-        <w:rPr>
-          <w:rFonts w:asciiTheme="minorHAnsi" w:hAnsiTheme="minorHAnsi"/>
-          <w:color w:val="auto"/>
-          <w:sz w:val="22"/>
-          <w:szCs w:val="22"/>
-        </w:rPr>
         <w:t xml:space="preserve"> system and extract </w:t>
       </w:r>
       <w:r>
-        <w:rPr>
-          <w:rFonts w:asciiTheme="minorHAnsi" w:hAnsiTheme="minorHAnsi"/>
-          <w:color w:val="auto"/>
-          <w:sz w:val="22"/>
-          <w:szCs w:val="22"/>
-        </w:rPr>
         <w:t>real-time</w:t>
       </w:r>
       <w:r>
-        <w:rPr>
-          <w:rFonts w:asciiTheme="minorHAnsi" w:hAnsiTheme="minorHAnsi"/>
-          <w:color w:val="auto"/>
-          <w:sz w:val="22"/>
-          <w:szCs w:val="22"/>
-        </w:rPr>
         <w:t xml:space="preserve"> data</w:t>
       </w:r>
       <w:r>
-        <w:rPr>
-          <w:rFonts w:asciiTheme="minorHAnsi" w:hAnsiTheme="minorHAnsi"/>
-          <w:color w:val="auto"/>
-          <w:sz w:val="22"/>
-          <w:szCs w:val="22"/>
-        </w:rPr>
         <w:t xml:space="preserve"> while they are driving</w:t>
       </w:r>
       <w:r>
-        <w:rPr>
-          <w:rFonts w:asciiTheme="minorHAnsi" w:hAnsiTheme="minorHAnsi"/>
-          <w:color w:val="auto"/>
-          <w:sz w:val="22"/>
-          <w:szCs w:val="22"/>
-        </w:rPr>
         <w:t xml:space="preserve">. </w:t>
       </w:r>
       <w:r>
-        <w:rPr>
-          <w:rFonts w:asciiTheme="minorHAnsi" w:hAnsiTheme="minorHAnsi"/>
-          <w:color w:val="auto"/>
-          <w:sz w:val="22"/>
-          <w:szCs w:val="22"/>
-        </w:rPr>
         <w:t>Most extracted data will be s</w:t>
       </w:r>
       <w:r>
-        <w:rPr>
-          <w:rFonts w:asciiTheme="minorHAnsi" w:hAnsiTheme="minorHAnsi"/>
-          <w:color w:val="auto"/>
-          <w:sz w:val="22"/>
-          <w:szCs w:val="22"/>
-        </w:rPr>
         <w:t>tored and the rest of the data - real-time data such as current miles per hour, current miles per gallon - will</w:t>
       </w:r>
       <w:r>
-        <w:rPr>
-          <w:rFonts w:asciiTheme="minorHAnsi" w:hAnsiTheme="minorHAnsi"/>
-          <w:color w:val="auto"/>
-          <w:sz w:val="22"/>
-          <w:szCs w:val="22"/>
-        </w:rPr>
         <w:t xml:space="preserve"> </w:t>
       </w:r>
       <w:r>
-        <w:rPr>
-          <w:rFonts w:asciiTheme="minorHAnsi" w:hAnsiTheme="minorHAnsi"/>
-          <w:color w:val="auto"/>
-          <w:sz w:val="22"/>
-          <w:szCs w:val="22"/>
-        </w:rPr>
         <w:t xml:space="preserve">be displayed on a digital screen viewable to the user. A full description of the data which will be displayed to the user while driving is described in [LINK]. When the user completes their journey they will be able to remove the </w:t>
       </w:r>
       <w:r>
-        <w:rPr>
-          <w:rFonts w:asciiTheme="minorHAnsi" w:hAnsiTheme="minorHAnsi"/>
-          <w:color w:val="auto"/>
-          <w:sz w:val="22"/>
-          <w:szCs w:val="22"/>
-        </w:rPr>
         <w:t>PIMPED</w:t>
       </w:r>
       <w:r>
-        <w:rPr>
-          <w:rFonts w:asciiTheme="minorHAnsi" w:hAnsiTheme="minorHAnsi"/>
-          <w:color w:val="auto"/>
-          <w:sz w:val="22"/>
-          <w:szCs w:val="22"/>
-        </w:rPr>
         <w:t xml:space="preserve"> from their car and upload the data extracted from their journey onto a web server. Each user of </w:t>
       </w:r>
       <w:r>
-        <w:rPr>
-          <w:rFonts w:asciiTheme="minorHAnsi" w:hAnsiTheme="minorHAnsi"/>
-          <w:color w:val="auto"/>
-          <w:sz w:val="22"/>
-          <w:szCs w:val="22"/>
-        </w:rPr>
         <w:t>PIMPED</w:t>
       </w:r>
       <w:r>
-        <w:rPr>
-          <w:rFonts w:asciiTheme="minorHAnsi" w:hAnsiTheme="minorHAnsi"/>
-          <w:color w:val="auto"/>
-          <w:sz w:val="22"/>
-          <w:szCs w:val="22"/>
-        </w:rPr>
         <w:t xml:space="preserve"> will be able to create their own unique user account where they can upload their journey data to and have access to all the journey data they have </w:t>
       </w:r>
       <w:r>
-        <w:rPr>
-          <w:rFonts w:asciiTheme="minorHAnsi" w:hAnsiTheme="minorHAnsi"/>
-          <w:color w:val="auto"/>
-          <w:sz w:val="22"/>
-          <w:szCs w:val="22"/>
-        </w:rPr>
         <w:t>ever</w:t>
       </w:r>
       <w:r>
-        <w:rPr>
-          <w:rFonts w:asciiTheme="minorHAnsi" w:hAnsiTheme="minorHAnsi"/>
-          <w:color w:val="auto"/>
-          <w:sz w:val="22"/>
-          <w:szCs w:val="22"/>
-        </w:rPr>
         <w:t xml:space="preserve"> uploaded to the web server. This allows each user of </w:t>
       </w:r>
       <w:r>
-        <w:rPr>
-          <w:rFonts w:asciiTheme="minorHAnsi" w:hAnsiTheme="minorHAnsi"/>
-          <w:color w:val="auto"/>
-          <w:sz w:val="22"/>
-          <w:szCs w:val="22"/>
-        </w:rPr>
         <w:t>PIMPED</w:t>
       </w:r>
       <w:r>
-        <w:rPr>
-          <w:rFonts w:asciiTheme="minorHAnsi" w:hAnsiTheme="minorHAnsi"/>
-          <w:color w:val="auto"/>
-          <w:sz w:val="22"/>
-          <w:szCs w:val="22"/>
-        </w:rPr>
         <w:t xml:space="preserve"> to track their </w:t>
       </w:r>
       <w:r>
-        <w:rPr>
-          <w:rFonts w:asciiTheme="minorHAnsi" w:hAnsiTheme="minorHAnsi"/>
-          <w:color w:val="auto"/>
-          <w:sz w:val="22"/>
-          <w:szCs w:val="22"/>
-        </w:rPr>
         <w:t>driving</w:t>
       </w:r>
       <w:r>
-        <w:rPr>
-          <w:rFonts w:asciiTheme="minorHAnsi" w:hAnsiTheme="minorHAnsi"/>
-          <w:color w:val="auto"/>
-          <w:sz w:val="22"/>
-          <w:szCs w:val="22"/>
-        </w:rPr>
         <w:t xml:space="preserve"> over time. The main benefit of this is that </w:t>
       </w:r>
       <w:r>
-        <w:rPr>
-          <w:rFonts w:asciiTheme="minorHAnsi" w:hAnsiTheme="minorHAnsi"/>
-          <w:color w:val="auto"/>
-          <w:sz w:val="22"/>
-          <w:szCs w:val="22"/>
-        </w:rPr>
         <w:t>a user will be able to assess with ease, whether they are driving more efficiently.</w:t>
       </w:r>
     </w:p>
@@ -336,12 +2328,14 @@
           <w:szCs w:val="22"/>
         </w:rPr>
       </w:pPr>
+      <w:bookmarkStart w:id="2" w:name="_Toc402274975"/>
       <w:r>
         <w:rPr>
           <w:rFonts w:asciiTheme="minorHAnsi" w:hAnsiTheme="minorHAnsi"/>
         </w:rPr>
         <w:t>Main Components</w:t>
       </w:r>
+      <w:bookmarkEnd w:id="2"/>
     </w:p>
     <w:p>
       <w:pPr>
@@ -350,12 +2344,14 @@
           <w:rFonts w:asciiTheme="minorHAnsi" w:hAnsiTheme="minorHAnsi"/>
         </w:rPr>
       </w:pPr>
+      <w:bookmarkStart w:id="3" w:name="_Toc402274976"/>
       <w:r>
         <w:rPr>
           <w:rFonts w:asciiTheme="minorHAnsi" w:hAnsiTheme="minorHAnsi"/>
         </w:rPr>
         <w:t>OBDII</w:t>
       </w:r>
+      <w:bookmarkEnd w:id="3"/>
     </w:p>
     <w:p>
       <w:r>
@@ -395,15 +2391,7 @@
         <w:t>OBDII</w:t>
       </w:r>
       <w:r>
-        <w:t xml:space="preserve"> is </w:t>
-      </w:r>
-      <w:proofErr w:type="gramStart"/>
-      <w:r>
-        <w:t>a  that</w:t>
-      </w:r>
-      <w:proofErr w:type="gramEnd"/>
-      <w:r>
-        <w:t xml:space="preserve"> can connect to most cars produced after 1996 and can access data from </w:t>
+        <w:t xml:space="preserve"> is a  that can connect to most cars produced after 1996 and can access data from </w:t>
       </w:r>
       <w:r>
         <w:t>the Engine Control Unit (ECU).</w:t>
@@ -449,7 +2437,7 @@
                     </pic:cNvPicPr>
                   </pic:nvPicPr>
                   <pic:blipFill>
-                    <a:blip r:embed="rId6">
+                    <a:blip r:embed="rId8">
                       <a:extLst>
                         <a:ext uri="{28A0092B-C50C-407E-A947-70E740481C1C}">
                           <a14:useLocalDpi xmlns:a14="http://schemas.microsoft.com/office/drawing/2010/main" val="0"/>
@@ -486,33 +2474,29 @@
         <w:pStyle w:val="Caption"/>
         <w:jc w:val="center"/>
       </w:pPr>
+      <w:bookmarkStart w:id="4" w:name="_Toc402274133"/>
+      <w:bookmarkStart w:id="5" w:name="_Toc402274774"/>
+      <w:bookmarkStart w:id="6" w:name="_Toc402274994"/>
       <w:r>
         <w:t xml:space="preserve">Figure </w:t>
       </w:r>
-      <w:r>
-        <w:fldChar w:fldCharType="begin"/>
-      </w:r>
-      <w:r>
-        <w:instrText xml:space="preserve"> SEQ Figure \* ARABIC </w:instrText>
-      </w:r>
-      <w:r>
-        <w:fldChar w:fldCharType="separate"/>
-      </w:r>
-      <w:r>
-        <w:rPr>
-          <w:noProof/>
-        </w:rPr>
-        <w:t>1</w:t>
-      </w:r>
-      <w:r>
-        <w:fldChar w:fldCharType="end"/>
-      </w:r>
+      <w:fldSimple w:instr=" SEQ Figure \* ARABIC ">
+        <w:r>
+          <w:rPr>
+            <w:noProof/>
+          </w:rPr>
+          <w:t>1</w:t>
+        </w:r>
+      </w:fldSimple>
       <w:r>
         <w:rPr>
           <w:noProof/>
         </w:rPr>
         <w:t>: ELM327 - OBDII device</w:t>
       </w:r>
+      <w:bookmarkEnd w:id="4"/>
+      <w:bookmarkEnd w:id="5"/>
+      <w:bookmarkEnd w:id="6"/>
     </w:p>
     <w:p>
       <w:r>
@@ -526,16 +2510,24 @@
           <w:rFonts w:asciiTheme="minorHAnsi" w:hAnsiTheme="minorHAnsi"/>
         </w:rPr>
       </w:pPr>
+      <w:bookmarkStart w:id="7" w:name="_Toc402274977"/>
       <w:r>
         <w:rPr>
           <w:rFonts w:asciiTheme="minorHAnsi" w:hAnsiTheme="minorHAnsi"/>
         </w:rPr>
         <w:t>Raspberry Pi</w:t>
       </w:r>
-    </w:p>
-    <w:p>
-      <w:r>
-        <w:t xml:space="preserve">A Raspberry Pi will be a key component of the </w:t>
+      <w:bookmarkEnd w:id="7"/>
+    </w:p>
+    <w:p>
+      <w:r>
+        <w:t xml:space="preserve">A Raspberry Pi </w:t>
+      </w:r>
+      <w:r>
+        <w:t xml:space="preserve">b+ </w:t>
+      </w:r>
+      <w:r>
+        <w:t xml:space="preserve">will be a key component of the </w:t>
       </w:r>
       <w:r>
         <w:t>PIMPED</w:t>
@@ -555,6 +2547,7 @@
     </w:p>
     <w:p>
       <w:pPr>
+        <w:keepNext/>
         <w:jc w:val="center"/>
       </w:pPr>
       <w:r>
@@ -566,7 +2559,7 @@
         <mc:AlternateContent>
           <mc:Choice Requires="wps">
             <w:drawing>
-              <wp:anchor distT="0" distB="0" distL="114300" distR="114300" simplePos="0" relativeHeight="251668480" behindDoc="0" locked="0" layoutInCell="1" allowOverlap="1" wp14:anchorId="2E66309B" wp14:editId="21637F6E">
+              <wp:anchor distT="0" distB="0" distL="114300" distR="114300" simplePos="0" relativeHeight="251668480" behindDoc="0" locked="0" layoutInCell="1" allowOverlap="1" wp14:anchorId="1E281C1D" wp14:editId="03CB4919">
                 <wp:simplePos x="0" y="0"/>
                 <wp:positionH relativeFrom="margin">
                   <wp:posOffset>-171450</wp:posOffset>
@@ -644,7 +2637,7 @@
           </mc:Choice>
           <mc:Fallback>
             <w:pict>
-              <v:shapetype w14:anchorId="2E66309B" id="_x0000_t202" coordsize="21600,21600" o:spt="202" path="m,l,21600r21600,l21600,xe">
+              <v:shapetype w14:anchorId="1E281C1D" id="_x0000_t202" coordsize="21600,21600" o:spt="202" path="m,l,21600r21600,l21600,xe">
                 <v:stroke joinstyle="miter"/>
                 <v:path gradientshapeok="t" o:connecttype="rect"/>
               </v:shapetype>
@@ -672,7 +2665,7 @@
         <mc:AlternateContent>
           <mc:Choice Requires="wps">
             <w:drawing>
-              <wp:anchor distT="0" distB="0" distL="114300" distR="114300" simplePos="0" relativeHeight="251667456" behindDoc="0" locked="0" layoutInCell="1" allowOverlap="1" wp14:anchorId="1BF601E8" wp14:editId="47B3F0A1">
+              <wp:anchor distT="0" distB="0" distL="114300" distR="114300" simplePos="0" relativeHeight="251667456" behindDoc="0" locked="0" layoutInCell="1" allowOverlap="1" wp14:anchorId="28BFFF47" wp14:editId="68B10D4C">
                 <wp:simplePos x="0" y="0"/>
                 <wp:positionH relativeFrom="column">
                   <wp:posOffset>876301</wp:posOffset>
@@ -749,7 +2742,7 @@
         <mc:AlternateContent>
           <mc:Choice Requires="wps">
             <w:drawing>
-              <wp:anchor distT="0" distB="0" distL="114300" distR="114300" simplePos="0" relativeHeight="251670528" behindDoc="0" locked="0" layoutInCell="1" allowOverlap="1" wp14:anchorId="44F8DD74" wp14:editId="1A547672">
+              <wp:anchor distT="0" distB="0" distL="114300" distR="114300" simplePos="0" relativeHeight="251670528" behindDoc="0" locked="0" layoutInCell="1" allowOverlap="1" wp14:anchorId="6B5819E3" wp14:editId="2DE60E48">
                 <wp:simplePos x="0" y="0"/>
                 <wp:positionH relativeFrom="column">
                   <wp:posOffset>333375</wp:posOffset>
@@ -827,7 +2820,7 @@
           </mc:Choice>
           <mc:Fallback>
             <w:pict>
-              <v:shape w14:anchorId="44F8DD74" id="Text Box 14" o:spid="_x0000_s1027" type="#_x0000_t202" style="position:absolute;left:0;text-align:left;margin-left:26.25pt;margin-top:102pt;width:52.5pt;height:35.25pt;z-index:251670528;visibility:visible;mso-wrap-style:square;mso-width-percent:0;mso-height-percent:0;mso-wrap-distance-left:9pt;mso-wrap-distance-top:0;mso-wrap-distance-right:9pt;mso-wrap-distance-bottom:0;mso-position-horizontal:absolute;mso-position-horizontal-relative:text;mso-position-vertical:absolute;mso-position-vertical-relative:text;mso-width-percent:0;mso-height-percent:0;mso-width-relative:margin;mso-height-relative:margin;v-text-anchor:top" o:gfxdata="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" fillcolor="white [3201]" strokecolor="white [3212]" strokeweight=".5pt">
+              <v:shape w14:anchorId="6B5819E3" id="Text Box 14" o:spid="_x0000_s1027" type="#_x0000_t202" style="position:absolute;left:0;text-align:left;margin-left:26.25pt;margin-top:102pt;width:52.5pt;height:35.25pt;z-index:251670528;visibility:visible;mso-wrap-style:square;mso-width-percent:0;mso-height-percent:0;mso-wrap-distance-left:9pt;mso-wrap-distance-top:0;mso-wrap-distance-right:9pt;mso-wrap-distance-bottom:0;mso-position-horizontal:absolute;mso-position-horizontal-relative:text;mso-position-vertical:absolute;mso-position-vertical-relative:text;mso-width-percent:0;mso-height-percent:0;mso-width-relative:margin;mso-height-relative:margin;v-text-anchor:top" o:gfxdata="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" fillcolor="white [3201]" strokecolor="white [3212]" strokeweight=".5pt">
                 <v:textbox>
                   <w:txbxContent>
                     <w:p>
@@ -850,7 +2843,7 @@
         <mc:AlternateContent>
           <mc:Choice Requires="wps">
             <w:drawing>
-              <wp:anchor distT="0" distB="0" distL="114300" distR="114300" simplePos="0" relativeHeight="251669504" behindDoc="0" locked="0" layoutInCell="1" allowOverlap="1" wp14:anchorId="3550BBF2" wp14:editId="75470628">
+              <wp:anchor distT="0" distB="0" distL="114300" distR="114300" simplePos="0" relativeHeight="251669504" behindDoc="0" locked="0" layoutInCell="1" allowOverlap="1" wp14:anchorId="6DBE9A86" wp14:editId="443AF3A0">
                 <wp:simplePos x="0" y="0"/>
                 <wp:positionH relativeFrom="column">
                   <wp:posOffset>790575</wp:posOffset>
@@ -917,7 +2910,7 @@
         <mc:AlternateContent>
           <mc:Choice Requires="wps">
             <w:drawing>
-              <wp:anchor distT="0" distB="0" distL="114300" distR="114300" simplePos="0" relativeHeight="251666432" behindDoc="0" locked="0" layoutInCell="1" allowOverlap="1">
+              <wp:anchor distT="0" distB="0" distL="114300" distR="114300" simplePos="0" relativeHeight="251666432" behindDoc="0" locked="0" layoutInCell="1" allowOverlap="1" wp14:anchorId="24A11F29" wp14:editId="54354029">
                 <wp:simplePos x="0" y="0"/>
                 <wp:positionH relativeFrom="column">
                   <wp:posOffset>4895850</wp:posOffset>
@@ -995,7 +2988,7 @@
           </mc:Choice>
           <mc:Fallback>
             <w:pict>
-              <v:shape id="Text Box 10" o:spid="_x0000_s1028" type="#_x0000_t202" style="position:absolute;left:0;text-align:left;margin-left:385.5pt;margin-top:133.5pt;width:41.25pt;height:39.75pt;z-index:251666432;visibility:visible;mso-wrap-style:square;mso-width-percent:0;mso-height-percent:0;mso-wrap-distance-left:9pt;mso-wrap-distance-top:0;mso-wrap-distance-right:9pt;mso-wrap-distance-bottom:0;mso-position-horizontal:absolute;mso-position-horizontal-relative:text;mso-position-vertical:absolute;mso-position-vertical-relative:text;mso-width-percent:0;mso-height-percent:0;mso-width-relative:margin;mso-height-relative:margin;v-text-anchor:top" o:gfxdata="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" fillcolor="white [3201]" strokecolor="white [3212]" strokeweight=".5pt">
+              <v:shape w14:anchorId="24A11F29" id="Text Box 10" o:spid="_x0000_s1028" type="#_x0000_t202" style="position:absolute;left:0;text-align:left;margin-left:385.5pt;margin-top:133.5pt;width:41.25pt;height:39.75pt;z-index:251666432;visibility:visible;mso-wrap-style:square;mso-width-percent:0;mso-height-percent:0;mso-wrap-distance-left:9pt;mso-wrap-distance-top:0;mso-wrap-distance-right:9pt;mso-wrap-distance-bottom:0;mso-position-horizontal:absolute;mso-position-horizontal-relative:text;mso-position-vertical:absolute;mso-position-vertical-relative:text;mso-width-percent:0;mso-height-percent:0;mso-width-relative:margin;mso-height-relative:margin;v-text-anchor:top" o:gfxdata="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" fillcolor="white [3201]" strokecolor="white [3212]" strokeweight=".5pt">
                 <v:textbox>
                   <w:txbxContent>
                     <w:p>
@@ -1018,7 +3011,7 @@
         <mc:AlternateContent>
           <mc:Choice Requires="wps">
             <w:drawing>
-              <wp:anchor distT="0" distB="0" distL="114300" distR="114300" simplePos="0" relativeHeight="251665408" behindDoc="0" locked="0" layoutInCell="1" allowOverlap="1">
+              <wp:anchor distT="0" distB="0" distL="114300" distR="114300" simplePos="0" relativeHeight="251665408" behindDoc="0" locked="0" layoutInCell="1" allowOverlap="1" wp14:anchorId="19EB3DB0" wp14:editId="70AA45C7">
                 <wp:simplePos x="0" y="0"/>
                 <wp:positionH relativeFrom="column">
                   <wp:posOffset>3257550</wp:posOffset>
@@ -1091,7 +3084,7 @@
         <mc:AlternateContent>
           <mc:Choice Requires="wps">
             <w:drawing>
-              <wp:anchor distT="0" distB="0" distL="114300" distR="114300" simplePos="0" relativeHeight="251664384" behindDoc="0" locked="0" layoutInCell="1" allowOverlap="1">
+              <wp:anchor distT="0" distB="0" distL="114300" distR="114300" simplePos="0" relativeHeight="251664384" behindDoc="0" locked="0" layoutInCell="1" allowOverlap="1" wp14:anchorId="4F43D003" wp14:editId="778FF281">
                 <wp:simplePos x="0" y="0"/>
                 <wp:positionH relativeFrom="column">
                   <wp:posOffset>5076825</wp:posOffset>
@@ -1169,7 +3162,7 @@
           </mc:Choice>
           <mc:Fallback>
             <w:pict>
-              <v:shape id="Text Box 8" o:spid="_x0000_s1029" type="#_x0000_t202" style="position:absolute;left:0;text-align:left;margin-left:399.75pt;margin-top:48pt;width:60.75pt;height:35.25pt;z-index:251664384;visibility:visible;mso-wrap-style:square;mso-width-percent:0;mso-height-percent:0;mso-wrap-distance-left:9pt;mso-wrap-distance-top:0;mso-wrap-distance-right:9pt;mso-wrap-distance-bottom:0;mso-position-horizontal:absolute;mso-position-horizontal-relative:text;mso-position-vertical:absolute;mso-position-vertical-relative:text;mso-width-percent:0;mso-height-percent:0;mso-width-relative:margin;mso-height-relative:margin;v-text-anchor:top" o:gfxdata="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" fillcolor="white [3212]" strokecolor="white [3212]" strokeweight=".5pt">
+              <v:shape w14:anchorId="4F43D003" id="Text Box 8" o:spid="_x0000_s1029" type="#_x0000_t202" style="position:absolute;left:0;text-align:left;margin-left:399.75pt;margin-top:48pt;width:60.75pt;height:35.25pt;z-index:251664384;visibility:visible;mso-wrap-style:square;mso-width-percent:0;mso-height-percent:0;mso-wrap-distance-left:9pt;mso-wrap-distance-top:0;mso-wrap-distance-right:9pt;mso-wrap-distance-bottom:0;mso-position-horizontal:absolute;mso-position-horizontal-relative:text;mso-position-vertical:absolute;mso-position-vertical-relative:text;mso-width-percent:0;mso-height-percent:0;mso-width-relative:margin;mso-height-relative:margin;v-text-anchor:top" o:gfxdata="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" fillcolor="white [3212]" strokecolor="white [3212]" strokeweight=".5pt">
                 <v:textbox>
                   <w:txbxContent>
                     <w:p>
@@ -1192,7 +3185,7 @@
         <mc:AlternateContent>
           <mc:Choice Requires="wps">
             <w:drawing>
-              <wp:anchor distT="0" distB="0" distL="114300" distR="114300" simplePos="0" relativeHeight="251663360" behindDoc="0" locked="0" layoutInCell="1" allowOverlap="1">
+              <wp:anchor distT="0" distB="0" distL="114300" distR="114300" simplePos="0" relativeHeight="251663360" behindDoc="0" locked="0" layoutInCell="1" allowOverlap="1" wp14:anchorId="685742E3" wp14:editId="76ADDA66">
                 <wp:simplePos x="0" y="0"/>
                 <wp:positionH relativeFrom="column">
                   <wp:posOffset>4038600</wp:posOffset>
@@ -1259,7 +3252,7 @@
         <mc:AlternateContent>
           <mc:Choice Requires="wps">
             <w:drawing>
-              <wp:anchor distT="0" distB="0" distL="114300" distR="114300" simplePos="0" relativeHeight="251662336" behindDoc="0" locked="0" layoutInCell="1" allowOverlap="1">
+              <wp:anchor distT="0" distB="0" distL="114300" distR="114300" simplePos="0" relativeHeight="251662336" behindDoc="0" locked="0" layoutInCell="1" allowOverlap="1" wp14:anchorId="06A07664" wp14:editId="54EA8D34">
                 <wp:simplePos x="0" y="0"/>
                 <wp:positionH relativeFrom="margin">
                   <wp:posOffset>4750435</wp:posOffset>
@@ -1337,7 +3330,7 @@
           </mc:Choice>
           <mc:Fallback>
             <w:pict>
-              <v:shape id="Text Box 5" o:spid="_x0000_s1030" type="#_x0000_t202" style="position:absolute;left:0;text-align:left;margin-left:374.05pt;margin-top:-2.25pt;width:59.25pt;height:20.25pt;z-index:251662336;visibility:visible;mso-wrap-style:square;mso-width-percent:0;mso-height-percent:0;mso-wrap-distance-left:9pt;mso-wrap-distance-top:0;mso-wrap-distance-right:9pt;mso-wrap-distance-bottom:0;mso-position-horizontal:absolute;mso-position-horizontal-relative:margin;mso-position-vertical:absolute;mso-position-vertical-relative:text;mso-width-percent:0;mso-height-percent:0;mso-width-relative:margin;mso-height-relative:margin;v-text-anchor:top" o:gfxdata="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" fillcolor="white [3201]" strokecolor="white [3212]" strokeweight=".5pt">
+              <v:shape w14:anchorId="06A07664" id="Text Box 5" o:spid="_x0000_s1030" type="#_x0000_t202" style="position:absolute;left:0;text-align:left;margin-left:374.05pt;margin-top:-2.25pt;width:59.25pt;height:20.25pt;z-index:251662336;visibility:visible;mso-wrap-style:square;mso-width-percent:0;mso-height-percent:0;mso-wrap-distance-left:9pt;mso-wrap-distance-top:0;mso-wrap-distance-right:9pt;mso-wrap-distance-bottom:0;mso-position-horizontal:absolute;mso-position-horizontal-relative:margin;mso-position-vertical:absolute;mso-position-vertical-relative:text;mso-width-percent:0;mso-height-percent:0;mso-width-relative:margin;mso-height-relative:margin;v-text-anchor:top" o:gfxdata="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" fillcolor="white [3201]" strokecolor="white [3212]" strokeweight=".5pt">
                 <v:textbox>
                   <w:txbxContent>
                     <w:p>
@@ -1361,7 +3354,7 @@
         <mc:AlternateContent>
           <mc:Choice Requires="wps">
             <w:drawing>
-              <wp:anchor distT="0" distB="0" distL="114300" distR="114300" simplePos="0" relativeHeight="251659264" behindDoc="0" locked="0" layoutInCell="1" allowOverlap="1" wp14:anchorId="68920B5E" wp14:editId="45CB0850">
+              <wp:anchor distT="0" distB="0" distL="114300" distR="114300" simplePos="0" relativeHeight="251659264" behindDoc="0" locked="0" layoutInCell="1" allowOverlap="1" wp14:anchorId="4537EA8B" wp14:editId="0D2DAA7E">
                 <wp:simplePos x="0" y="0"/>
                 <wp:positionH relativeFrom="column">
                   <wp:posOffset>3324225</wp:posOffset>
@@ -1434,7 +3427,7 @@
         <mc:AlternateContent>
           <mc:Choice Requires="wps">
             <w:drawing>
-              <wp:anchor distT="0" distB="0" distL="114300" distR="114300" simplePos="0" relativeHeight="251661312" behindDoc="0" locked="0" layoutInCell="1" allowOverlap="1" wp14:anchorId="115C45EE" wp14:editId="1BF3839F">
+              <wp:anchor distT="0" distB="0" distL="114300" distR="114300" simplePos="0" relativeHeight="251661312" behindDoc="0" locked="0" layoutInCell="1" allowOverlap="1" wp14:anchorId="2BF26F01" wp14:editId="0E993AEE">
                 <wp:simplePos x="0" y="0"/>
                 <wp:positionH relativeFrom="column">
                   <wp:posOffset>3552825</wp:posOffset>
@@ -1505,7 +3498,7 @@
           <w:lang w:eastAsia="en-GB"/>
         </w:rPr>
         <w:drawing>
-          <wp:inline distT="0" distB="0" distL="0" distR="0" wp14:anchorId="44472C0D" wp14:editId="0C668E71">
+          <wp:inline distT="0" distB="0" distL="0" distR="0" wp14:anchorId="27766D77" wp14:editId="05524022">
             <wp:extent cx="3355432" cy="2514600"/>
             <wp:effectExtent l="0" t="0" r="0" b="0"/>
             <wp:docPr id="1" name="Picture 1" descr="http://www.adafruit.com/blog/wp-content/uploads/2014/07/1914-01.jpg"/>
@@ -1522,7 +3515,7 @@
                     </pic:cNvPicPr>
                   </pic:nvPicPr>
                   <pic:blipFill>
-                    <a:blip r:embed="rId7" cstate="print">
+                    <a:blip r:embed="rId9" cstate="print">
                       <a:extLst>
                         <a:ext uri="{28A0092B-C50C-407E-A947-70E740481C1C}">
                           <a14:useLocalDpi xmlns:a14="http://schemas.microsoft.com/office/drawing/2010/main" val="0"/>
@@ -1555,6 +3548,33 @@
       </w:r>
     </w:p>
     <w:p>
+      <w:pPr>
+        <w:pStyle w:val="Caption"/>
+        <w:jc w:val="center"/>
+      </w:pPr>
+      <w:bookmarkStart w:id="8" w:name="_Toc402274775"/>
+      <w:bookmarkStart w:id="9" w:name="_Toc402274995"/>
+      <w:r>
+        <w:t xml:space="preserve">Figure </w:t>
+      </w:r>
+      <w:fldSimple w:instr=" SEQ Figure \* ARABIC ">
+        <w:r>
+          <w:rPr>
+            <w:noProof/>
+          </w:rPr>
+          <w:t>2</w:t>
+        </w:r>
+      </w:fldSimple>
+      <w:r>
+        <w:t>: Raspberry Pi</w:t>
+      </w:r>
+      <w:bookmarkEnd w:id="8"/>
+      <w:r>
+        <w:t xml:space="preserve"> b+</w:t>
+      </w:r>
+      <w:bookmarkEnd w:id="9"/>
+    </w:p>
+    <w:p>
       <w:r>
         <w:t>Data will be passed</w:t>
       </w:r>
@@ -1578,9 +3598,13 @@
       <w:pPr>
         <w:pStyle w:val="Heading3"/>
       </w:pPr>
+      <w:bookmarkStart w:id="10" w:name="_Ref402274035"/>
+      <w:bookmarkStart w:id="11" w:name="_Toc402274978"/>
       <w:r>
         <w:t>Raspberry Pi Digital Display Monitor</w:t>
       </w:r>
+      <w:bookmarkEnd w:id="10"/>
+      <w:bookmarkEnd w:id="11"/>
     </w:p>
     <w:p>
       <w:r>
@@ -1597,12 +3621,14 @@
           <w:rFonts w:asciiTheme="minorHAnsi" w:hAnsiTheme="minorHAnsi"/>
         </w:rPr>
       </w:pPr>
+      <w:bookmarkStart w:id="12" w:name="_Toc402274979"/>
       <w:r>
         <w:rPr>
           <w:rFonts w:asciiTheme="minorHAnsi" w:hAnsiTheme="minorHAnsi"/>
         </w:rPr>
         <w:t>GPS Receiver</w:t>
       </w:r>
+      <w:bookmarkEnd w:id="12"/>
     </w:p>
     <w:p>
       <w:r>
@@ -1623,13 +3649,8 @@
       <w:r>
         <w:t xml:space="preserve"> </w:t>
       </w:r>
-      <w:proofErr w:type="spellStart"/>
-      <w:r>
-        <w:t>Adafruit</w:t>
-      </w:r>
-      <w:proofErr w:type="spellEnd"/>
-      <w:r>
-        <w:t xml:space="preserve"> Ultimate GPS Breakout</w:t>
+      <w:r>
+        <w:t>Adafruit Ultimate GPS Breakout</w:t>
       </w:r>
       <w:r>
         <w:t xml:space="preserve"> chip [REF]</w:t>
@@ -1651,12 +3672,14 @@
           <w:rFonts w:asciiTheme="minorHAnsi" w:hAnsiTheme="minorHAnsi"/>
         </w:rPr>
       </w:pPr>
+      <w:bookmarkStart w:id="13" w:name="_Toc402274980"/>
       <w:r>
         <w:rPr>
           <w:rFonts w:asciiTheme="minorHAnsi" w:hAnsiTheme="minorHAnsi"/>
         </w:rPr>
         <w:t>Battery</w:t>
       </w:r>
+      <w:bookmarkEnd w:id="13"/>
     </w:p>
     <w:p>
       <w:r>
@@ -1681,9 +3704,11 @@
       <w:pPr>
         <w:pStyle w:val="Heading1"/>
       </w:pPr>
+      <w:bookmarkStart w:id="14" w:name="_Toc402274981"/>
       <w:r>
         <w:t>Core Functionality</w:t>
       </w:r>
+      <w:bookmarkEnd w:id="14"/>
     </w:p>
     <w:p>
       <w:pPr>
@@ -1822,9 +3847,11 @@
       <w:pPr>
         <w:pStyle w:val="Heading2"/>
       </w:pPr>
+      <w:bookmarkStart w:id="15" w:name="_Toc402274982"/>
       <w:r>
         <w:t>Real-time information</w:t>
       </w:r>
+      <w:bookmarkEnd w:id="15"/>
     </w:p>
     <w:p>
       <w:r>
@@ -1912,17 +3939,16 @@
         <w:t>This information should be scrolled across the LED screen in sequence. This information should not be distracting.</w:t>
       </w:r>
     </w:p>
-    <w:p>
-      <w:bookmarkStart w:id="0" w:name="_GoBack"/>
-      <w:bookmarkEnd w:id="0"/>
-    </w:p>
+    <w:p/>
     <w:p>
       <w:pPr>
         <w:pStyle w:val="Heading2"/>
       </w:pPr>
+      <w:bookmarkStart w:id="16" w:name="_Toc402274983"/>
       <w:r>
         <w:t>GPS Record Journeys</w:t>
       </w:r>
+      <w:bookmarkEnd w:id="16"/>
     </w:p>
     <w:p>
       <w:r>
@@ -1935,13 +3961,17 @@
       </w:r>
     </w:p>
     <w:p>
+      <w:pPr>
+        <w:keepNext/>
+        <w:jc w:val="center"/>
+      </w:pPr>
       <w:r>
         <w:rPr>
           <w:noProof/>
           <w:lang w:eastAsia="en-GB"/>
         </w:rPr>
         <w:drawing>
-          <wp:inline distT="0" distB="0" distL="0" distR="0" wp14:anchorId="4A43368E" wp14:editId="0F90B23E">
+          <wp:inline distT="0" distB="0" distL="0" distR="0" wp14:anchorId="5F8FF6BC" wp14:editId="30F9858E">
             <wp:extent cx="2819400" cy="2962275"/>
             <wp:effectExtent l="0" t="0" r="0" b="9525"/>
             <wp:docPr id="6" name="Picture 6" descr="http://fitfeat.com/blog/wp-content/uploads/2013/08/nike-app.png"/>
@@ -1958,7 +3988,7 @@
                     </pic:cNvPicPr>
                   </pic:nvPicPr>
                   <pic:blipFill>
-                    <a:blip r:embed="rId8">
+                    <a:blip r:embed="rId10">
                       <a:extLst>
                         <a:ext uri="{28A0092B-C50C-407E-A947-70E740481C1C}">
                           <a14:useLocalDpi xmlns:a14="http://schemas.microsoft.com/office/drawing/2010/main" val="0"/>
@@ -1989,9 +4019,30 @@
           </wp:inline>
         </w:drawing>
       </w:r>
-      <w:r>
-        <w:t xml:space="preserve"> </w:t>
-      </w:r>
+    </w:p>
+    <w:p>
+      <w:pPr>
+        <w:pStyle w:val="Caption"/>
+        <w:jc w:val="center"/>
+      </w:pPr>
+      <w:bookmarkStart w:id="17" w:name="_Toc402274776"/>
+      <w:bookmarkStart w:id="18" w:name="_Toc402274996"/>
+      <w:r>
+        <w:t xml:space="preserve">Figure </w:t>
+      </w:r>
+      <w:fldSimple w:instr=" SEQ Figure \* ARABIC ">
+        <w:r>
+          <w:rPr>
+            <w:noProof/>
+          </w:rPr>
+          <w:t>3</w:t>
+        </w:r>
+      </w:fldSimple>
+      <w:r>
+        <w:t>: Example route colouring - Nike Running App</w:t>
+      </w:r>
+      <w:bookmarkEnd w:id="17"/>
+      <w:bookmarkEnd w:id="18"/>
     </w:p>
     <w:p>
       <w:r>
@@ -2011,9 +4062,11 @@
       <w:pPr>
         <w:pStyle w:val="Heading2"/>
       </w:pPr>
+      <w:bookmarkStart w:id="19" w:name="_Toc402274984"/>
       <w:r>
         <w:t>Dashboard Online Service</w:t>
       </w:r>
+      <w:bookmarkEnd w:id="19"/>
     </w:p>
     <w:p>
       <w:r>
@@ -2029,9 +4082,11 @@
       <w:pPr>
         <w:pStyle w:val="Heading2"/>
       </w:pPr>
+      <w:bookmarkStart w:id="20" w:name="_Toc402274985"/>
       <w:r>
         <w:t>Economic Driving</w:t>
       </w:r>
+      <w:bookmarkEnd w:id="20"/>
     </w:p>
     <w:p>
       <w:r>
@@ -2093,9 +4148,11 @@
       <w:pPr>
         <w:pStyle w:val="Heading2"/>
       </w:pPr>
+      <w:bookmarkStart w:id="21" w:name="_Toc402274986"/>
       <w:r>
         <w:t>Compared Results</w:t>
       </w:r>
+      <w:bookmarkEnd w:id="21"/>
     </w:p>
     <w:p>
       <w:r>
@@ -2117,13 +4174,344 @@
     </w:p>
     <w:p>
       <w:pPr>
+        <w:pStyle w:val="Heading1"/>
+      </w:pPr>
+      <w:bookmarkStart w:id="22" w:name="_Toc402274987"/>
+      <w:r>
+        <w:t>Software Design</w:t>
+      </w:r>
+      <w:bookmarkEnd w:id="22"/>
+    </w:p>
+    <w:p>
+      <w:r>
+        <w:t>In order to make sure our software is as modular and therefore maintainable as possible, we will split out our code into separate applications, with each script dealing with one specific job. In this section we will detail how our scripts will carry out each of their jobs and how they will communicate with one another. In our planning stage, we identified four jobs that need to be performed in order for our device to function.</w:t>
+      </w:r>
+    </w:p>
+    <w:p>
+      <w:pPr>
+        <w:pStyle w:val="Heading2"/>
+      </w:pPr>
+      <w:bookmarkStart w:id="23" w:name="_Toc402274988"/>
+      <w:r>
+        <w:t>Web Application Backend</w:t>
+      </w:r>
+      <w:bookmarkEnd w:id="23"/>
+    </w:p>
+    <w:p>
+      <w:r>
+        <w:t xml:space="preserve">This application is responsible for </w:t>
+      </w:r>
+      <w:r>
+        <w:t>receiving</w:t>
+      </w:r>
+      <w:r>
+        <w:t xml:space="preserve"> data from the device and displaying in a clear and attractive way to the end user of our device. The application will require the user to login so that we can save their driving data specifically to their account online. When the user logs in, the user will be prompted to connect their device to their computer via USB, where the file stored on the device will be accessible. The file uploaded to the web application will contain a combination of the data about the car extracted via OBD and the GPX file generated from the devices GPS module. When uploaded, the data must then </w:t>
+      </w:r>
+      <w:r>
+        <w:t>be stored</w:t>
+      </w:r>
+      <w:r>
+        <w:t xml:space="preserve">.  As all the processing of the data will be done on the device and saved in JSON format, we are going to use MongoDB [REF] to store it. MongoDB is a </w:t>
+      </w:r>
+      <w:r>
+        <w:t>schema-less</w:t>
+      </w:r>
+      <w:r>
+        <w:t xml:space="preserve"> database and s</w:t>
+      </w:r>
+      <w:r>
+        <w:t xml:space="preserve">tores documents in a JSON </w:t>
+      </w:r>
+      <w:r>
+        <w:t>format. This keeps data in the same format across our entire stack and makes it easy to query.</w:t>
+      </w:r>
+    </w:p>
+    <w:p>
+      <w:r>
+        <w:t xml:space="preserve">To handle the </w:t>
+      </w:r>
+      <w:r>
+        <w:t>visualisation</w:t>
+      </w:r>
+      <w:r>
+        <w:t xml:space="preserve"> of data, we will need to make use of the Open Street Maps API </w:t>
+      </w:r>
+      <w:r>
+        <w:t xml:space="preserve">v0.6 </w:t>
+      </w:r>
+      <w:r>
+        <w:t xml:space="preserve">[REF] to display the GPS data for the journey. We will also need to develop a JavaScript library to allow us to render basic charts in the browser, for visualising feedback and comparing the users driving to that of other users on the system. The web application itself will </w:t>
+      </w:r>
+      <w:r>
+        <w:t>be built using Ruby, HTML, JavaS</w:t>
+      </w:r>
+      <w:r>
+        <w:t>cript and CSS and will be hosted on a server running Ubuntu Server 14.04.1 LTS. DigitalOcean [REF], a cloud hosting company, kindly offer free credit to students, so we will be using them as our cloud service provider.</w:t>
+      </w:r>
+    </w:p>
+    <w:p>
+      <w:pPr>
+        <w:pStyle w:val="Heading2"/>
+      </w:pPr>
+      <w:bookmarkStart w:id="24" w:name="_Toc402274989"/>
+      <w:r>
+        <w:t>GPS &amp; OBD Extractor</w:t>
+      </w:r>
+      <w:bookmarkEnd w:id="24"/>
+    </w:p>
+    <w:p>
+      <w:r>
+        <w:t xml:space="preserve">As we are using a USB GPS unit on our device, we will need a script to extract this data and store it in a file that can be uploaded to the web later. Because Python is recommended as the language of choice for Raspberry Pi, that is the </w:t>
+      </w:r>
+      <w:r>
+        <w:t>language</w:t>
+      </w:r>
+      <w:r>
+        <w:t xml:space="preserve"> we will be using. One concern here is power, so we do not want to have a script running constantly on the device. Our plan is that every § seconds, our Python script will run, get the latitude and longitude from the GPS unit, store this data in a file with a timestamp and then sleep, until it wakes and repeats. We will do the </w:t>
+      </w:r>
+      <w:r>
+        <w:t>same</w:t>
+      </w:r>
+      <w:r>
+        <w:t xml:space="preserve"> thing for the OBD unit, polling it every second to extract data from the car. Both of these data points are combined by the device and stored on the internal SD card.</w:t>
+      </w:r>
+    </w:p>
+    <w:p>
+      <w:r>
+        <w:tab/>
+      </w:r>
+    </w:p>
+    <w:p>
+      <w:pPr>
+        <w:pStyle w:val="Heading2"/>
+      </w:pPr>
+      <w:bookmarkStart w:id="25" w:name="_Toc402274990"/>
+      <w:r>
+        <w:t>File Format</w:t>
+      </w:r>
+      <w:bookmarkEnd w:id="25"/>
+    </w:p>
+    <w:p>
+      <w:r>
+        <w:t xml:space="preserve">We will use a JSON format for storing each journey and the events associated with it. This makes it easy to store in MongoDB and allows us to keep data for each journey in one document, rather than distributed across a </w:t>
+      </w:r>
+      <w:r>
+        <w:t>relational</w:t>
+      </w:r>
+      <w:r>
+        <w:t xml:space="preserve"> database.</w:t>
+      </w:r>
+      <w:r>
+        <w:t xml:space="preserve"> </w:t>
+      </w:r>
+      <w:r>
+        <w:fldChar w:fldCharType="begin"/>
+      </w:r>
+      <w:r>
+        <w:instrText xml:space="preserve"> REF _Ref402274687 \h </w:instrText>
+      </w:r>
+      <w:r>
+        <w:fldChar w:fldCharType="separate"/>
+      </w:r>
+      <w:r>
+        <w:t xml:space="preserve">Figure </w:t>
+      </w:r>
+      <w:r>
         <w:rPr>
-          <w:rFonts w:eastAsiaTheme="majorEastAsia" w:cstheme="majorBidi"/>
-          <w:color w:val="365F91" w:themeColor="accent1" w:themeShade="BF"/>
-          <w:sz w:val="32"/>
-          <w:szCs w:val="32"/>
+          <w:noProof/>
         </w:rPr>
-      </w:pPr>
+        <w:t>4</w:t>
+      </w:r>
+      <w:r>
+        <w:fldChar w:fldCharType="end"/>
+      </w:r>
+      <w:r>
+        <w:t xml:space="preserve"> shows the JSON file structure that will be used</w:t>
+      </w:r>
+      <w:r>
+        <w:t>.</w:t>
+      </w:r>
+    </w:p>
+    <w:p>
+      <w:pPr>
+        <w:keepNext/>
+        <w:jc w:val="center"/>
+      </w:pPr>
+      <w:r>
+        <w:rPr>
+          <w:noProof/>
+          <w:lang w:eastAsia="en-GB"/>
+        </w:rPr>
+        <w:drawing>
+          <wp:inline distT="0" distB="0" distL="0" distR="0" wp14:anchorId="6DEC6372" wp14:editId="20AFF817">
+            <wp:extent cx="3523226" cy="4914900"/>
+            <wp:effectExtent l="0" t="0" r="1270" b="0"/>
+            <wp:docPr id="2" name="Picture 2"/>
+            <wp:cNvGraphicFramePr>
+              <a:graphicFrameLocks xmlns:a="http://schemas.openxmlformats.org/drawingml/2006/main" noChangeAspect="1"/>
+            </wp:cNvGraphicFramePr>
+            <a:graphic xmlns:a="http://schemas.openxmlformats.org/drawingml/2006/main">
+              <a:graphicData uri="http://schemas.openxmlformats.org/drawingml/2006/picture">
+                <pic:pic xmlns:pic="http://schemas.openxmlformats.org/drawingml/2006/picture">
+                  <pic:nvPicPr>
+                    <pic:cNvPr id="2" name="json_image.png"/>
+                    <pic:cNvPicPr/>
+                  </pic:nvPicPr>
+                  <pic:blipFill>
+                    <a:blip r:embed="rId11">
+                      <a:extLst>
+                        <a:ext uri="{28A0092B-C50C-407E-A947-70E740481C1C}">
+                          <a14:useLocalDpi xmlns:a14="http://schemas.microsoft.com/office/drawing/2010/main" val="0"/>
+                        </a:ext>
+                      </a:extLst>
+                    </a:blip>
+                    <a:stretch>
+                      <a:fillRect/>
+                    </a:stretch>
+                  </pic:blipFill>
+                  <pic:spPr>
+                    <a:xfrm>
+                      <a:off x="0" y="0"/>
+                      <a:ext cx="3530055" cy="4924427"/>
+                    </a:xfrm>
+                    <a:prstGeom prst="rect">
+                      <a:avLst/>
+                    </a:prstGeom>
+                  </pic:spPr>
+                </pic:pic>
+              </a:graphicData>
+            </a:graphic>
+          </wp:inline>
+        </w:drawing>
+      </w:r>
+    </w:p>
+    <w:p>
+      <w:pPr>
+        <w:pStyle w:val="Caption"/>
+        <w:jc w:val="center"/>
+      </w:pPr>
+      <w:bookmarkStart w:id="26" w:name="_Ref402274687"/>
+      <w:bookmarkStart w:id="27" w:name="_Toc402274777"/>
+      <w:bookmarkStart w:id="28" w:name="_Toc402274997"/>
+      <w:r>
+        <w:t xml:space="preserve">Figure </w:t>
+      </w:r>
+      <w:fldSimple w:instr=" SEQ Figure \* ARABIC ">
+        <w:r>
+          <w:rPr>
+            <w:noProof/>
+          </w:rPr>
+          <w:t>4</w:t>
+        </w:r>
+      </w:fldSimple>
+      <w:bookmarkEnd w:id="26"/>
+      <w:r>
+        <w:t>: JSON file structure</w:t>
+      </w:r>
+      <w:bookmarkEnd w:id="27"/>
+      <w:bookmarkEnd w:id="28"/>
+    </w:p>
+    <w:p>
+      <w:pPr>
+        <w:pStyle w:val="Heading2"/>
+      </w:pPr>
+      <w:bookmarkStart w:id="29" w:name="_Toc402274991"/>
+      <w:r>
+        <w:t>Render Data to Screen</w:t>
+      </w:r>
+      <w:bookmarkEnd w:id="29"/>
+    </w:p>
+    <w:p>
+      <w:r>
+        <w:t xml:space="preserve">We will be using a 7 Inch LCD screen, detailed in section </w:t>
+      </w:r>
+      <w:r>
+        <w:fldChar w:fldCharType="begin"/>
+      </w:r>
+      <w:r>
+        <w:instrText xml:space="preserve"> REF _Ref402274035 \r \h </w:instrText>
+      </w:r>
+      <w:r>
+        <w:fldChar w:fldCharType="separate"/>
+      </w:r>
+      <w:r>
+        <w:t>3.2.1</w:t>
+      </w:r>
+      <w:r>
+        <w:fldChar w:fldCharType="end"/>
+      </w:r>
+      <w:r>
+        <w:t>, so we will need to design a GUI that displays the information that has been captured by the device. We are going to use Python to do this as well, using Python's built in GUI framework, TKinter [REF].</w:t>
+      </w:r>
+      <w:r>
+        <w:tab/>
+      </w:r>
+      <w:r>
+        <w:tab/>
+      </w:r>
+    </w:p>
+    <w:p>
+      <w:pPr>
+        <w:pStyle w:val="Heading2"/>
+      </w:pPr>
+      <w:bookmarkStart w:id="30" w:name="_Toc402274992"/>
+      <w:r>
+        <w:t>Development Cycle</w:t>
+      </w:r>
+      <w:bookmarkEnd w:id="30"/>
+    </w:p>
+    <w:p>
+      <w:r>
+        <w:t>The following describes the order that each major part of the software will be implemented during development:</w:t>
+      </w:r>
+    </w:p>
+    <w:p>
+      <w:pPr>
+        <w:pStyle w:val="ListParagraph"/>
+        <w:numPr>
+          <w:ilvl w:val="0"/>
+          <w:numId w:val="8"/>
+        </w:numPr>
+      </w:pPr>
+      <w:r>
+        <w:t>Connect Raspberry Pi with GPS adapter and OBD cable and enable the Pi to extract data from both these devices.</w:t>
+      </w:r>
+    </w:p>
+    <w:p>
+      <w:pPr>
+        <w:pStyle w:val="ListParagraph"/>
+        <w:numPr>
+          <w:ilvl w:val="0"/>
+          <w:numId w:val="8"/>
+        </w:numPr>
+      </w:pPr>
+      <w:r>
+        <w:t>Store data from both USB devices to a file on the Pi. We will need to implement the file format detailed above.</w:t>
+      </w:r>
+    </w:p>
+    <w:p>
+      <w:pPr>
+        <w:pStyle w:val="ListParagraph"/>
+        <w:numPr>
+          <w:ilvl w:val="0"/>
+          <w:numId w:val="8"/>
+        </w:numPr>
+      </w:pPr>
+      <w:r>
+        <w:t>Build web application to upload file and show data in a meaningful way in the browser.</w:t>
+      </w:r>
+    </w:p>
+    <w:p>
+      <w:pPr>
+        <w:pStyle w:val="ListParagraph"/>
+        <w:numPr>
+          <w:ilvl w:val="0"/>
+          <w:numId w:val="8"/>
+        </w:numPr>
+      </w:pPr>
+      <w:r>
+        <w:t>Implement showing the live data from the storage file on a small screen.</w:t>
+      </w:r>
       <w:r>
         <w:br w:type="page"/>
       </w:r>
@@ -2135,12 +4523,14 @@
           <w:rFonts w:asciiTheme="minorHAnsi" w:hAnsiTheme="minorHAnsi"/>
         </w:rPr>
       </w:pPr>
+      <w:bookmarkStart w:id="31" w:name="_Toc402274993"/>
       <w:r>
         <w:rPr>
           <w:rFonts w:asciiTheme="minorHAnsi" w:hAnsiTheme="minorHAnsi"/>
         </w:rPr>
         <w:t>References</w:t>
       </w:r>
+      <w:bookmarkEnd w:id="31"/>
     </w:p>
     <w:p>
       <w:pPr>
@@ -2158,11 +4548,9 @@
       <w:r>
         <w:t xml:space="preserve"> Image</w:t>
       </w:r>
-      <w:proofErr w:type="gramStart"/>
       <w:r>
         <w:t>:</w:t>
       </w:r>
-      <w:proofErr w:type="gramEnd"/>
       <w:r>
         <w:br/>
       </w:r>
@@ -2176,17 +4564,12 @@
     </w:p>
     <w:p>
       <w:r>
-        <w:t>Full list of OBDII extractable data</w:t>
-      </w:r>
-      <w:proofErr w:type="gramStart"/>
-      <w:r>
-        <w:t>:</w:t>
-      </w:r>
-      <w:proofErr w:type="gramEnd"/>
+        <w:t>Full list of OBDII extractable data:</w:t>
+      </w:r>
       <w:r>
         <w:br/>
       </w:r>
-      <w:hyperlink r:id="rId9" w:history="1">
+      <w:hyperlink r:id="rId12" w:history="1">
         <w:r>
           <w:rPr>
             <w:rStyle w:val="Hyperlink"/>
@@ -2202,17 +4585,12 @@
         </w:rPr>
       </w:pPr>
       <w:r>
-        <w:t>Raspberry Pi website</w:t>
-      </w:r>
-      <w:proofErr w:type="gramStart"/>
-      <w:r>
-        <w:t>:</w:t>
-      </w:r>
-      <w:proofErr w:type="gramEnd"/>
+        <w:t>Raspberry Pi website:</w:t>
+      </w:r>
       <w:r>
         <w:br/>
       </w:r>
-      <w:hyperlink r:id="rId10" w:history="1">
+      <w:hyperlink r:id="rId13" w:history="1">
         <w:r>
           <w:rPr>
             <w:rStyle w:val="Hyperlink"/>
@@ -2222,23 +4600,21 @@
       </w:hyperlink>
     </w:p>
     <w:p>
-      <w:proofErr w:type="spellStart"/>
-      <w:r>
-        <w:t>Adafruit</w:t>
-      </w:r>
-      <w:proofErr w:type="spellEnd"/>
-      <w:r>
-        <w:t xml:space="preserve"> Ultimate GPS Breakout</w:t>
-      </w:r>
-      <w:proofErr w:type="gramStart"/>
+      <w:pPr>
+        <w:rPr>
+          <w:rStyle w:val="Hyperlink"/>
+        </w:rPr>
+      </w:pPr>
+      <w:r>
+        <w:t>Adafruit Ultimate GPS Breakout</w:t>
+      </w:r>
       <w:r>
         <w:t>:</w:t>
       </w:r>
-      <w:proofErr w:type="gramEnd"/>
       <w:r>
         <w:br/>
       </w:r>
-      <w:hyperlink r:id="rId11" w:history="1">
+      <w:hyperlink r:id="rId14" w:history="1">
         <w:r>
           <w:rPr>
             <w:rStyle w:val="Hyperlink"/>
@@ -2247,7 +4623,74 @@
         </w:r>
       </w:hyperlink>
     </w:p>
-    <w:p/>
+    <w:p>
+      <w:r>
+        <w:t>MondoDB website:</w:t>
+      </w:r>
+      <w:r>
+        <w:br/>
+      </w:r>
+      <w:hyperlink r:id="rId15" w:history="1">
+        <w:r>
+          <w:rPr>
+            <w:rStyle w:val="Hyperlink"/>
+          </w:rPr>
+          <w:t>http://www.mongodb.org/</w:t>
+        </w:r>
+      </w:hyperlink>
+    </w:p>
+    <w:p>
+      <w:r>
+        <w:t>Open Street Map API v0.6:</w:t>
+      </w:r>
+      <w:r>
+        <w:br/>
+      </w:r>
+      <w:hyperlink r:id="rId16" w:history="1">
+        <w:r>
+          <w:rPr>
+            <w:rStyle w:val="Hyperlink"/>
+          </w:rPr>
+          <w:t>http://wiki.openstreetmap.org/wiki/API_v0.6</w:t>
+        </w:r>
+      </w:hyperlink>
+    </w:p>
+    <w:p>
+      <w:r>
+        <w:t>DigitalOcean website:</w:t>
+      </w:r>
+      <w:r>
+        <w:br/>
+      </w:r>
+      <w:hyperlink r:id="rId17" w:history="1">
+        <w:r>
+          <w:rPr>
+            <w:rStyle w:val="Hyperlink"/>
+          </w:rPr>
+          <w:t>https://www.digitalocean.com/</w:t>
+        </w:r>
+      </w:hyperlink>
+    </w:p>
+    <w:p>
+      <w:r>
+        <w:t>TKinter:</w:t>
+      </w:r>
+      <w:r>
+        <w:br/>
+      </w:r>
+      <w:hyperlink r:id="rId18" w:history="1">
+        <w:r>
+          <w:rPr>
+            <w:rStyle w:val="Hyperlink"/>
+          </w:rPr>
+          <w:t>https://docs.python.org/2/library/tkinter.html</w:t>
+        </w:r>
+      </w:hyperlink>
+    </w:p>
+    <w:p>
+      <w:bookmarkStart w:id="32" w:name="_GoBack"/>
+      <w:bookmarkEnd w:id="32"/>
+    </w:p>
     <w:p/>
     <w:p/>
     <w:sectPr>
@@ -2260,9 +4703,172 @@
 </w:document>
 </file>
 
+<file path=word/endnotes.xml><?xml version="1.0" encoding="utf-8"?>
+<w:endnotes xmlns:wpc="http://schemas.microsoft.com/office/word/2010/wordprocessingCanvas" xmlns:mc="http://schemas.openxmlformats.org/markup-compatibility/2006" xmlns:o="urn:schemas-microsoft-com:office:office" xmlns:r="http://schemas.openxmlformats.org/officeDocument/2006/relationships" xmlns:m="http://schemas.openxmlformats.org/officeDocument/2006/math" xmlns:v="urn:schemas-microsoft-com:vml" xmlns:wp14="http://schemas.microsoft.com/office/word/2010/wordprocessingDrawing" xmlns:wp="http://schemas.openxmlformats.org/drawingml/2006/wordprocessingDrawing" xmlns:w10="urn:schemas-microsoft-com:office:word" xmlns:w="http://schemas.openxmlformats.org/wordprocessingml/2006/main" xmlns:w14="http://schemas.microsoft.com/office/word/2010/wordml" xmlns:w15="http://schemas.microsoft.com/office/word/2012/wordml" xmlns:wpg="http://schemas.microsoft.com/office/word/2010/wordprocessingGroup" xmlns:wpi="http://schemas.microsoft.com/office/word/2010/wordprocessingInk" xmlns:wne="http://schemas.microsoft.com/office/word/2006/wordml" xmlns:wps="http://schemas.microsoft.com/office/word/2010/wordprocessingShape" mc:Ignorable="w14 w15 wp14">
+  <w:endnote w:type="separator" w:id="-1">
+    <w:p>
+      <w:pPr>
+        <w:spacing w:after="0" w:line="240" w:lineRule="auto"/>
+      </w:pPr>
+      <w:r>
+        <w:separator/>
+      </w:r>
+    </w:p>
+  </w:endnote>
+  <w:endnote w:type="continuationSeparator" w:id="0">
+    <w:p>
+      <w:pPr>
+        <w:spacing w:after="0" w:line="240" w:lineRule="auto"/>
+      </w:pPr>
+      <w:r>
+        <w:continuationSeparator/>
+      </w:r>
+    </w:p>
+  </w:endnote>
+</w:endnotes>
+</file>
+
+<file path=word/footnotes.xml><?xml version="1.0" encoding="utf-8"?>
+<w:footnotes xmlns:wpc="http://schemas.microsoft.com/office/word/2010/wordprocessingCanvas" xmlns:mc="http://schemas.openxmlformats.org/markup-compatibility/2006" xmlns:o="urn:schemas-microsoft-com:office:office" xmlns:r="http://schemas.openxmlformats.org/officeDocument/2006/relationships" xmlns:m="http://schemas.openxmlformats.org/officeDocument/2006/math" xmlns:v="urn:schemas-microsoft-com:vml" xmlns:wp14="http://schemas.microsoft.com/office/word/2010/wordprocessingDrawing" xmlns:wp="http://schemas.openxmlformats.org/drawingml/2006/wordprocessingDrawing" xmlns:w10="urn:schemas-microsoft-com:office:word" xmlns:w="http://schemas.openxmlformats.org/wordprocessingml/2006/main" xmlns:w14="http://schemas.microsoft.com/office/word/2010/wordml" xmlns:w15="http://schemas.microsoft.com/office/word/2012/wordml" xmlns:wpg="http://schemas.microsoft.com/office/word/2010/wordprocessingGroup" xmlns:wpi="http://schemas.microsoft.com/office/word/2010/wordprocessingInk" xmlns:wne="http://schemas.microsoft.com/office/word/2006/wordml" xmlns:wps="http://schemas.microsoft.com/office/word/2010/wordprocessingShape" mc:Ignorable="w14 w15 wp14">
+  <w:footnote w:type="separator" w:id="-1">
+    <w:p>
+      <w:pPr>
+        <w:spacing w:after="0" w:line="240" w:lineRule="auto"/>
+      </w:pPr>
+      <w:r>
+        <w:separator/>
+      </w:r>
+    </w:p>
+  </w:footnote>
+  <w:footnote w:type="continuationSeparator" w:id="0">
+    <w:p>
+      <w:pPr>
+        <w:spacing w:after="0" w:line="240" w:lineRule="auto"/>
+      </w:pPr>
+      <w:r>
+        <w:continuationSeparator/>
+      </w:r>
+    </w:p>
+  </w:footnote>
+</w:footnotes>
+</file>
+
 <file path=word/numbering.xml><?xml version="1.0" encoding="utf-8"?>
 <w:numbering xmlns:wpc="http://schemas.microsoft.com/office/word/2010/wordprocessingCanvas" xmlns:mc="http://schemas.openxmlformats.org/markup-compatibility/2006" xmlns:o="urn:schemas-microsoft-com:office:office" xmlns:r="http://schemas.openxmlformats.org/officeDocument/2006/relationships" xmlns:m="http://schemas.openxmlformats.org/officeDocument/2006/math" xmlns:v="urn:schemas-microsoft-com:vml" xmlns:wp14="http://schemas.microsoft.com/office/word/2010/wordprocessingDrawing" xmlns:wp="http://schemas.openxmlformats.org/drawingml/2006/wordprocessingDrawing" xmlns:w10="urn:schemas-microsoft-com:office:word" xmlns:w="http://schemas.openxmlformats.org/wordprocessingml/2006/main" xmlns:w14="http://schemas.microsoft.com/office/word/2010/wordml" xmlns:w15="http://schemas.microsoft.com/office/word/2012/wordml" xmlns:wpg="http://schemas.microsoft.com/office/word/2010/wordprocessingGroup" xmlns:wpi="http://schemas.microsoft.com/office/word/2010/wordprocessingInk" xmlns:wne="http://schemas.microsoft.com/office/word/2006/wordml" xmlns:wps="http://schemas.microsoft.com/office/word/2010/wordprocessingShape" mc:Ignorable="w14 w15 wp14">
   <w:abstractNum w:abstractNumId="0">
+    <w:nsid w:val="192D7DDC"/>
+    <w:multiLevelType w:val="hybridMultilevel"/>
+    <w:tmpl w:val="59F44F08"/>
+    <w:lvl w:ilvl="0" w:tplc="08090001">
+      <w:start w:val="1"/>
+      <w:numFmt w:val="bullet"/>
+      <w:lvlText w:val=""/>
+      <w:lvlJc w:val="left"/>
+      <w:pPr>
+        <w:ind w:left="1440" w:hanging="360"/>
+      </w:pPr>
+      <w:rPr>
+        <w:rFonts w:ascii="Symbol" w:hAnsi="Symbol" w:hint="default"/>
+      </w:rPr>
+    </w:lvl>
+    <w:lvl w:ilvl="1" w:tplc="08090003" w:tentative="1">
+      <w:start w:val="1"/>
+      <w:numFmt w:val="bullet"/>
+      <w:lvlText w:val="o"/>
+      <w:lvlJc w:val="left"/>
+      <w:pPr>
+        <w:ind w:left="2160" w:hanging="360"/>
+      </w:pPr>
+      <w:rPr>
+        <w:rFonts w:ascii="Courier New" w:hAnsi="Courier New" w:cs="Courier New" w:hint="default"/>
+      </w:rPr>
+    </w:lvl>
+    <w:lvl w:ilvl="2" w:tplc="08090005" w:tentative="1">
+      <w:start w:val="1"/>
+      <w:numFmt w:val="bullet"/>
+      <w:lvlText w:val=""/>
+      <w:lvlJc w:val="left"/>
+      <w:pPr>
+        <w:ind w:left="2880" w:hanging="360"/>
+      </w:pPr>
+      <w:rPr>
+        <w:rFonts w:ascii="Wingdings" w:hAnsi="Wingdings" w:hint="default"/>
+      </w:rPr>
+    </w:lvl>
+    <w:lvl w:ilvl="3" w:tplc="08090001" w:tentative="1">
+      <w:start w:val="1"/>
+      <w:numFmt w:val="bullet"/>
+      <w:lvlText w:val=""/>
+      <w:lvlJc w:val="left"/>
+      <w:pPr>
+        <w:ind w:left="3600" w:hanging="360"/>
+      </w:pPr>
+      <w:rPr>
+        <w:rFonts w:ascii="Symbol" w:hAnsi="Symbol" w:hint="default"/>
+      </w:rPr>
+    </w:lvl>
+    <w:lvl w:ilvl="4" w:tplc="08090003" w:tentative="1">
+      <w:start w:val="1"/>
+      <w:numFmt w:val="bullet"/>
+      <w:lvlText w:val="o"/>
+      <w:lvlJc w:val="left"/>
+      <w:pPr>
+        <w:ind w:left="4320" w:hanging="360"/>
+      </w:pPr>
+      <w:rPr>
+        <w:rFonts w:ascii="Courier New" w:hAnsi="Courier New" w:cs="Courier New" w:hint="default"/>
+      </w:rPr>
+    </w:lvl>
+    <w:lvl w:ilvl="5" w:tplc="08090005" w:tentative="1">
+      <w:start w:val="1"/>
+      <w:numFmt w:val="bullet"/>
+      <w:lvlText w:val=""/>
+      <w:lvlJc w:val="left"/>
+      <w:pPr>
+        <w:ind w:left="5040" w:hanging="360"/>
+      </w:pPr>
+      <w:rPr>
+        <w:rFonts w:ascii="Wingdings" w:hAnsi="Wingdings" w:hint="default"/>
+      </w:rPr>
+    </w:lvl>
+    <w:lvl w:ilvl="6" w:tplc="08090001" w:tentative="1">
+      <w:start w:val="1"/>
+      <w:numFmt w:val="bullet"/>
+      <w:lvlText w:val=""/>
+      <w:lvlJc w:val="left"/>
+      <w:pPr>
+        <w:ind w:left="5760" w:hanging="360"/>
+      </w:pPr>
+      <w:rPr>
+        <w:rFonts w:ascii="Symbol" w:hAnsi="Symbol" w:hint="default"/>
+      </w:rPr>
+    </w:lvl>
+    <w:lvl w:ilvl="7" w:tplc="08090003" w:tentative="1">
+      <w:start w:val="1"/>
+      <w:numFmt w:val="bullet"/>
+      <w:lvlText w:val="o"/>
+      <w:lvlJc w:val="left"/>
+      <w:pPr>
+        <w:ind w:left="6480" w:hanging="360"/>
+      </w:pPr>
+      <w:rPr>
+        <w:rFonts w:ascii="Courier New" w:hAnsi="Courier New" w:cs="Courier New" w:hint="default"/>
+      </w:rPr>
+    </w:lvl>
+    <w:lvl w:ilvl="8" w:tplc="08090005" w:tentative="1">
+      <w:start w:val="1"/>
+      <w:numFmt w:val="bullet"/>
+      <w:lvlText w:val=""/>
+      <w:lvlJc w:val="left"/>
+      <w:pPr>
+        <w:ind w:left="7200" w:hanging="360"/>
+      </w:pPr>
+      <w:rPr>
+        <w:rFonts w:ascii="Wingdings" w:hAnsi="Wingdings" w:hint="default"/>
+      </w:rPr>
+    </w:lvl>
+  </w:abstractNum>
+  <w:abstractNum w:abstractNumId="1">
     <w:nsid w:val="1DAE50E5"/>
     <w:multiLevelType w:val="hybridMultilevel"/>
     <w:tmpl w:val="3B42BCD2"/>
@@ -2348,10 +4954,10 @@
       </w:pPr>
     </w:lvl>
   </w:abstractNum>
-  <w:abstractNum w:abstractNumId="1">
+  <w:abstractNum w:abstractNumId="2">
     <w:nsid w:val="2F61531A"/>
     <w:multiLevelType w:val="hybridMultilevel"/>
-    <w:tmpl w:val="82C094BC"/>
+    <w:tmpl w:val="79D0975C"/>
     <w:lvl w:ilvl="0" w:tplc="0809000F">
       <w:start w:val="1"/>
       <w:numFmt w:val="decimal"/>
@@ -2361,14 +4967,16 @@
         <w:ind w:left="720" w:hanging="360"/>
       </w:pPr>
     </w:lvl>
-    <w:lvl w:ilvl="1" w:tplc="08090019" w:tentative="1">
-      <w:start w:val="1"/>
-      <w:numFmt w:val="lowerLetter"/>
-      <w:lvlText w:val="%2."/>
+    <w:lvl w:ilvl="1" w:tplc="3AEE2A54">
+      <w:numFmt w:val="bullet"/>
+      <w:lvlText w:val="-"/>
       <w:lvlJc w:val="left"/>
       <w:pPr>
-        <w:ind w:left="1440" w:hanging="360"/>
-      </w:pPr>
+        <w:ind w:left="1800" w:hanging="720"/>
+      </w:pPr>
+      <w:rPr>
+        <w:rFonts w:ascii="Calibri" w:eastAsiaTheme="minorHAnsi" w:hAnsi="Calibri" w:cstheme="minorBidi" w:hint="default"/>
+      </w:rPr>
     </w:lvl>
     <w:lvl w:ilvl="2" w:tplc="0809001B" w:tentative="1">
       <w:start w:val="1"/>
@@ -2434,7 +5042,7 @@
       </w:pPr>
     </w:lvl>
   </w:abstractNum>
-  <w:abstractNum w:abstractNumId="2">
+  <w:abstractNum w:abstractNumId="3">
     <w:nsid w:val="30A6190A"/>
     <w:multiLevelType w:val="multilevel"/>
     <w:tmpl w:val="325A3004"/>
@@ -2534,7 +5142,7 @@
       </w:pPr>
     </w:lvl>
   </w:abstractNum>
-  <w:abstractNum w:abstractNumId="3">
+  <w:abstractNum w:abstractNumId="4">
     <w:nsid w:val="47AF5A4A"/>
     <w:multiLevelType w:val="multilevel"/>
     <w:tmpl w:val="0809001F"/>
@@ -2620,7 +5228,7 @@
       </w:pPr>
     </w:lvl>
   </w:abstractNum>
-  <w:abstractNum w:abstractNumId="4">
+  <w:abstractNum w:abstractNumId="5">
     <w:nsid w:val="493E1133"/>
     <w:multiLevelType w:val="multilevel"/>
     <w:tmpl w:val="0809001F"/>
@@ -2706,7 +5314,120 @@
       </w:pPr>
     </w:lvl>
   </w:abstractNum>
-  <w:abstractNum w:abstractNumId="5">
+  <w:abstractNum w:abstractNumId="6">
+    <w:nsid w:val="70331776"/>
+    <w:multiLevelType w:val="hybridMultilevel"/>
+    <w:tmpl w:val="94F4DD04"/>
+    <w:lvl w:ilvl="0" w:tplc="08090001">
+      <w:start w:val="1"/>
+      <w:numFmt w:val="bullet"/>
+      <w:lvlText w:val=""/>
+      <w:lvlJc w:val="left"/>
+      <w:pPr>
+        <w:ind w:left="720" w:hanging="360"/>
+      </w:pPr>
+      <w:rPr>
+        <w:rFonts w:ascii="Symbol" w:hAnsi="Symbol" w:hint="default"/>
+      </w:rPr>
+    </w:lvl>
+    <w:lvl w:ilvl="1" w:tplc="08090003" w:tentative="1">
+      <w:start w:val="1"/>
+      <w:numFmt w:val="bullet"/>
+      <w:lvlText w:val="o"/>
+      <w:lvlJc w:val="left"/>
+      <w:pPr>
+        <w:ind w:left="1440" w:hanging="360"/>
+      </w:pPr>
+      <w:rPr>
+        <w:rFonts w:ascii="Courier New" w:hAnsi="Courier New" w:cs="Courier New" w:hint="default"/>
+      </w:rPr>
+    </w:lvl>
+    <w:lvl w:ilvl="2" w:tplc="08090005" w:tentative="1">
+      <w:start w:val="1"/>
+      <w:numFmt w:val="bullet"/>
+      <w:lvlText w:val=""/>
+      <w:lvlJc w:val="left"/>
+      <w:pPr>
+        <w:ind w:left="2160" w:hanging="360"/>
+      </w:pPr>
+      <w:rPr>
+        <w:rFonts w:ascii="Wingdings" w:hAnsi="Wingdings" w:hint="default"/>
+      </w:rPr>
+    </w:lvl>
+    <w:lvl w:ilvl="3" w:tplc="08090001" w:tentative="1">
+      <w:start w:val="1"/>
+      <w:numFmt w:val="bullet"/>
+      <w:lvlText w:val=""/>
+      <w:lvlJc w:val="left"/>
+      <w:pPr>
+        <w:ind w:left="2880" w:hanging="360"/>
+      </w:pPr>
+      <w:rPr>
+        <w:rFonts w:ascii="Symbol" w:hAnsi="Symbol" w:hint="default"/>
+      </w:rPr>
+    </w:lvl>
+    <w:lvl w:ilvl="4" w:tplc="08090003" w:tentative="1">
+      <w:start w:val="1"/>
+      <w:numFmt w:val="bullet"/>
+      <w:lvlText w:val="o"/>
+      <w:lvlJc w:val="left"/>
+      <w:pPr>
+        <w:ind w:left="3600" w:hanging="360"/>
+      </w:pPr>
+      <w:rPr>
+        <w:rFonts w:ascii="Courier New" w:hAnsi="Courier New" w:cs="Courier New" w:hint="default"/>
+      </w:rPr>
+    </w:lvl>
+    <w:lvl w:ilvl="5" w:tplc="08090005" w:tentative="1">
+      <w:start w:val="1"/>
+      <w:numFmt w:val="bullet"/>
+      <w:lvlText w:val=""/>
+      <w:lvlJc w:val="left"/>
+      <w:pPr>
+        <w:ind w:left="4320" w:hanging="360"/>
+      </w:pPr>
+      <w:rPr>
+        <w:rFonts w:ascii="Wingdings" w:hAnsi="Wingdings" w:hint="default"/>
+      </w:rPr>
+    </w:lvl>
+    <w:lvl w:ilvl="6" w:tplc="08090001" w:tentative="1">
+      <w:start w:val="1"/>
+      <w:numFmt w:val="bullet"/>
+      <w:lvlText w:val=""/>
+      <w:lvlJc w:val="left"/>
+      <w:pPr>
+        <w:ind w:left="5040" w:hanging="360"/>
+      </w:pPr>
+      <w:rPr>
+        <w:rFonts w:ascii="Symbol" w:hAnsi="Symbol" w:hint="default"/>
+      </w:rPr>
+    </w:lvl>
+    <w:lvl w:ilvl="7" w:tplc="08090003" w:tentative="1">
+      <w:start w:val="1"/>
+      <w:numFmt w:val="bullet"/>
+      <w:lvlText w:val="o"/>
+      <w:lvlJc w:val="left"/>
+      <w:pPr>
+        <w:ind w:left="5760" w:hanging="360"/>
+      </w:pPr>
+      <w:rPr>
+        <w:rFonts w:ascii="Courier New" w:hAnsi="Courier New" w:cs="Courier New" w:hint="default"/>
+      </w:rPr>
+    </w:lvl>
+    <w:lvl w:ilvl="8" w:tplc="08090005" w:tentative="1">
+      <w:start w:val="1"/>
+      <w:numFmt w:val="bullet"/>
+      <w:lvlText w:val=""/>
+      <w:lvlJc w:val="left"/>
+      <w:pPr>
+        <w:ind w:left="6480" w:hanging="360"/>
+      </w:pPr>
+      <w:rPr>
+        <w:rFonts w:ascii="Wingdings" w:hAnsi="Wingdings" w:hint="default"/>
+      </w:rPr>
+    </w:lvl>
+  </w:abstractNum>
+  <w:abstractNum w:abstractNumId="7">
     <w:nsid w:val="77A130B6"/>
     <w:multiLevelType w:val="multilevel"/>
     <w:tmpl w:val="0809001F"/>
@@ -2793,22 +5514,28 @@
     </w:lvl>
   </w:abstractNum>
   <w:num w:numId="1">
+    <w:abstractNumId w:val="3"/>
+  </w:num>
+  <w:num w:numId="2">
+    <w:abstractNumId w:val="5"/>
+  </w:num>
+  <w:num w:numId="3">
+    <w:abstractNumId w:val="7"/>
+  </w:num>
+  <w:num w:numId="4">
+    <w:abstractNumId w:val="4"/>
+  </w:num>
+  <w:num w:numId="5">
+    <w:abstractNumId w:val="1"/>
+  </w:num>
+  <w:num w:numId="6">
     <w:abstractNumId w:val="2"/>
   </w:num>
-  <w:num w:numId="2">
-    <w:abstractNumId w:val="4"/>
-  </w:num>
-  <w:num w:numId="3">
-    <w:abstractNumId w:val="5"/>
-  </w:num>
-  <w:num w:numId="4">
-    <w:abstractNumId w:val="3"/>
-  </w:num>
-  <w:num w:numId="5">
+  <w:num w:numId="7">
     <w:abstractNumId w:val="0"/>
   </w:num>
-  <w:num w:numId="6">
-    <w:abstractNumId w:val="1"/>
+  <w:num w:numId="8">
+    <w:abstractNumId w:val="6"/>
   </w:num>
 </w:numbering>
 </file>
@@ -3644,6 +6371,118 @@
       <w:u w:val="single"/>
     </w:rPr>
   </w:style>
+  <w:style w:type="paragraph" w:styleId="Header">
+    <w:name w:val="header"/>
+    <w:basedOn w:val="Normal"/>
+    <w:link w:val="HeaderChar"/>
+    <w:uiPriority w:val="99"/>
+    <w:unhideWhenUsed/>
+    <w:rsid w:val="004B6BB7"/>
+    <w:pPr>
+      <w:tabs>
+        <w:tab w:val="center" w:pos="4513"/>
+        <w:tab w:val="right" w:pos="9026"/>
+      </w:tabs>
+      <w:spacing w:after="0" w:line="240" w:lineRule="auto"/>
+    </w:pPr>
+  </w:style>
+  <w:style w:type="character" w:customStyle="1" w:styleId="HeaderChar">
+    <w:name w:val="Header Char"/>
+    <w:basedOn w:val="DefaultParagraphFont"/>
+    <w:link w:val="Header"/>
+    <w:uiPriority w:val="99"/>
+    <w:rsid w:val="004B6BB7"/>
+  </w:style>
+  <w:style w:type="paragraph" w:styleId="Footer">
+    <w:name w:val="footer"/>
+    <w:basedOn w:val="Normal"/>
+    <w:link w:val="FooterChar"/>
+    <w:uiPriority w:val="99"/>
+    <w:unhideWhenUsed/>
+    <w:rsid w:val="004B6BB7"/>
+    <w:pPr>
+      <w:tabs>
+        <w:tab w:val="center" w:pos="4513"/>
+        <w:tab w:val="right" w:pos="9026"/>
+      </w:tabs>
+      <w:spacing w:after="0" w:line="240" w:lineRule="auto"/>
+    </w:pPr>
+  </w:style>
+  <w:style w:type="character" w:customStyle="1" w:styleId="FooterChar">
+    <w:name w:val="Footer Char"/>
+    <w:basedOn w:val="DefaultParagraphFont"/>
+    <w:link w:val="Footer"/>
+    <w:uiPriority w:val="99"/>
+    <w:rsid w:val="004B6BB7"/>
+  </w:style>
+  <w:style w:type="paragraph" w:styleId="TableofFigures">
+    <w:name w:val="table of figures"/>
+    <w:basedOn w:val="Normal"/>
+    <w:next w:val="Normal"/>
+    <w:uiPriority w:val="99"/>
+    <w:unhideWhenUsed/>
+    <w:rsid w:val="004B6BB7"/>
+    <w:pPr>
+      <w:spacing w:after="0"/>
+    </w:pPr>
+  </w:style>
+  <w:style w:type="paragraph" w:styleId="TOCHeading">
+    <w:name w:val="TOC Heading"/>
+    <w:basedOn w:val="Heading1"/>
+    <w:next w:val="Normal"/>
+    <w:uiPriority w:val="39"/>
+    <w:unhideWhenUsed/>
+    <w:qFormat/>
+    <w:rsid w:val="004B6BB7"/>
+    <w:pPr>
+      <w:numPr>
+        <w:numId w:val="0"/>
+      </w:numPr>
+      <w:spacing w:line="259" w:lineRule="auto"/>
+      <w:outlineLvl w:val="9"/>
+    </w:pPr>
+    <w:rPr>
+      <w:lang w:val="en-US"/>
+    </w:rPr>
+  </w:style>
+  <w:style w:type="paragraph" w:styleId="TOC1">
+    <w:name w:val="toc 1"/>
+    <w:basedOn w:val="Normal"/>
+    <w:next w:val="Normal"/>
+    <w:autoRedefine/>
+    <w:uiPriority w:val="39"/>
+    <w:unhideWhenUsed/>
+    <w:rsid w:val="004B6BB7"/>
+    <w:pPr>
+      <w:spacing w:after="100"/>
+    </w:pPr>
+  </w:style>
+  <w:style w:type="paragraph" w:styleId="TOC2">
+    <w:name w:val="toc 2"/>
+    <w:basedOn w:val="Normal"/>
+    <w:next w:val="Normal"/>
+    <w:autoRedefine/>
+    <w:uiPriority w:val="39"/>
+    <w:unhideWhenUsed/>
+    <w:rsid w:val="004B6BB7"/>
+    <w:pPr>
+      <w:spacing w:after="100"/>
+      <w:ind w:left="220"/>
+    </w:pPr>
+  </w:style>
+  <w:style w:type="paragraph" w:styleId="TOC3">
+    <w:name w:val="toc 3"/>
+    <w:basedOn w:val="Normal"/>
+    <w:next w:val="Normal"/>
+    <w:autoRedefine/>
+    <w:uiPriority w:val="39"/>
+    <w:unhideWhenUsed/>
+    <w:rsid w:val="004B6BB7"/>
+    <w:pPr>
+      <w:spacing w:after="100"/>
+      <w:ind w:left="440"/>
+    </w:pPr>
+  </w:style>
 </w:styles>
 </file>
 
@@ -3937,7 +6776,7 @@
 </file>
 
 <file path=customXml/itemProps1.xml><?xml version="1.0" encoding="utf-8"?>
-<ds:datastoreItem xmlns:ds="http://schemas.openxmlformats.org/officeDocument/2006/customXml" ds:itemID="{A14E261F-8311-4339-BF28-E41627EF0451}">
+<ds:datastoreItem xmlns:ds="http://schemas.openxmlformats.org/officeDocument/2006/customXml" ds:itemID="{2FF58D19-91F3-426D-ADB9-8CF6438E1A8C}">
   <ds:schemaRefs>
     <ds:schemaRef ds:uri="http://schemas.openxmlformats.org/officeDocument/2006/bibliography"/>
   </ds:schemaRefs>

</xml_diff>

<commit_message>
made changes to the merged document did more referencing
</commit_message>
<xml_diff>
--- a/ACE1_Phase1.docx
+++ b/ACE1_Phase1.docx
@@ -2391,7 +2391,15 @@
         <w:t>OBDII</w:t>
       </w:r>
       <w:r>
-        <w:t xml:space="preserve"> is a  that can connect to most cars produced after 1996 and can access data from </w:t>
+        <w:t xml:space="preserve"> is </w:t>
+      </w:r>
+      <w:proofErr w:type="gramStart"/>
+      <w:r>
+        <w:t>a  that</w:t>
+      </w:r>
+      <w:proofErr w:type="gramEnd"/>
+      <w:r>
+        <w:t xml:space="preserve"> can connect to most cars produced after 1996 and can access data from </w:t>
       </w:r>
       <w:r>
         <w:t>the Engine Control Unit (ECU).</w:t>
@@ -2543,6 +2551,9 @@
       </w:r>
       <w:r>
         <w:t xml:space="preserve">ities of most desktop PC’s. </w:t>
+      </w:r>
+      <w:r>
+        <w:t xml:space="preserve">It is </w:t>
       </w:r>
     </w:p>
     <w:p>
@@ -3582,16 +3593,37 @@
         <w:t xml:space="preserve"> back from the O</w:t>
       </w:r>
       <w:r>
-        <w:t>BDII device to the Raspberry Pi. Some of this data, all of which is listed in section [LINK] will be displayed on a Digital LCD Display, detailed in section [LINK]. The rest of the data will be stored as a [FILETYPE] file</w:t>
-      </w:r>
-      <w:r>
-        <w:t xml:space="preserve"> on the Raspberry Pi. The extracted data file will be transferrable from the Raspberry Pi via USB onto the user’s computer once they have completed their journey. Once the extracted data file is on the user’s computer they will be able to upload the file onto the </w:t>
+        <w:t xml:space="preserve">BDII device to the Raspberry Pi. Some of this data, all of which is listed in section [LINK] will be displayed on a Digital LCD Display, detailed in section [LINK]. The rest of the data will be stored </w:t>
+      </w:r>
+      <w:r>
+        <w:t xml:space="preserve">on the Raspberry Pi. The extracted data file will be transferrable from the Raspberry Pi via USB onto the user’s computer once they have completed their journey. Once the extracted data file is on the user’s computer they will be able to upload the file onto the </w:t>
       </w:r>
       <w:r>
         <w:t>PIMPED</w:t>
       </w:r>
       <w:r>
-        <w:t xml:space="preserve"> web server into their own unique account. Here the user will be able to view all previously uploaded data and the data from the journey they have just completed. A full list of the data viewable to them from the web server can be found in section [LINK].</w:t>
+        <w:t xml:space="preserve"> web server into their own unique account. Here the user will be able to view all previously uploaded data and the data from the journey they have just completed. A full list of the data viewable to them from the web server can be found in section </w:t>
+      </w:r>
+      <w:r>
+        <w:fldChar w:fldCharType="begin"/>
+      </w:r>
+      <w:r>
+        <w:instrText xml:space="preserve"> REF _Ref402278733 \r \h </w:instrText>
+      </w:r>
+      <w:r>
+        <w:fldChar w:fldCharType="separate"/>
+      </w:r>
+      <w:r>
+        <w:t>4.</w:t>
+      </w:r>
+      <w:r>
+        <w:t>1</w:t>
+      </w:r>
+      <w:r>
+        <w:fldChar w:fldCharType="end"/>
+      </w:r>
+      <w:r>
+        <w:t>.</w:t>
       </w:r>
     </w:p>
     <w:p>
@@ -3608,7 +3640,13 @@
     </w:p>
     <w:p>
       <w:r>
-        <w:t>A 3.2-inch Raspberry Pi LCD Digital Display will be used to display real-time data</w:t>
+        <w:t xml:space="preserve">A </w:t>
+      </w:r>
+      <w:r>
+        <w:t>7</w:t>
+      </w:r>
+      <w:r>
+        <w:t>-inch Raspberry Pi LCD Digital Display will be used to display real-time data</w:t>
       </w:r>
       <w:r>
         <w:t xml:space="preserve"> when the device is being used. The OBDII device returns data every one second, so the LCD display will be updated every one second.</w:t>
@@ -3848,10 +3886,12 @@
         <w:pStyle w:val="Heading2"/>
       </w:pPr>
       <w:bookmarkStart w:id="15" w:name="_Toc402274982"/>
+      <w:bookmarkStart w:id="16" w:name="_Ref402278733"/>
       <w:r>
         <w:t>Real-time information</w:t>
       </w:r>
       <w:bookmarkEnd w:id="15"/>
+      <w:bookmarkEnd w:id="16"/>
     </w:p>
     <w:p>
       <w:r>
@@ -3931,24 +3971,146 @@
         <w:rPr>
           <w:rFonts w:eastAsiaTheme="minorEastAsia"/>
         </w:rPr>
-        <w:t>GPS co-ordinates of the car.</w:t>
-      </w:r>
+        <w:t>GPS co-ordinates of the car;</w:t>
+      </w:r>
+    </w:p>
+    <w:p>
+      <w:pPr>
+        <w:numPr>
+          <w:ilvl w:val="0"/>
+          <w:numId w:val="6"/>
+        </w:numPr>
+        <w:spacing w:after="160" w:line="259" w:lineRule="auto"/>
+        <w:contextualSpacing/>
+        <w:rPr>
+          <w:rFonts w:eastAsiaTheme="minorEastAsia"/>
+        </w:rPr>
+      </w:pPr>
+      <w:r>
+        <w:rPr>
+          <w:rFonts w:eastAsiaTheme="minorEastAsia"/>
+        </w:rPr>
+        <w:t>Current journey time;</w:t>
+      </w:r>
+    </w:p>
+    <w:p>
+      <w:pPr>
+        <w:numPr>
+          <w:ilvl w:val="0"/>
+          <w:numId w:val="6"/>
+        </w:numPr>
+        <w:spacing w:after="160" w:line="259" w:lineRule="auto"/>
+        <w:contextualSpacing/>
+        <w:rPr>
+          <w:rFonts w:eastAsiaTheme="minorEastAsia"/>
+        </w:rPr>
+      </w:pPr>
+      <w:r>
+        <w:rPr>
+          <w:rFonts w:eastAsiaTheme="minorEastAsia"/>
+        </w:rPr>
+        <w:t>Engine load value;</w:t>
+      </w:r>
+    </w:p>
+    <w:p>
+      <w:pPr>
+        <w:numPr>
+          <w:ilvl w:val="0"/>
+          <w:numId w:val="6"/>
+        </w:numPr>
+        <w:spacing w:after="160" w:line="259" w:lineRule="auto"/>
+        <w:contextualSpacing/>
+        <w:rPr>
+          <w:rFonts w:eastAsiaTheme="minorEastAsia"/>
+        </w:rPr>
+      </w:pPr>
+      <w:r>
+        <w:rPr>
+          <w:rFonts w:eastAsiaTheme="minorEastAsia"/>
+        </w:rPr>
+        <w:t>Ambient Air temperature;</w:t>
+      </w:r>
+    </w:p>
+    <w:p>
+      <w:pPr>
+        <w:numPr>
+          <w:ilvl w:val="0"/>
+          <w:numId w:val="6"/>
+        </w:numPr>
+        <w:spacing w:after="160" w:line="259" w:lineRule="auto"/>
+        <w:contextualSpacing/>
+        <w:rPr>
+          <w:rFonts w:eastAsiaTheme="minorEastAsia"/>
+        </w:rPr>
+      </w:pPr>
+      <w:r>
+        <w:rPr>
+          <w:rFonts w:eastAsiaTheme="minorEastAsia"/>
+        </w:rPr>
+        <w:t>Throttle position;</w:t>
+      </w:r>
+    </w:p>
+    <w:p>
+      <w:pPr>
+        <w:numPr>
+          <w:ilvl w:val="0"/>
+          <w:numId w:val="6"/>
+        </w:numPr>
+        <w:spacing w:after="160" w:line="259" w:lineRule="auto"/>
+        <w:contextualSpacing/>
+        <w:rPr>
+          <w:rFonts w:eastAsiaTheme="minorEastAsia"/>
+        </w:rPr>
+      </w:pPr>
+      <w:r>
+        <w:rPr>
+          <w:rFonts w:eastAsiaTheme="minorEastAsia"/>
+        </w:rPr>
+        <w:t>Engine RPM;</w:t>
+      </w:r>
+    </w:p>
+    <w:p>
+      <w:pPr>
+        <w:numPr>
+          <w:ilvl w:val="0"/>
+          <w:numId w:val="6"/>
+        </w:numPr>
+        <w:spacing w:after="160" w:line="259" w:lineRule="auto"/>
+        <w:contextualSpacing/>
+        <w:rPr>
+          <w:rFonts w:eastAsiaTheme="minorEastAsia"/>
+        </w:rPr>
+      </w:pPr>
+      <w:r>
+        <w:rPr>
+          <w:rFonts w:eastAsiaTheme="minorEastAsia"/>
+        </w:rPr>
+        <w:t>Engine coolant temperature.</w:t>
+      </w:r>
+    </w:p>
+    <w:p>
+      <w:pPr>
+        <w:spacing w:after="160" w:line="259" w:lineRule="auto"/>
+        <w:contextualSpacing/>
+        <w:rPr>
+          <w:rFonts w:eastAsiaTheme="minorEastAsia"/>
+        </w:rPr>
+      </w:pPr>
     </w:p>
     <w:p>
       <w:r>
         <w:t>This information should be scrolled across the LED screen in sequence. This information should not be distracting.</w:t>
       </w:r>
     </w:p>
-    <w:p/>
     <w:p>
       <w:pPr>
         <w:pStyle w:val="Heading2"/>
       </w:pPr>
-      <w:bookmarkStart w:id="16" w:name="_Toc402274983"/>
+      <w:bookmarkStart w:id="17" w:name="_Toc402274983"/>
       <w:r>
         <w:t>GPS Record Journeys</w:t>
       </w:r>
-      <w:bookmarkEnd w:id="16"/>
+      <w:bookmarkEnd w:id="17"/>
     </w:p>
     <w:p>
       <w:r>
@@ -3957,7 +4119,42 @@
     </w:p>
     <w:p>
       <w:r>
-        <w:t>This will allow us to pinpoint certain events on a map. The colour of the route will gradually change depending on how economically you were driving. This is a similar idea to the route colouring technique used in the Nike Running app:</w:t>
+        <w:t xml:space="preserve">This will allow us to pinpoint certain events on a map. The colour of the route will gradually change depending on how economically you were driving. This is a similar idea to the route colouring technique used in the Nike Running </w:t>
+      </w:r>
+      <w:proofErr w:type="gramStart"/>
+      <w:r>
+        <w:t>app</w:t>
+      </w:r>
+      <w:r>
+        <w:t>[</w:t>
+      </w:r>
+      <w:proofErr w:type="gramEnd"/>
+      <w:r>
+        <w:t xml:space="preserve">REF], displayed in </w:t>
+      </w:r>
+      <w:r>
+        <w:fldChar w:fldCharType="begin"/>
+      </w:r>
+      <w:r>
+        <w:instrText xml:space="preserve"> REF _Ref402279523 \h </w:instrText>
+      </w:r>
+      <w:r>
+        <w:fldChar w:fldCharType="separate"/>
+      </w:r>
+      <w:r>
+        <w:t xml:space="preserve">Figure </w:t>
+      </w:r>
+      <w:r>
+        <w:rPr>
+          <w:noProof/>
+        </w:rPr>
+        <w:t>3</w:t>
+      </w:r>
+      <w:r>
+        <w:fldChar w:fldCharType="end"/>
+      </w:r>
+      <w:r>
+        <w:t>:</w:t>
       </w:r>
     </w:p>
     <w:p>
@@ -3971,7 +4168,7 @@
           <w:lang w:eastAsia="en-GB"/>
         </w:rPr>
         <w:drawing>
-          <wp:inline distT="0" distB="0" distL="0" distR="0" wp14:anchorId="5F8FF6BC" wp14:editId="30F9858E">
+          <wp:inline distT="0" distB="0" distL="0" distR="0" wp14:anchorId="05F30E2B" wp14:editId="5873339A">
             <wp:extent cx="2819400" cy="2962275"/>
             <wp:effectExtent l="0" t="0" r="0" b="9525"/>
             <wp:docPr id="6" name="Picture 6" descr="http://fitfeat.com/blog/wp-content/uploads/2013/08/nike-app.png"/>
@@ -4025,8 +4222,9 @@
         <w:pStyle w:val="Caption"/>
         <w:jc w:val="center"/>
       </w:pPr>
-      <w:bookmarkStart w:id="17" w:name="_Toc402274776"/>
-      <w:bookmarkStart w:id="18" w:name="_Toc402274996"/>
+      <w:bookmarkStart w:id="18" w:name="_Toc402274776"/>
+      <w:bookmarkStart w:id="19" w:name="_Toc402274996"/>
+      <w:bookmarkStart w:id="20" w:name="_Ref402279523"/>
       <w:r>
         <w:t xml:space="preserve">Figure </w:t>
       </w:r>
@@ -4038,16 +4236,12 @@
           <w:t>3</w:t>
         </w:r>
       </w:fldSimple>
+      <w:bookmarkEnd w:id="20"/>
       <w:r>
         <w:t>: Example route colouring - Nike Running App</w:t>
       </w:r>
-      <w:bookmarkEnd w:id="17"/>
       <w:bookmarkEnd w:id="18"/>
-    </w:p>
-    <w:p>
-      <w:r>
-        <w:t>[REF] http://fitfeat.com/blog/wp-content/uploads/2013/08/nike-app.png</w:t>
-      </w:r>
+      <w:bookmarkEnd w:id="19"/>
     </w:p>
     <w:p>
       <w:r>
@@ -4062,11 +4256,11 @@
       <w:pPr>
         <w:pStyle w:val="Heading2"/>
       </w:pPr>
-      <w:bookmarkStart w:id="19" w:name="_Toc402274984"/>
+      <w:bookmarkStart w:id="21" w:name="_Toc402274984"/>
       <w:r>
         <w:t>Dashboard Online Service</w:t>
       </w:r>
-      <w:bookmarkEnd w:id="19"/>
+      <w:bookmarkEnd w:id="21"/>
     </w:p>
     <w:p>
       <w:r>
@@ -4082,11 +4276,11 @@
       <w:pPr>
         <w:pStyle w:val="Heading2"/>
       </w:pPr>
-      <w:bookmarkStart w:id="20" w:name="_Toc402274985"/>
+      <w:bookmarkStart w:id="22" w:name="_Toc402274985"/>
       <w:r>
         <w:t>Economic Driving</w:t>
       </w:r>
-      <w:bookmarkEnd w:id="20"/>
+      <w:bookmarkEnd w:id="22"/>
     </w:p>
     <w:p>
       <w:r>
@@ -4148,11 +4342,11 @@
       <w:pPr>
         <w:pStyle w:val="Heading2"/>
       </w:pPr>
-      <w:bookmarkStart w:id="21" w:name="_Toc402274986"/>
+      <w:bookmarkStart w:id="23" w:name="_Toc402274986"/>
       <w:r>
         <w:t>Compared Results</w:t>
       </w:r>
-      <w:bookmarkEnd w:id="21"/>
+      <w:bookmarkEnd w:id="23"/>
     </w:p>
     <w:p>
       <w:r>
@@ -4161,41 +4355,76 @@
     </w:p>
     <w:p>
       <w:pPr>
-        <w:rPr>
-          <w:rFonts w:eastAsiaTheme="majorEastAsia" w:cstheme="majorBidi"/>
-          <w:color w:val="365F91" w:themeColor="accent1" w:themeShade="BF"/>
-          <w:sz w:val="32"/>
-          <w:szCs w:val="32"/>
-        </w:rPr>
+        <w:pStyle w:val="Heading1"/>
       </w:pPr>
       <w:r>
         <w:br w:type="page"/>
       </w:r>
-    </w:p>
-    <w:p>
-      <w:pPr>
-        <w:pStyle w:val="Heading1"/>
-      </w:pPr>
-      <w:bookmarkStart w:id="22" w:name="_Toc402274987"/>
+      <w:bookmarkStart w:id="24" w:name="_Toc402274987"/>
       <w:r>
         <w:t>Software Design</w:t>
       </w:r>
-      <w:bookmarkEnd w:id="22"/>
-    </w:p>
-    <w:p>
-      <w:r>
-        <w:t>In order to make sure our software is as modular and therefore maintainable as possible, we will split out our code into separate applications, with each script dealing with one specific job. In this section we will detail how our scripts will carry out each of their jobs and how they will communicate with one another. In our planning stage, we identified four jobs that need to be performed in order for our device to function.</w:t>
+      <w:bookmarkEnd w:id="24"/>
+    </w:p>
+    <w:p>
+      <w:r>
+        <w:t xml:space="preserve">In order to make sure our software is as modular and therefore maintainable as possible, we will split out our </w:t>
+      </w:r>
+      <w:r>
+        <w:t>code into separate applications.</w:t>
+      </w:r>
+      <w:r>
+        <w:t xml:space="preserve"> </w:t>
+      </w:r>
+      <w:r>
+        <w:t xml:space="preserve">The applications will be run by a series of scripts, </w:t>
+      </w:r>
+      <w:r>
+        <w:t xml:space="preserve">with each script dealing with one specific job. In this section we will detail how our scripts will carry out each of their jobs and how they will communicate with one another. </w:t>
+      </w:r>
+      <w:r>
+        <w:t>During its design</w:t>
+      </w:r>
+      <w:r>
+        <w:t xml:space="preserve">, </w:t>
+      </w:r>
+      <w:r>
+        <w:t>four primary parts of the software</w:t>
+      </w:r>
+      <w:r>
+        <w:t xml:space="preserve"> that need to be </w:t>
+      </w:r>
+      <w:r>
+        <w:t>implemented</w:t>
+      </w:r>
+      <w:r>
+        <w:t xml:space="preserve"> in order for </w:t>
+      </w:r>
+      <w:r>
+        <w:t>PIMPED</w:t>
+      </w:r>
+      <w:r>
+        <w:t xml:space="preserve"> to function</w:t>
+      </w:r>
+      <w:r>
+        <w:t xml:space="preserve"> were identified</w:t>
+      </w:r>
+      <w:r>
+        <w:t>.</w:t>
+      </w:r>
+      <w:r>
+        <w:t xml:space="preserve"> These are detailed below.</w:t>
       </w:r>
     </w:p>
     <w:p>
       <w:pPr>
         <w:pStyle w:val="Heading2"/>
       </w:pPr>
-      <w:bookmarkStart w:id="23" w:name="_Toc402274988"/>
+      <w:bookmarkStart w:id="25" w:name="_Toc402274988"/>
       <w:r>
         <w:t>Web Application Backend</w:t>
       </w:r>
-      <w:bookmarkEnd w:id="23"/>
+      <w:bookmarkEnd w:id="25"/>
     </w:p>
     <w:p>
       <w:r>
@@ -4205,13 +4434,60 @@
         <w:t>receiving</w:t>
       </w:r>
       <w:r>
-        <w:t xml:space="preserve"> data from the device and displaying in a clear and attractive way to the end user of our device. The application will require the user to login so that we can save their driving data specifically to their account online. When the user logs in, the user will be prompted to connect their device to their computer via USB, where the file stored on the device will be accessible. The file uploaded to the web application will contain a combination of the data about the car extracted via OBD and the GPX file generated from the devices GPS module. When uploaded, the data must then </w:t>
+        <w:t xml:space="preserve"> data from the device and displaying in a clear and attractive way to the end user of </w:t>
+      </w:r>
+      <w:r>
+        <w:t>the PIMPED device</w:t>
+      </w:r>
+      <w:r>
+        <w:t xml:space="preserve">. The application will require the user to login so that their driving data </w:t>
+      </w:r>
+      <w:r>
+        <w:t xml:space="preserve">can be saved </w:t>
+      </w:r>
+      <w:r>
+        <w:t xml:space="preserve">specifically to their account online. When the user logs in, the user will be prompted to connect their device to their computer via USB, where the file stored on the </w:t>
+      </w:r>
+      <w:r>
+        <w:t xml:space="preserve">PIMPED </w:t>
+      </w:r>
+      <w:r>
+        <w:t>device will be accessible. The file uploaded to the web application will contain a combination of the data about the car extracted via OBD</w:t>
+      </w:r>
+      <w:r>
+        <w:t>II</w:t>
+      </w:r>
+      <w:r>
+        <w:t xml:space="preserve"> and the GPX file generated from the </w:t>
+      </w:r>
+      <w:r>
+        <w:t xml:space="preserve">PIMPED </w:t>
+      </w:r>
+      <w:r>
+        <w:t>devices GPS module</w:t>
+      </w:r>
+      <w:r>
+        <w:t>, all of which will be stored on the Raspberry Pi</w:t>
+      </w:r>
+      <w:r>
+        <w:t xml:space="preserve">. When uploaded, the data must then </w:t>
       </w:r>
       <w:r>
         <w:t>be stored</w:t>
       </w:r>
       <w:r>
-        <w:t xml:space="preserve">.  As all the processing of the data will be done on the device and saved in JSON format, we are going to use MongoDB [REF] to store it. MongoDB is a </w:t>
+        <w:t xml:space="preserve">.  As all the processing of the data will be done on the </w:t>
+      </w:r>
+      <w:r>
+        <w:t>Raspberry Pi</w:t>
+      </w:r>
+      <w:r>
+        <w:t xml:space="preserve"> and saved in JSON format, we are going to use MongoDB [REF] to store it. Mongo</w:t>
+      </w:r>
+      <w:bookmarkStart w:id="26" w:name="_GoBack"/>
+      <w:bookmarkEnd w:id="26"/>
+      <w:r>
+        <w:t xml:space="preserve">DB is a </w:t>
       </w:r>
       <w:r>
         <w:t>schema-less</w:t>
@@ -4240,60 +4516,197 @@
         <w:t xml:space="preserve">v0.6 </w:t>
       </w:r>
       <w:r>
-        <w:t xml:space="preserve">[REF] to display the GPS data for the journey. We will also need to develop a JavaScript library to allow us to render basic charts in the browser, for visualising feedback and comparing the users driving to that of other users on the system. The web application itself will </w:t>
+        <w:t xml:space="preserve">[REF] to display the GPS data for the journey. We will also </w:t>
+      </w:r>
+      <w:r>
+        <w:t>use the ChartJS [REF]</w:t>
+      </w:r>
+      <w:r>
+        <w:t xml:space="preserve"> JavaScript library to allow us to render basic charts in the browser, for visualising feedback and comparing the users driving to that of other users on the system. The web application itself will </w:t>
       </w:r>
       <w:r>
         <w:t>be built using Ruby, HTML, JavaS</w:t>
       </w:r>
       <w:r>
-        <w:t>cript and CSS and will be hosted on a server running Ubuntu Server 14.04.1 LTS. DigitalOcean [REF], a cloud hosting company, kindly offer free credit to students, so we will be using them as our cloud service provider.</w:t>
+        <w:t xml:space="preserve">cript and CSS and will be hosted on a server running Ubuntu Server 14.04.1 LTS. DigitalOcean [REF], a cloud hosting company, kindly offer free credit to students, so </w:t>
+      </w:r>
+      <w:r>
+        <w:t xml:space="preserve">they will be used </w:t>
+      </w:r>
+      <w:r>
+        <w:t xml:space="preserve">as </w:t>
+      </w:r>
+      <w:r>
+        <w:t>the</w:t>
+      </w:r>
+      <w:r>
+        <w:t xml:space="preserve"> cloud service provider</w:t>
+      </w:r>
+      <w:r>
+        <w:t xml:space="preserve"> for the PIMPED web application</w:t>
+      </w:r>
+      <w:r>
+        <w:t>.</w:t>
       </w:r>
     </w:p>
     <w:p>
       <w:pPr>
         <w:pStyle w:val="Heading2"/>
       </w:pPr>
-      <w:bookmarkStart w:id="24" w:name="_Toc402274989"/>
+      <w:bookmarkStart w:id="27" w:name="_Toc402274989"/>
       <w:r>
         <w:t>GPS &amp; OBD Extractor</w:t>
       </w:r>
-      <w:bookmarkEnd w:id="24"/>
-    </w:p>
-    <w:p>
-      <w:r>
-        <w:t xml:space="preserve">As we are using a USB GPS unit on our device, we will need a script to extract this data and store it in a file that can be uploaded to the web later. Because Python is recommended as the language of choice for Raspberry Pi, that is the </w:t>
+      <w:bookmarkEnd w:id="27"/>
+    </w:p>
+    <w:p>
+      <w:r>
+        <w:t xml:space="preserve">As we are using a USB GPS unit on our device, a script </w:t>
+      </w:r>
+      <w:r>
+        <w:t xml:space="preserve">will be required </w:t>
+      </w:r>
+      <w:r>
+        <w:t>to extract this data and store it in a file that can be up</w:t>
+      </w:r>
+      <w:r>
+        <w:t xml:space="preserve">loaded to the web later. </w:t>
+      </w:r>
+      <w:r>
+        <w:t xml:space="preserve">Python is recommended as the language of choice for Raspberry Pi, </w:t>
+      </w:r>
+      <w:r>
+        <w:t xml:space="preserve">so </w:t>
+      </w:r>
+      <w:r>
+        <w:t xml:space="preserve">that is the </w:t>
       </w:r>
       <w:r>
         <w:t>language</w:t>
       </w:r>
       <w:r>
-        <w:t xml:space="preserve"> we will be using. One concern here is power, so we do not want to have a script running constantly on the device. Our plan is that every § seconds, our Python script will run, get the latitude and longitude from the GPS unit, store this data in a file with a timestamp and then sleep, until it wakes and repeats. We will do the </w:t>
-      </w:r>
-      <w:r>
-        <w:t>same</w:t>
-      </w:r>
-      <w:r>
-        <w:t xml:space="preserve"> thing for the OBD unit, polling it every second to extract data from the car. Both of these data points are combined by the device and stored on the internal SD card.</w:t>
-      </w:r>
-    </w:p>
-    <w:p>
-      <w:r>
-        <w:tab/>
+        <w:t xml:space="preserve"> </w:t>
+      </w:r>
+      <w:r>
+        <w:t xml:space="preserve">that will be used for this part of the implementation of PIMPED. </w:t>
+      </w:r>
+    </w:p>
+    <w:p>
+      <w:r>
+        <w:t>Having a script running constantly on the device would use excess power and this is undesirable</w:t>
+      </w:r>
+      <w:r>
+        <w:t xml:space="preserve">. </w:t>
+      </w:r>
+      <w:r>
+        <w:t>E</w:t>
+      </w:r>
+      <w:r>
+        <w:t>ver</w:t>
+      </w:r>
+      <w:r>
+        <w:t>y second</w:t>
+      </w:r>
+      <w:r>
+        <w:t xml:space="preserve">, </w:t>
+      </w:r>
+      <w:r>
+        <w:t>the</w:t>
+      </w:r>
+      <w:r>
+        <w:t xml:space="preserve"> Python script will run</w:t>
+      </w:r>
+      <w:r>
+        <w:t xml:space="preserve"> executing the following instructions:</w:t>
+      </w:r>
+    </w:p>
+    <w:p>
+      <w:pPr>
+        <w:pStyle w:val="ListParagraph"/>
+        <w:numPr>
+          <w:ilvl w:val="0"/>
+          <w:numId w:val="9"/>
+        </w:numPr>
+      </w:pPr>
+      <w:r>
+        <w:t xml:space="preserve">get the latitude </w:t>
+      </w:r>
+      <w:r>
+        <w:t>and longitude from the GPS unit;</w:t>
+      </w:r>
+    </w:p>
+    <w:p>
+      <w:pPr>
+        <w:pStyle w:val="ListParagraph"/>
+        <w:numPr>
+          <w:ilvl w:val="0"/>
+          <w:numId w:val="9"/>
+        </w:numPr>
+      </w:pPr>
+      <w:r>
+        <w:t>store this data in a file with a timestamp</w:t>
+      </w:r>
+      <w:r>
+        <w:t>;</w:t>
+      </w:r>
+    </w:p>
+    <w:p>
+      <w:pPr>
+        <w:pStyle w:val="ListParagraph"/>
+        <w:numPr>
+          <w:ilvl w:val="0"/>
+          <w:numId w:val="9"/>
+        </w:numPr>
+      </w:pPr>
+      <w:r>
+        <w:t xml:space="preserve">sleep </w:t>
+      </w:r>
+      <w:r>
+        <w:t>until it wakes</w:t>
+      </w:r>
+      <w:r>
+        <w:t xml:space="preserve"> one second later and repeat</w:t>
+      </w:r>
+    </w:p>
+    <w:p>
+      <w:r>
+        <w:t>The same process will be followed</w:t>
+      </w:r>
+      <w:r>
+        <w:t xml:space="preserve"> for the OBD</w:t>
+      </w:r>
+      <w:r>
+        <w:t>II</w:t>
+      </w:r>
+      <w:r>
+        <w:t xml:space="preserve"> unit, polling it every second to extract data from the car. Both of these data points are combined by the device and stored on the internal SD card</w:t>
+      </w:r>
+      <w:r>
+        <w:t xml:space="preserve"> of the Raspberry Pi</w:t>
+      </w:r>
+      <w:r>
+        <w:t>.</w:t>
       </w:r>
     </w:p>
     <w:p>
       <w:pPr>
         <w:pStyle w:val="Heading2"/>
       </w:pPr>
-      <w:bookmarkStart w:id="25" w:name="_Toc402274990"/>
+      <w:bookmarkStart w:id="28" w:name="_Toc402274990"/>
       <w:r>
         <w:t>File Format</w:t>
       </w:r>
-      <w:bookmarkEnd w:id="25"/>
-    </w:p>
-    <w:p>
-      <w:r>
-        <w:t xml:space="preserve">We will use a JSON format for storing each journey and the events associated with it. This makes it easy to store in MongoDB and allows us to keep data for each journey in one document, rather than distributed across a </w:t>
+      <w:bookmarkEnd w:id="28"/>
+    </w:p>
+    <w:p>
+      <w:r>
+        <w:t>We will use a JSON format for storing each journey and the events associated with it. This makes it easy to store in MongoDB and allows data</w:t>
+      </w:r>
+      <w:r>
+        <w:t xml:space="preserve"> to be stored</w:t>
+      </w:r>
+      <w:r>
+        <w:t xml:space="preserve"> for each journey in one document, rather than distributed across a </w:t>
       </w:r>
       <w:r>
         <w:t>relational</w:t>
@@ -4390,9 +4803,9 @@
         <w:pStyle w:val="Caption"/>
         <w:jc w:val="center"/>
       </w:pPr>
-      <w:bookmarkStart w:id="26" w:name="_Ref402274687"/>
-      <w:bookmarkStart w:id="27" w:name="_Toc402274777"/>
-      <w:bookmarkStart w:id="28" w:name="_Toc402274997"/>
+      <w:bookmarkStart w:id="29" w:name="_Ref402274687"/>
+      <w:bookmarkStart w:id="30" w:name="_Toc402274777"/>
+      <w:bookmarkStart w:id="31" w:name="_Toc402274997"/>
       <w:r>
         <w:t xml:space="preserve">Figure </w:t>
       </w:r>
@@ -4404,26 +4817,38 @@
           <w:t>4</w:t>
         </w:r>
       </w:fldSimple>
-      <w:bookmarkEnd w:id="26"/>
+      <w:bookmarkEnd w:id="29"/>
       <w:r>
         <w:t>: JSON file structure</w:t>
       </w:r>
-      <w:bookmarkEnd w:id="27"/>
-      <w:bookmarkEnd w:id="28"/>
+      <w:bookmarkEnd w:id="30"/>
+      <w:bookmarkEnd w:id="31"/>
     </w:p>
     <w:p>
       <w:pPr>
         <w:pStyle w:val="Heading2"/>
       </w:pPr>
-      <w:bookmarkStart w:id="29" w:name="_Toc402274991"/>
+      <w:bookmarkStart w:id="32" w:name="_Toc402274991"/>
       <w:r>
         <w:t>Render Data to Screen</w:t>
       </w:r>
-      <w:bookmarkEnd w:id="29"/>
-    </w:p>
-    <w:p>
-      <w:r>
-        <w:t xml:space="preserve">We will be using a 7 Inch LCD screen, detailed in section </w:t>
+      <w:bookmarkEnd w:id="32"/>
+    </w:p>
+    <w:p>
+      <w:r>
+        <w:t xml:space="preserve">A </w:t>
+      </w:r>
+      <w:r>
+        <w:t>7</w:t>
+      </w:r>
+      <w:r>
+        <w:t>-</w:t>
+      </w:r>
+      <w:r>
+        <w:t>Inch LCD screen</w:t>
+      </w:r>
+      <w:r>
+        <w:t xml:space="preserve">, detailed in section </w:t>
       </w:r>
       <w:r>
         <w:fldChar w:fldCharType="begin"/>
@@ -4435,34 +4860,60 @@
         <w:fldChar w:fldCharType="separate"/>
       </w:r>
       <w:r>
-        <w:t>3.2.1</w:t>
+        <w:t>3.2</w:t>
+      </w:r>
+      <w:r>
+        <w:t>.</w:t>
+      </w:r>
+      <w:r>
+        <w:t>1</w:t>
       </w:r>
       <w:r>
         <w:fldChar w:fldCharType="end"/>
       </w:r>
       <w:r>
-        <w:t>, so we will need to design a GUI that displays the information that has been captured by the device. We are going to use Python to do this as well, using Python's built in GUI framework, TKinter [REF].</w:t>
-      </w:r>
-      <w:r>
-        <w:tab/>
-      </w:r>
-      <w:r>
-        <w:tab/>
+        <w:t xml:space="preserve">, will be used to display real time data. </w:t>
+      </w:r>
+      <w:r>
+        <w:t>[LINK] shows the GUI which will be implemented and displayed on the LCD screen</w:t>
+      </w:r>
+      <w:r>
+        <w:t xml:space="preserve">. </w:t>
+      </w:r>
+      <w:r>
+        <w:t xml:space="preserve">Python will be used to implement the GUI, using </w:t>
+      </w:r>
+      <w:proofErr w:type="gramStart"/>
+      <w:r>
+        <w:t>its</w:t>
+      </w:r>
+      <w:proofErr w:type="gramEnd"/>
+      <w:r>
+        <w:t xml:space="preserve"> built in</w:t>
+      </w:r>
+      <w:r>
+        <w:t xml:space="preserve"> GUI framework, TKinter [REF].</w:t>
       </w:r>
     </w:p>
     <w:p>
       <w:pPr>
         <w:pStyle w:val="Heading2"/>
       </w:pPr>
-      <w:bookmarkStart w:id="30" w:name="_Toc402274992"/>
+      <w:bookmarkStart w:id="33" w:name="_Toc402274992"/>
       <w:r>
         <w:t>Development Cycle</w:t>
       </w:r>
-      <w:bookmarkEnd w:id="30"/>
-    </w:p>
-    <w:p>
-      <w:r>
-        <w:t>The following describes the order that each major part of the software will be implemented during development:</w:t>
+      <w:bookmarkEnd w:id="33"/>
+    </w:p>
+    <w:p>
+      <w:r>
+        <w:t xml:space="preserve">The following describes the order </w:t>
+      </w:r>
+      <w:r>
+        <w:t xml:space="preserve">in which </w:t>
+      </w:r>
+      <w:r>
+        <w:t>each major part of the software will be implemented during development:</w:t>
       </w:r>
     </w:p>
     <w:p>
@@ -4474,7 +4925,10 @@
         </w:numPr>
       </w:pPr>
       <w:r>
-        <w:t>Connect Raspberry Pi with GPS adapter and OBD cable and enable the Pi to extract data from both these devices.</w:t>
+        <w:t>Connect Raspberry Pi with GPS adapter and OBD cable and enable the Pi to extra</w:t>
+      </w:r>
+      <w:r>
+        <w:t>ct data from both these devices;</w:t>
       </w:r>
     </w:p>
     <w:p>
@@ -4486,7 +4940,10 @@
         </w:numPr>
       </w:pPr>
       <w:r>
-        <w:t>Store data from both USB devices to a file on the Pi. We will need to implement the file format detailed above.</w:t>
+        <w:t xml:space="preserve">Store data from both USB devices to a file on the Pi. We will need to implement the file format </w:t>
+      </w:r>
+      <w:r>
+        <w:t>detailed above;</w:t>
       </w:r>
     </w:p>
     <w:p>
@@ -4498,7 +4955,10 @@
         </w:numPr>
       </w:pPr>
       <w:r>
-        <w:t>Build web application to upload file and show data in a meaningful way in the browser.</w:t>
+        <w:t xml:space="preserve">Build web application to upload file and show data in </w:t>
+      </w:r>
+      <w:r>
+        <w:t>a meaningful way in the browser;</w:t>
       </w:r>
     </w:p>
     <w:p>
@@ -4510,7 +4970,7 @@
         </w:numPr>
       </w:pPr>
       <w:r>
-        <w:t>Implement showing the live data from the storage file on a small screen.</w:t>
+        <w:t>Implement software that allows for extracted real-time data to be displayed on the LCD screen.</w:t>
       </w:r>
       <w:r>
         <w:br w:type="page"/>
@@ -4523,14 +4983,14 @@
           <w:rFonts w:asciiTheme="minorHAnsi" w:hAnsiTheme="minorHAnsi"/>
         </w:rPr>
       </w:pPr>
-      <w:bookmarkStart w:id="31" w:name="_Toc402274993"/>
+      <w:bookmarkStart w:id="34" w:name="_Toc402274993"/>
       <w:r>
         <w:rPr>
           <w:rFonts w:asciiTheme="minorHAnsi" w:hAnsiTheme="minorHAnsi"/>
         </w:rPr>
         <w:t>References</w:t>
       </w:r>
-      <w:bookmarkEnd w:id="31"/>
+      <w:bookmarkEnd w:id="34"/>
     </w:p>
     <w:p>
       <w:pPr>
@@ -4548,9 +5008,11 @@
       <w:r>
         <w:t xml:space="preserve"> Image</w:t>
       </w:r>
+      <w:proofErr w:type="gramStart"/>
       <w:r>
         <w:t>:</w:t>
       </w:r>
+      <w:proofErr w:type="gramEnd"/>
       <w:r>
         <w:br/>
       </w:r>
@@ -4564,8 +5026,13 @@
     </w:p>
     <w:p>
       <w:r>
-        <w:t>Full list of OBDII extractable data:</w:t>
-      </w:r>
+        <w:t>Full list of OBDII extractable data</w:t>
+      </w:r>
+      <w:proofErr w:type="gramStart"/>
+      <w:r>
+        <w:t>:</w:t>
+      </w:r>
+      <w:proofErr w:type="gramEnd"/>
       <w:r>
         <w:br/>
       </w:r>
@@ -4585,8 +5052,13 @@
         </w:rPr>
       </w:pPr>
       <w:r>
-        <w:t>Raspberry Pi website:</w:t>
-      </w:r>
+        <w:t>Raspberry Pi website</w:t>
+      </w:r>
+      <w:proofErr w:type="gramStart"/>
+      <w:r>
+        <w:t>:</w:t>
+      </w:r>
+      <w:proofErr w:type="gramEnd"/>
       <w:r>
         <w:br/>
       </w:r>
@@ -4608,9 +5080,11 @@
       <w:r>
         <w:t>Adafruit Ultimate GPS Breakout</w:t>
       </w:r>
+      <w:proofErr w:type="gramStart"/>
       <w:r>
         <w:t>:</w:t>
       </w:r>
+      <w:proofErr w:type="gramEnd"/>
       <w:r>
         <w:br/>
       </w:r>
@@ -4624,13 +5098,46 @@
       </w:hyperlink>
     </w:p>
     <w:p>
-      <w:r>
-        <w:t>MondoDB website:</w:t>
-      </w:r>
+      <w:pPr>
+        <w:rPr>
+          <w:rStyle w:val="Hyperlink"/>
+          <w:color w:val="auto"/>
+          <w:u w:val="none"/>
+        </w:rPr>
+      </w:pPr>
+      <w:r>
+        <w:t>Nike running app</w:t>
+      </w:r>
+      <w:proofErr w:type="gramStart"/>
+      <w:r>
+        <w:t>:</w:t>
+      </w:r>
+      <w:proofErr w:type="gramEnd"/>
       <w:r>
         <w:br/>
       </w:r>
       <w:hyperlink r:id="rId15" w:history="1">
+        <w:r>
+          <w:rPr>
+            <w:rStyle w:val="Hyperlink"/>
+          </w:rPr>
+          <w:t>http://fitfeat.com/blog/wp-content/uploads/2013/08/nike-app.png</w:t>
+        </w:r>
+      </w:hyperlink>
+    </w:p>
+    <w:p>
+      <w:r>
+        <w:t>MondoDB website</w:t>
+      </w:r>
+      <w:proofErr w:type="gramStart"/>
+      <w:r>
+        <w:t>:</w:t>
+      </w:r>
+      <w:proofErr w:type="gramEnd"/>
+      <w:r>
+        <w:br/>
+      </w:r>
+      <w:hyperlink r:id="rId16" w:history="1">
         <w:r>
           <w:rPr>
             <w:rStyle w:val="Hyperlink"/>
@@ -4646,7 +5153,7 @@
       <w:r>
         <w:br/>
       </w:r>
-      <w:hyperlink r:id="rId16" w:history="1">
+      <w:hyperlink r:id="rId17" w:history="1">
         <w:r>
           <w:rPr>
             <w:rStyle w:val="Hyperlink"/>
@@ -4657,12 +5164,17 @@
     </w:p>
     <w:p>
       <w:r>
-        <w:t>DigitalOcean website:</w:t>
-      </w:r>
+        <w:t>DigitalOcean website</w:t>
+      </w:r>
+      <w:proofErr w:type="gramStart"/>
+      <w:r>
+        <w:t>:</w:t>
+      </w:r>
+      <w:proofErr w:type="gramEnd"/>
       <w:r>
         <w:br/>
       </w:r>
-      <w:hyperlink r:id="rId17" w:history="1">
+      <w:hyperlink r:id="rId18" w:history="1">
         <w:r>
           <w:rPr>
             <w:rStyle w:val="Hyperlink"/>
@@ -4673,12 +5185,17 @@
     </w:p>
     <w:p>
       <w:r>
-        <w:t>TKinter:</w:t>
-      </w:r>
+        <w:t>TKinter</w:t>
+      </w:r>
+      <w:proofErr w:type="gramStart"/>
+      <w:r>
+        <w:t>:</w:t>
+      </w:r>
+      <w:proofErr w:type="gramEnd"/>
       <w:r>
         <w:br/>
       </w:r>
-      <w:hyperlink r:id="rId18" w:history="1">
+      <w:hyperlink r:id="rId19" w:history="1">
         <w:r>
           <w:rPr>
             <w:rStyle w:val="Hyperlink"/>
@@ -4688,9 +5205,27 @@
       </w:hyperlink>
     </w:p>
     <w:p>
-      <w:bookmarkStart w:id="32" w:name="_GoBack"/>
-      <w:bookmarkEnd w:id="32"/>
-    </w:p>
+      <w:r>
+        <w:t>ChartJS</w:t>
+      </w:r>
+      <w:proofErr w:type="gramStart"/>
+      <w:r>
+        <w:t>:</w:t>
+      </w:r>
+      <w:proofErr w:type="gramEnd"/>
+      <w:r>
+        <w:br/>
+      </w:r>
+      <w:hyperlink r:id="rId20" w:history="1">
+        <w:r>
+          <w:rPr>
+            <w:rStyle w:val="Hyperlink"/>
+          </w:rPr>
+          <w:t>http://www.chartjs.org/</w:t>
+        </w:r>
+      </w:hyperlink>
+    </w:p>
+    <w:p/>
     <w:p/>
     <w:p/>
     <w:sectPr>
@@ -4756,6 +5291,119 @@
 <file path=word/numbering.xml><?xml version="1.0" encoding="utf-8"?>
 <w:numbering xmlns:wpc="http://schemas.microsoft.com/office/word/2010/wordprocessingCanvas" xmlns:mc="http://schemas.openxmlformats.org/markup-compatibility/2006" xmlns:o="urn:schemas-microsoft-com:office:office" xmlns:r="http://schemas.openxmlformats.org/officeDocument/2006/relationships" xmlns:m="http://schemas.openxmlformats.org/officeDocument/2006/math" xmlns:v="urn:schemas-microsoft-com:vml" xmlns:wp14="http://schemas.microsoft.com/office/word/2010/wordprocessingDrawing" xmlns:wp="http://schemas.openxmlformats.org/drawingml/2006/wordprocessingDrawing" xmlns:w10="urn:schemas-microsoft-com:office:word" xmlns:w="http://schemas.openxmlformats.org/wordprocessingml/2006/main" xmlns:w14="http://schemas.microsoft.com/office/word/2010/wordml" xmlns:w15="http://schemas.microsoft.com/office/word/2012/wordml" xmlns:wpg="http://schemas.microsoft.com/office/word/2010/wordprocessingGroup" xmlns:wpi="http://schemas.microsoft.com/office/word/2010/wordprocessingInk" xmlns:wne="http://schemas.microsoft.com/office/word/2006/wordml" xmlns:wps="http://schemas.microsoft.com/office/word/2010/wordprocessingShape" mc:Ignorable="w14 w15 wp14">
   <w:abstractNum w:abstractNumId="0">
+    <w:nsid w:val="15C969CE"/>
+    <w:multiLevelType w:val="hybridMultilevel"/>
+    <w:tmpl w:val="926E1C46"/>
+    <w:lvl w:ilvl="0" w:tplc="08090001">
+      <w:start w:val="1"/>
+      <w:numFmt w:val="bullet"/>
+      <w:lvlText w:val=""/>
+      <w:lvlJc w:val="left"/>
+      <w:pPr>
+        <w:ind w:left="720" w:hanging="360"/>
+      </w:pPr>
+      <w:rPr>
+        <w:rFonts w:ascii="Symbol" w:hAnsi="Symbol" w:hint="default"/>
+      </w:rPr>
+    </w:lvl>
+    <w:lvl w:ilvl="1" w:tplc="08090003" w:tentative="1">
+      <w:start w:val="1"/>
+      <w:numFmt w:val="bullet"/>
+      <w:lvlText w:val="o"/>
+      <w:lvlJc w:val="left"/>
+      <w:pPr>
+        <w:ind w:left="1440" w:hanging="360"/>
+      </w:pPr>
+      <w:rPr>
+        <w:rFonts w:ascii="Courier New" w:hAnsi="Courier New" w:cs="Courier New" w:hint="default"/>
+      </w:rPr>
+    </w:lvl>
+    <w:lvl w:ilvl="2" w:tplc="08090005" w:tentative="1">
+      <w:start w:val="1"/>
+      <w:numFmt w:val="bullet"/>
+      <w:lvlText w:val=""/>
+      <w:lvlJc w:val="left"/>
+      <w:pPr>
+        <w:ind w:left="2160" w:hanging="360"/>
+      </w:pPr>
+      <w:rPr>
+        <w:rFonts w:ascii="Wingdings" w:hAnsi="Wingdings" w:hint="default"/>
+      </w:rPr>
+    </w:lvl>
+    <w:lvl w:ilvl="3" w:tplc="08090001" w:tentative="1">
+      <w:start w:val="1"/>
+      <w:numFmt w:val="bullet"/>
+      <w:lvlText w:val=""/>
+      <w:lvlJc w:val="left"/>
+      <w:pPr>
+        <w:ind w:left="2880" w:hanging="360"/>
+      </w:pPr>
+      <w:rPr>
+        <w:rFonts w:ascii="Symbol" w:hAnsi="Symbol" w:hint="default"/>
+      </w:rPr>
+    </w:lvl>
+    <w:lvl w:ilvl="4" w:tplc="08090003" w:tentative="1">
+      <w:start w:val="1"/>
+      <w:numFmt w:val="bullet"/>
+      <w:lvlText w:val="o"/>
+      <w:lvlJc w:val="left"/>
+      <w:pPr>
+        <w:ind w:left="3600" w:hanging="360"/>
+      </w:pPr>
+      <w:rPr>
+        <w:rFonts w:ascii="Courier New" w:hAnsi="Courier New" w:cs="Courier New" w:hint="default"/>
+      </w:rPr>
+    </w:lvl>
+    <w:lvl w:ilvl="5" w:tplc="08090005" w:tentative="1">
+      <w:start w:val="1"/>
+      <w:numFmt w:val="bullet"/>
+      <w:lvlText w:val=""/>
+      <w:lvlJc w:val="left"/>
+      <w:pPr>
+        <w:ind w:left="4320" w:hanging="360"/>
+      </w:pPr>
+      <w:rPr>
+        <w:rFonts w:ascii="Wingdings" w:hAnsi="Wingdings" w:hint="default"/>
+      </w:rPr>
+    </w:lvl>
+    <w:lvl w:ilvl="6" w:tplc="08090001" w:tentative="1">
+      <w:start w:val="1"/>
+      <w:numFmt w:val="bullet"/>
+      <w:lvlText w:val=""/>
+      <w:lvlJc w:val="left"/>
+      <w:pPr>
+        <w:ind w:left="5040" w:hanging="360"/>
+      </w:pPr>
+      <w:rPr>
+        <w:rFonts w:ascii="Symbol" w:hAnsi="Symbol" w:hint="default"/>
+      </w:rPr>
+    </w:lvl>
+    <w:lvl w:ilvl="7" w:tplc="08090003" w:tentative="1">
+      <w:start w:val="1"/>
+      <w:numFmt w:val="bullet"/>
+      <w:lvlText w:val="o"/>
+      <w:lvlJc w:val="left"/>
+      <w:pPr>
+        <w:ind w:left="5760" w:hanging="360"/>
+      </w:pPr>
+      <w:rPr>
+        <w:rFonts w:ascii="Courier New" w:hAnsi="Courier New" w:cs="Courier New" w:hint="default"/>
+      </w:rPr>
+    </w:lvl>
+    <w:lvl w:ilvl="8" w:tplc="08090005" w:tentative="1">
+      <w:start w:val="1"/>
+      <w:numFmt w:val="bullet"/>
+      <w:lvlText w:val=""/>
+      <w:lvlJc w:val="left"/>
+      <w:pPr>
+        <w:ind w:left="6480" w:hanging="360"/>
+      </w:pPr>
+      <w:rPr>
+        <w:rFonts w:ascii="Wingdings" w:hAnsi="Wingdings" w:hint="default"/>
+      </w:rPr>
+    </w:lvl>
+  </w:abstractNum>
+  <w:abstractNum w:abstractNumId="1">
     <w:nsid w:val="192D7DDC"/>
     <w:multiLevelType w:val="hybridMultilevel"/>
     <w:tmpl w:val="59F44F08"/>
@@ -4868,7 +5516,7 @@
       </w:rPr>
     </w:lvl>
   </w:abstractNum>
-  <w:abstractNum w:abstractNumId="1">
+  <w:abstractNum w:abstractNumId="2">
     <w:nsid w:val="1DAE50E5"/>
     <w:multiLevelType w:val="hybridMultilevel"/>
     <w:tmpl w:val="3B42BCD2"/>
@@ -4954,7 +5602,7 @@
       </w:pPr>
     </w:lvl>
   </w:abstractNum>
-  <w:abstractNum w:abstractNumId="2">
+  <w:abstractNum w:abstractNumId="3">
     <w:nsid w:val="2F61531A"/>
     <w:multiLevelType w:val="hybridMultilevel"/>
     <w:tmpl w:val="79D0975C"/>
@@ -5042,7 +5690,7 @@
       </w:pPr>
     </w:lvl>
   </w:abstractNum>
-  <w:abstractNum w:abstractNumId="3">
+  <w:abstractNum w:abstractNumId="4">
     <w:nsid w:val="30A6190A"/>
     <w:multiLevelType w:val="multilevel"/>
     <w:tmpl w:val="325A3004"/>
@@ -5142,7 +5790,7 @@
       </w:pPr>
     </w:lvl>
   </w:abstractNum>
-  <w:abstractNum w:abstractNumId="4">
+  <w:abstractNum w:abstractNumId="5">
     <w:nsid w:val="47AF5A4A"/>
     <w:multiLevelType w:val="multilevel"/>
     <w:tmpl w:val="0809001F"/>
@@ -5228,7 +5876,7 @@
       </w:pPr>
     </w:lvl>
   </w:abstractNum>
-  <w:abstractNum w:abstractNumId="5">
+  <w:abstractNum w:abstractNumId="6">
     <w:nsid w:val="493E1133"/>
     <w:multiLevelType w:val="multilevel"/>
     <w:tmpl w:val="0809001F"/>
@@ -5314,7 +5962,7 @@
       </w:pPr>
     </w:lvl>
   </w:abstractNum>
-  <w:abstractNum w:abstractNumId="6">
+  <w:abstractNum w:abstractNumId="7">
     <w:nsid w:val="70331776"/>
     <w:multiLevelType w:val="hybridMultilevel"/>
     <w:tmpl w:val="94F4DD04"/>
@@ -5427,7 +6075,7 @@
       </w:rPr>
     </w:lvl>
   </w:abstractNum>
-  <w:abstractNum w:abstractNumId="7">
+  <w:abstractNum w:abstractNumId="8">
     <w:nsid w:val="77A130B6"/>
     <w:multiLevelType w:val="multilevel"/>
     <w:tmpl w:val="0809001F"/>
@@ -5514,28 +6162,31 @@
     </w:lvl>
   </w:abstractNum>
   <w:num w:numId="1">
+    <w:abstractNumId w:val="4"/>
+  </w:num>
+  <w:num w:numId="2">
+    <w:abstractNumId w:val="6"/>
+  </w:num>
+  <w:num w:numId="3">
+    <w:abstractNumId w:val="8"/>
+  </w:num>
+  <w:num w:numId="4">
+    <w:abstractNumId w:val="5"/>
+  </w:num>
+  <w:num w:numId="5">
+    <w:abstractNumId w:val="2"/>
+  </w:num>
+  <w:num w:numId="6">
     <w:abstractNumId w:val="3"/>
   </w:num>
-  <w:num w:numId="2">
-    <w:abstractNumId w:val="5"/>
+  <w:num w:numId="7">
+    <w:abstractNumId w:val="1"/>
   </w:num>
-  <w:num w:numId="3">
+  <w:num w:numId="8">
     <w:abstractNumId w:val="7"/>
   </w:num>
-  <w:num w:numId="4">
-    <w:abstractNumId w:val="4"/>
-  </w:num>
-  <w:num w:numId="5">
-    <w:abstractNumId w:val="1"/>
-  </w:num>
-  <w:num w:numId="6">
-    <w:abstractNumId w:val="2"/>
-  </w:num>
-  <w:num w:numId="7">
+  <w:num w:numId="9">
     <w:abstractNumId w:val="0"/>
-  </w:num>
-  <w:num w:numId="8">
-    <w:abstractNumId w:val="6"/>
   </w:num>
 </w:numbering>
 </file>
@@ -6776,7 +7427,7 @@
 </file>
 
 <file path=customXml/itemProps1.xml><?xml version="1.0" encoding="utf-8"?>
-<ds:datastoreItem xmlns:ds="http://schemas.openxmlformats.org/officeDocument/2006/customXml" ds:itemID="{2FF58D19-91F3-426D-ADB9-8CF6438E1A8C}">
+<ds:datastoreItem xmlns:ds="http://schemas.openxmlformats.org/officeDocument/2006/customXml" ds:itemID="{5145D940-4611-4D15-8C91-3587B2969DC5}">
   <ds:schemaRefs>
     <ds:schemaRef ds:uri="http://schemas.openxmlformats.org/officeDocument/2006/bibliography"/>
   </ds:schemaRefs>

</xml_diff>